<commit_message>
Papildināta dokumentācija un izveidota datubāzes shēma
</commit_message>
<xml_diff>
--- a/Dokumentācija/Kvalifikācijas eksāmena tehniskā dokumentācija.docx
+++ b/Dokumentācija/Kvalifikācijas eksāmena tehniskā dokumentācija.docx
@@ -1,6 +1,6 @@
 
 <file path=word/document.xml><?xml version="1.0" encoding="utf-8"?>
-<w:document xmlns:wpc="http://schemas.microsoft.com/office/word/2010/wordprocessingCanvas" xmlns:cx="http://schemas.microsoft.com/office/drawing/2014/chartex" xmlns:mc="http://schemas.openxmlformats.org/markup-compatibility/2006" xmlns:o="urn:schemas-microsoft-com:office:office" xmlns:r="http://schemas.openxmlformats.org/officeDocument/2006/relationships" xmlns:m="http://schemas.openxmlformats.org/officeDocument/2006/math" xmlns:v="urn:schemas-microsoft-com:vml" xmlns:wp14="http://schemas.microsoft.com/office/word/2010/wordprocessingDrawing" xmlns:wp="http://schemas.openxmlformats.org/drawingml/2006/wordprocessingDrawing" xmlns:w10="urn:schemas-microsoft-com:office:word" xmlns:w="http://schemas.openxmlformats.org/wordprocessingml/2006/main" xmlns:w14="http://schemas.microsoft.com/office/word/2010/wordml" xmlns:w15="http://schemas.microsoft.com/office/word/2012/wordml" xmlns:w16se="http://schemas.microsoft.com/office/word/2015/wordml/symex" xmlns:wpg="http://schemas.microsoft.com/office/word/2010/wordprocessingGroup" xmlns:wpi="http://schemas.microsoft.com/office/word/2010/wordprocessingInk" xmlns:wne="http://schemas.microsoft.com/office/word/2006/wordml" xmlns:wps="http://schemas.microsoft.com/office/word/2010/wordprocessingShape" mc:Ignorable="w14 w15 w16se wp14">
+<w:document xmlns:wpc="http://schemas.microsoft.com/office/word/2010/wordprocessingCanvas" xmlns:cx="http://schemas.microsoft.com/office/drawing/2014/chartex" xmlns:cx1="http://schemas.microsoft.com/office/drawing/2015/9/8/chartex" xmlns:cx2="http://schemas.microsoft.com/office/drawing/2015/10/21/chartex" xmlns:cx3="http://schemas.microsoft.com/office/drawing/2016/5/9/chartex" xmlns:cx4="http://schemas.microsoft.com/office/drawing/2016/5/10/chartex" xmlns:cx5="http://schemas.microsoft.com/office/drawing/2016/5/11/chartex" xmlns:cx6="http://schemas.microsoft.com/office/drawing/2016/5/12/chartex" xmlns:cx7="http://schemas.microsoft.com/office/drawing/2016/5/13/chartex" xmlns:cx8="http://schemas.microsoft.com/office/drawing/2016/5/14/chartex" xmlns:mc="http://schemas.openxmlformats.org/markup-compatibility/2006" xmlns:aink="http://schemas.microsoft.com/office/drawing/2016/ink" xmlns:am3d="http://schemas.microsoft.com/office/drawing/2017/model3d" xmlns:o="urn:schemas-microsoft-com:office:office" xmlns:oel="http://schemas.microsoft.com/office/2019/extlst" xmlns:r="http://schemas.openxmlformats.org/officeDocument/2006/relationships" xmlns:m="http://schemas.openxmlformats.org/officeDocument/2006/math" xmlns:v="urn:schemas-microsoft-com:vml" xmlns:wp14="http://schemas.microsoft.com/office/word/2010/wordprocessingDrawing" xmlns:wp="http://schemas.openxmlformats.org/drawingml/2006/wordprocessingDrawing" xmlns:w10="urn:schemas-microsoft-com:office:word" xmlns:w="http://schemas.openxmlformats.org/wordprocessingml/2006/main" xmlns:w14="http://schemas.microsoft.com/office/word/2010/wordml" xmlns:w15="http://schemas.microsoft.com/office/word/2012/wordml" xmlns:w16cex="http://schemas.microsoft.com/office/word/2018/wordml/cex" xmlns:w16cid="http://schemas.microsoft.com/office/word/2016/wordml/cid" xmlns:w16="http://schemas.microsoft.com/office/word/2018/wordml" xmlns:w16du="http://schemas.microsoft.com/office/word/2023/wordml/word16du" xmlns:w16sdtdh="http://schemas.microsoft.com/office/word/2020/wordml/sdtdatahash" xmlns:w16se="http://schemas.microsoft.com/office/word/2015/wordml/symex" xmlns:wpg="http://schemas.microsoft.com/office/word/2010/wordprocessingGroup" xmlns:wpi="http://schemas.microsoft.com/office/word/2010/wordprocessingInk" xmlns:wne="http://schemas.microsoft.com/office/word/2006/wordml" xmlns:wps="http://schemas.microsoft.com/office/word/2010/wordprocessingShape" mc:Ignorable="w14 w15 w16se w16cid w16 w16cex w16sdtdh wp14">
   <w:body>
     <w:p>
       <w:pPr>
@@ -4749,8 +4749,6 @@
       <w:pPr>
         <w:pStyle w:val="TOCHeading"/>
       </w:pPr>
-      <w:bookmarkStart w:id="10" w:name="_GoBack"/>
-      <w:bookmarkEnd w:id="10"/>
     </w:p>
     <w:p>
       <w:pPr>
@@ -4766,7 +4764,7 @@
           <w:szCs w:val="28"/>
         </w:rPr>
       </w:pPr>
-      <w:bookmarkStart w:id="11" w:name="_Toc130042920"/>
+      <w:bookmarkStart w:id="10" w:name="_Toc130042920"/>
       <w:r>
         <w:br w:type="page"/>
       </w:r>
@@ -4777,18 +4775,18 @@
         <w:spacing w:before="0" w:after="240"/>
         <w:ind w:left="0" w:right="1077"/>
       </w:pPr>
-      <w:bookmarkStart w:id="12" w:name="_Toc130043065"/>
-      <w:bookmarkStart w:id="13" w:name="_Toc130834893"/>
-      <w:bookmarkStart w:id="14" w:name="_Toc130835201"/>
+      <w:bookmarkStart w:id="11" w:name="_Toc130043065"/>
+      <w:bookmarkStart w:id="12" w:name="_Toc130834893"/>
+      <w:bookmarkStart w:id="13" w:name="_Toc130835201"/>
       <w:r>
         <w:lastRenderedPageBreak/>
         <w:t>Ievads</w:t>
       </w:r>
       <w:bookmarkEnd w:id="9"/>
+      <w:bookmarkEnd w:id="10"/>
       <w:bookmarkEnd w:id="11"/>
       <w:bookmarkEnd w:id="12"/>
       <w:bookmarkEnd w:id="13"/>
-      <w:bookmarkEnd w:id="14"/>
     </w:p>
     <w:p>
       <w:pPr>
@@ -5015,19 +5013,19 @@
         <w:spacing w:before="0" w:after="240"/>
         <w:ind w:left="357" w:right="0" w:hanging="357"/>
       </w:pPr>
-      <w:bookmarkStart w:id="15" w:name="_Toc128404866"/>
-      <w:bookmarkStart w:id="16" w:name="_Toc130042921"/>
-      <w:bookmarkStart w:id="17" w:name="_Toc130043066"/>
-      <w:bookmarkStart w:id="18" w:name="_Toc130834894"/>
-      <w:bookmarkStart w:id="19" w:name="_Toc130835202"/>
+      <w:bookmarkStart w:id="14" w:name="_Toc128404866"/>
+      <w:bookmarkStart w:id="15" w:name="_Toc130042921"/>
+      <w:bookmarkStart w:id="16" w:name="_Toc130043066"/>
+      <w:bookmarkStart w:id="17" w:name="_Toc130834894"/>
+      <w:bookmarkStart w:id="18" w:name="_Toc130835202"/>
       <w:r>
         <w:t>Uzdevuma formulējums</w:t>
       </w:r>
+      <w:bookmarkEnd w:id="14"/>
       <w:bookmarkEnd w:id="15"/>
       <w:bookmarkEnd w:id="16"/>
       <w:bookmarkEnd w:id="17"/>
       <w:bookmarkEnd w:id="18"/>
-      <w:bookmarkEnd w:id="19"/>
     </w:p>
     <w:p>
       <w:pPr>
@@ -5545,11 +5543,11 @@
         <w:spacing w:before="0" w:after="240"/>
         <w:ind w:left="357" w:right="0" w:hanging="357"/>
       </w:pPr>
-      <w:bookmarkStart w:id="20" w:name="_Toc128404867"/>
-      <w:bookmarkStart w:id="21" w:name="_Toc130042922"/>
-      <w:bookmarkStart w:id="22" w:name="_Toc130043067"/>
-      <w:bookmarkStart w:id="23" w:name="_Toc130834895"/>
-      <w:bookmarkStart w:id="24" w:name="_Toc130835203"/>
+      <w:bookmarkStart w:id="19" w:name="_Toc128404867"/>
+      <w:bookmarkStart w:id="20" w:name="_Toc130042922"/>
+      <w:bookmarkStart w:id="21" w:name="_Toc130043067"/>
+      <w:bookmarkStart w:id="22" w:name="_Toc130834895"/>
+      <w:bookmarkStart w:id="23" w:name="_Toc130835203"/>
       <w:r>
         <w:lastRenderedPageBreak/>
         <w:t>Programmatūras</w:t>
@@ -5566,11 +5564,11 @@
       <w:r>
         <w:t>specifikācija</w:t>
       </w:r>
+      <w:bookmarkEnd w:id="19"/>
       <w:bookmarkEnd w:id="20"/>
       <w:bookmarkEnd w:id="21"/>
       <w:bookmarkEnd w:id="22"/>
       <w:bookmarkEnd w:id="23"/>
-      <w:bookmarkEnd w:id="24"/>
     </w:p>
     <w:p/>
     <w:p>
@@ -5592,11 +5590,11 @@
           <w:szCs w:val="24"/>
         </w:rPr>
       </w:pPr>
-      <w:bookmarkStart w:id="25" w:name="_Toc128404868"/>
-      <w:bookmarkStart w:id="26" w:name="_Toc130042923"/>
-      <w:bookmarkStart w:id="27" w:name="_Toc130043068"/>
-      <w:bookmarkStart w:id="28" w:name="_Toc130834896"/>
-      <w:bookmarkStart w:id="29" w:name="_Toc130835204"/>
+      <w:bookmarkStart w:id="24" w:name="_Toc128404868"/>
+      <w:bookmarkStart w:id="25" w:name="_Toc130042923"/>
+      <w:bookmarkStart w:id="26" w:name="_Toc130043068"/>
+      <w:bookmarkStart w:id="27" w:name="_Toc130834896"/>
+      <w:bookmarkStart w:id="28" w:name="_Toc130835204"/>
       <w:r>
         <w:rPr>
           <w:rFonts w:ascii="Times New Roman" w:hAnsi="Times New Roman" w:cs="Times New Roman"/>
@@ -5608,11 +5606,11 @@
         </w:rPr>
         <w:t>Produkta perspektīva</w:t>
       </w:r>
+      <w:bookmarkEnd w:id="24"/>
       <w:bookmarkEnd w:id="25"/>
       <w:bookmarkEnd w:id="26"/>
       <w:bookmarkEnd w:id="27"/>
       <w:bookmarkEnd w:id="28"/>
-      <w:bookmarkEnd w:id="29"/>
     </w:p>
     <w:p>
       <w:pPr>
@@ -5643,8 +5641,8 @@
           <w:szCs w:val="24"/>
         </w:rPr>
       </w:pPr>
-      <w:bookmarkStart w:id="30" w:name="_Toc130834897"/>
-      <w:bookmarkStart w:id="31" w:name="_Toc130835205"/>
+      <w:bookmarkStart w:id="29" w:name="_Toc130834897"/>
+      <w:bookmarkStart w:id="30" w:name="_Toc130835205"/>
       <w:r>
         <w:rPr>
           <w:rFonts w:ascii="Times New Roman" w:hAnsi="Times New Roman" w:cs="Times New Roman"/>
@@ -5665,8 +5663,8 @@
         </w:rPr>
         <w:t xml:space="preserve"> Klientiem ir janodrošina izveidot lietotājus caur reģistrāciju, reģistrētiem lietotājiem ir janodrošina ātrāka personīgās informācija ievade veicot pirkumu. Lietoājiem ir jabūt pieejamai inforācijai par veiktajiem pirkumiem, šī informācija tālāk var tikt lietota lietotāju atbalstam lai vertificētu lietotāju saistību ar pirkumu.</w:t>
       </w:r>
+      <w:bookmarkEnd w:id="29"/>
       <w:bookmarkEnd w:id="30"/>
-      <w:bookmarkEnd w:id="31"/>
       <w:r>
         <w:rPr>
           <w:rFonts w:ascii="Times New Roman" w:hAnsi="Times New Roman" w:cs="Times New Roman"/>
@@ -5695,8 +5693,8 @@
           <w:szCs w:val="24"/>
         </w:rPr>
       </w:pPr>
-      <w:bookmarkStart w:id="32" w:name="_Toc130834898"/>
-      <w:bookmarkStart w:id="33" w:name="_Toc130835206"/>
+      <w:bookmarkStart w:id="31" w:name="_Toc130834898"/>
+      <w:bookmarkStart w:id="32" w:name="_Toc130835206"/>
       <w:r>
         <w:rPr>
           <w:rFonts w:ascii="Times New Roman" w:hAnsi="Times New Roman" w:cs="Times New Roman"/>
@@ -5737,8 +5735,8 @@
         </w:rPr>
         <w:t>nu. Adminstrātoriem ir jabūt iespējai pārskatīt pirkumu vēsturi, ši ir nepieciešams klienta atbalstam.</w:t>
       </w:r>
+      <w:bookmarkEnd w:id="31"/>
       <w:bookmarkEnd w:id="32"/>
-      <w:bookmarkEnd w:id="33"/>
       <w:r>
         <w:rPr>
           <w:rFonts w:ascii="Times New Roman" w:hAnsi="Times New Roman" w:cs="Times New Roman"/>
@@ -5770,11 +5768,11 @@
           <w:szCs w:val="24"/>
         </w:rPr>
       </w:pPr>
-      <w:bookmarkStart w:id="34" w:name="_Toc128404869"/>
-      <w:bookmarkStart w:id="35" w:name="_Toc130042924"/>
-      <w:bookmarkStart w:id="36" w:name="_Toc130043069"/>
-      <w:bookmarkStart w:id="37" w:name="_Toc130834899"/>
-      <w:bookmarkStart w:id="38" w:name="_Toc130835207"/>
+      <w:bookmarkStart w:id="33" w:name="_Toc128404869"/>
+      <w:bookmarkStart w:id="34" w:name="_Toc130042924"/>
+      <w:bookmarkStart w:id="35" w:name="_Toc130043069"/>
+      <w:bookmarkStart w:id="36" w:name="_Toc130834899"/>
+      <w:bookmarkStart w:id="37" w:name="_Toc130835207"/>
       <w:r>
         <w:rPr>
           <w:rFonts w:ascii="Times New Roman" w:hAnsi="Times New Roman" w:cs="Times New Roman"/>
@@ -5787,11 +5785,11 @@
         <w:lastRenderedPageBreak/>
         <w:t>Sistēmas funkcionālās prasības</w:t>
       </w:r>
+      <w:bookmarkEnd w:id="33"/>
       <w:bookmarkEnd w:id="34"/>
       <w:bookmarkEnd w:id="35"/>
       <w:bookmarkEnd w:id="36"/>
       <w:bookmarkEnd w:id="37"/>
-      <w:bookmarkEnd w:id="38"/>
     </w:p>
     <w:p>
       <w:pPr>
@@ -5812,7 +5810,7 @@
           <w:color w:val="auto"/>
         </w:rPr>
       </w:pPr>
-      <w:bookmarkStart w:id="39" w:name="_Toc130835208"/>
+      <w:bookmarkStart w:id="38" w:name="_Toc130835208"/>
       <w:r>
         <w:rPr>
           <w:rFonts w:cs="Times New Roman"/>
@@ -5834,7 +5832,7 @@
         </w:rPr>
         <w:t>reģistrācija</w:t>
       </w:r>
-      <w:bookmarkEnd w:id="39"/>
+      <w:bookmarkEnd w:id="38"/>
     </w:p>
     <w:p>
       <w:pPr>
@@ -6842,12 +6840,12 @@
       <w:r>
         <w:br w:type="page"/>
       </w:r>
-      <w:bookmarkStart w:id="40" w:name="_Toc130835209"/>
+      <w:bookmarkStart w:id="39" w:name="_Toc130835209"/>
       <w:r>
         <w:lastRenderedPageBreak/>
         <w:t>2.2.2. Administrātora reģistrācija</w:t>
       </w:r>
-      <w:bookmarkEnd w:id="40"/>
+      <w:bookmarkEnd w:id="39"/>
     </w:p>
     <w:p>
       <w:pPr>
@@ -7627,12 +7625,12 @@
       <w:pPr>
         <w:pStyle w:val="Heading3"/>
       </w:pPr>
-      <w:bookmarkStart w:id="41" w:name="_Toc130835210"/>
+      <w:bookmarkStart w:id="40" w:name="_Toc130835210"/>
       <w:r>
         <w:lastRenderedPageBreak/>
         <w:t>2.2.3. Produkta pievienošana grozā</w:t>
       </w:r>
-      <w:bookmarkEnd w:id="41"/>
+      <w:bookmarkEnd w:id="40"/>
     </w:p>
     <w:p>
       <w:pPr>
@@ -8178,12 +8176,12 @@
       <w:pPr>
         <w:pStyle w:val="Heading3"/>
       </w:pPr>
-      <w:bookmarkStart w:id="42" w:name="_Toc130835211"/>
+      <w:bookmarkStart w:id="41" w:name="_Toc130835211"/>
       <w:r>
         <w:lastRenderedPageBreak/>
         <w:t>2.2.4. Preces pievienoša velmju sarakstam</w:t>
       </w:r>
-      <w:bookmarkEnd w:id="42"/>
+      <w:bookmarkEnd w:id="41"/>
     </w:p>
     <w:p>
       <w:pPr>
@@ -8628,7 +8626,7 @@
       <w:pPr>
         <w:pStyle w:val="Heading3"/>
       </w:pPr>
-      <w:bookmarkStart w:id="43" w:name="_Toc130835212"/>
+      <w:bookmarkStart w:id="42" w:name="_Toc130835212"/>
       <w:r>
         <w:lastRenderedPageBreak/>
         <w:t>2.2.5</w:t>
@@ -8639,7 +8637,7 @@
       <w:r>
         <w:t>logu</w:t>
       </w:r>
-      <w:bookmarkEnd w:id="43"/>
+      <w:bookmarkEnd w:id="42"/>
     </w:p>
     <w:p>
       <w:pPr>
@@ -9143,12 +9141,12 @@
       <w:pPr>
         <w:pStyle w:val="Heading3"/>
       </w:pPr>
-      <w:bookmarkStart w:id="44" w:name="_Toc130835213"/>
+      <w:bookmarkStart w:id="43" w:name="_Toc130835213"/>
       <w:r>
         <w:lastRenderedPageBreak/>
         <w:t>2.2.6. Preču meklēšana ar meklešanas joslu</w:t>
       </w:r>
-      <w:bookmarkEnd w:id="44"/>
+      <w:bookmarkEnd w:id="43"/>
     </w:p>
     <w:p>
       <w:pPr>
@@ -9601,7 +9599,7 @@
       <w:pPr>
         <w:pStyle w:val="Heading3"/>
       </w:pPr>
-      <w:bookmarkStart w:id="45" w:name="_Toc130835214"/>
+      <w:bookmarkStart w:id="44" w:name="_Toc130835214"/>
       <w:r>
         <w:lastRenderedPageBreak/>
         <w:t>2.2.7</w:t>
@@ -9615,7 +9613,7 @@
       <w:r>
         <w:t xml:space="preserve"> datubazei administrātora panelī</w:t>
       </w:r>
-      <w:bookmarkEnd w:id="45"/>
+      <w:bookmarkEnd w:id="44"/>
     </w:p>
     <w:p>
       <w:pPr>
@@ -10018,7 +10016,7 @@
       <w:pPr>
         <w:pStyle w:val="Heading3"/>
       </w:pPr>
-      <w:bookmarkStart w:id="46" w:name="_Toc130835215"/>
+      <w:bookmarkStart w:id="45" w:name="_Toc130835215"/>
       <w:r>
         <w:lastRenderedPageBreak/>
         <w:t xml:space="preserve">2.2.8. Datu </w:t>
@@ -10029,7 +10027,7 @@
       <w:r>
         <w:t xml:space="preserve"> datubazei administrātora panelī</w:t>
       </w:r>
-      <w:bookmarkEnd w:id="46"/>
+      <w:bookmarkEnd w:id="45"/>
     </w:p>
     <w:p>
       <w:pPr>
@@ -10565,12 +10563,12 @@
       <w:pPr>
         <w:pStyle w:val="Heading3"/>
       </w:pPr>
-      <w:bookmarkStart w:id="47" w:name="_Toc130835216"/>
+      <w:bookmarkStart w:id="46" w:name="_Toc130835216"/>
       <w:r>
         <w:lastRenderedPageBreak/>
         <w:t>2.2.9. Datu mainīšana datubazei administrātora panelī</w:t>
       </w:r>
-      <w:bookmarkEnd w:id="47"/>
+      <w:bookmarkEnd w:id="46"/>
     </w:p>
     <w:p>
       <w:pPr>
@@ -10987,12 +10985,12 @@
       <w:pPr>
         <w:pStyle w:val="Heading3"/>
       </w:pPr>
-      <w:bookmarkStart w:id="48" w:name="_Toc130835217"/>
+      <w:bookmarkStart w:id="47" w:name="_Toc130835217"/>
       <w:r>
         <w:lastRenderedPageBreak/>
         <w:t>2.2.10. Groza datu maiņa</w:t>
       </w:r>
-      <w:bookmarkEnd w:id="48"/>
+      <w:bookmarkEnd w:id="47"/>
     </w:p>
     <w:p>
       <w:pPr>
@@ -11270,11 +11268,11 @@
           <w:szCs w:val="24"/>
         </w:rPr>
       </w:pPr>
-      <w:bookmarkStart w:id="49" w:name="_Toc128404870"/>
-      <w:bookmarkStart w:id="50" w:name="_Toc130042925"/>
-      <w:bookmarkStart w:id="51" w:name="_Toc130043070"/>
-      <w:bookmarkStart w:id="52" w:name="_Toc130834900"/>
-      <w:bookmarkStart w:id="53" w:name="_Toc130835218"/>
+      <w:bookmarkStart w:id="48" w:name="_Toc128404870"/>
+      <w:bookmarkStart w:id="49" w:name="_Toc130042925"/>
+      <w:bookmarkStart w:id="50" w:name="_Toc130043070"/>
+      <w:bookmarkStart w:id="51" w:name="_Toc130834900"/>
+      <w:bookmarkStart w:id="52" w:name="_Toc130835218"/>
       <w:r>
         <w:rPr>
           <w:rFonts w:ascii="Times New Roman" w:hAnsi="Times New Roman" w:cs="Times New Roman"/>
@@ -11287,11 +11285,11 @@
         <w:lastRenderedPageBreak/>
         <w:t>Sistēmas nefunkcionālās prasības</w:t>
       </w:r>
+      <w:bookmarkEnd w:id="48"/>
       <w:bookmarkEnd w:id="49"/>
       <w:bookmarkEnd w:id="50"/>
       <w:bookmarkEnd w:id="51"/>
       <w:bookmarkEnd w:id="52"/>
-      <w:bookmarkEnd w:id="53"/>
     </w:p>
     <w:p>
       <w:pPr>
@@ -11529,11 +11527,11 @@
           <w:szCs w:val="24"/>
         </w:rPr>
       </w:pPr>
-      <w:bookmarkStart w:id="54" w:name="_Toc128404871"/>
-      <w:bookmarkStart w:id="55" w:name="_Toc130042926"/>
-      <w:bookmarkStart w:id="56" w:name="_Toc130043071"/>
-      <w:bookmarkStart w:id="57" w:name="_Toc130834901"/>
-      <w:bookmarkStart w:id="58" w:name="_Toc130835219"/>
+      <w:bookmarkStart w:id="53" w:name="_Toc128404871"/>
+      <w:bookmarkStart w:id="54" w:name="_Toc130042926"/>
+      <w:bookmarkStart w:id="55" w:name="_Toc130043071"/>
+      <w:bookmarkStart w:id="56" w:name="_Toc130834901"/>
+      <w:bookmarkStart w:id="57" w:name="_Toc130835219"/>
       <w:r>
         <w:rPr>
           <w:rFonts w:ascii="Times New Roman" w:hAnsi="Times New Roman" w:cs="Times New Roman"/>
@@ -11546,11 +11544,11 @@
         <w:lastRenderedPageBreak/>
         <w:t>Gala lietotāja raksturiezīmes</w:t>
       </w:r>
+      <w:bookmarkEnd w:id="53"/>
       <w:bookmarkEnd w:id="54"/>
       <w:bookmarkEnd w:id="55"/>
       <w:bookmarkEnd w:id="56"/>
       <w:bookmarkEnd w:id="57"/>
-      <w:bookmarkEnd w:id="58"/>
     </w:p>
     <w:p/>
     <w:p>
@@ -11687,11 +11685,11 @@
           <w:szCs w:val="24"/>
         </w:rPr>
       </w:pPr>
-      <w:bookmarkStart w:id="59" w:name="_Toc128404872"/>
-      <w:bookmarkStart w:id="60" w:name="_Toc130042927"/>
-      <w:bookmarkStart w:id="61" w:name="_Toc130043072"/>
-      <w:bookmarkStart w:id="62" w:name="_Toc130834902"/>
-      <w:bookmarkStart w:id="63" w:name="_Toc130835220"/>
+      <w:bookmarkStart w:id="58" w:name="_Toc128404872"/>
+      <w:bookmarkStart w:id="59" w:name="_Toc130042927"/>
+      <w:bookmarkStart w:id="60" w:name="_Toc130043072"/>
+      <w:bookmarkStart w:id="61" w:name="_Toc130834902"/>
+      <w:bookmarkStart w:id="62" w:name="_Toc130835220"/>
       <w:r>
         <w:rPr>
           <w:rFonts w:ascii="Times New Roman" w:hAnsi="Times New Roman" w:cs="Times New Roman"/>
@@ -11703,11 +11701,11 @@
         </w:rPr>
         <w:t>Lietoto terminu un saīsinājumu skaidrojumi</w:t>
       </w:r>
+      <w:bookmarkEnd w:id="58"/>
       <w:bookmarkEnd w:id="59"/>
       <w:bookmarkEnd w:id="60"/>
       <w:bookmarkEnd w:id="61"/>
       <w:bookmarkEnd w:id="62"/>
-      <w:bookmarkEnd w:id="63"/>
     </w:p>
     <w:p>
       <w:pPr>
@@ -11739,20 +11737,309 @@
         <w:spacing w:before="0" w:after="240"/>
         <w:ind w:left="357" w:right="0" w:hanging="357"/>
       </w:pPr>
-      <w:bookmarkStart w:id="64" w:name="_Toc128404873"/>
-      <w:bookmarkStart w:id="65" w:name="_Toc130042928"/>
-      <w:bookmarkStart w:id="66" w:name="_Toc130043073"/>
-      <w:bookmarkStart w:id="67" w:name="_Toc130834903"/>
-      <w:bookmarkStart w:id="68" w:name="_Toc130835221"/>
+      <w:bookmarkStart w:id="63" w:name="_Toc128404873"/>
+      <w:bookmarkStart w:id="64" w:name="_Toc130042928"/>
+      <w:bookmarkStart w:id="65" w:name="_Toc130043073"/>
+      <w:bookmarkStart w:id="66" w:name="_Toc130834903"/>
+      <w:bookmarkStart w:id="67" w:name="_Toc130835221"/>
       <w:r>
         <w:lastRenderedPageBreak/>
         <w:t>Izstrādes līdzekļu, rīku apraksts un izvēles pamatojums</w:t>
       </w:r>
+      <w:bookmarkStart w:id="68" w:name="_Toc128404874"/>
+      <w:bookmarkStart w:id="69" w:name="_Toc130042929"/>
+      <w:bookmarkStart w:id="70" w:name="_Toc130043074"/>
+      <w:bookmarkStart w:id="71" w:name="_Toc130834904"/>
+      <w:bookmarkStart w:id="72" w:name="_Toc130835222"/>
+      <w:bookmarkEnd w:id="63"/>
       <w:bookmarkEnd w:id="64"/>
       <w:bookmarkEnd w:id="65"/>
       <w:bookmarkEnd w:id="66"/>
       <w:bookmarkEnd w:id="67"/>
-      <w:bookmarkEnd w:id="68"/>
+    </w:p>
+    <w:p>
+      <w:pPr>
+        <w:pStyle w:val="Heading1"/>
+        <w:spacing w:before="0" w:after="240"/>
+        <w:ind w:left="357" w:right="0"/>
+        <w:jc w:val="left"/>
+      </w:pPr>
+    </w:p>
+    <w:p>
+      <w:pPr>
+        <w:spacing w:line="360" w:lineRule="auto"/>
+        <w:contextualSpacing/>
+        <w:jc w:val="both"/>
+        <w:rPr>
+          <w:sz w:val="24"/>
+        </w:rPr>
+      </w:pPr>
+      <w:r>
+        <w:rPr>
+          <w:sz w:val="24"/>
+        </w:rPr>
+        <w:t>GitHub – repozitoriju mitināšanas pakalpojums.</w:t>
+      </w:r>
+    </w:p>
+    <w:p>
+      <w:pPr>
+        <w:spacing w:line="360" w:lineRule="auto"/>
+        <w:contextualSpacing/>
+        <w:jc w:val="both"/>
+        <w:rPr>
+          <w:sz w:val="24"/>
+        </w:rPr>
+      </w:pPr>
+      <w:r>
+        <w:rPr>
+          <w:sz w:val="24"/>
+        </w:rPr>
+        <w:t>Pamatojums – Pakalpojums ļauj bezmaksas glabāt savas programmatūras versijas tīmeklī. Ļauj viegli pārvaldīt savus repozitorijus gan lokali gan tīmekļa vietnē GitHub.com.</w:t>
+      </w:r>
+    </w:p>
+    <w:p>
+      <w:pPr>
+        <w:spacing w:line="360" w:lineRule="auto"/>
+        <w:contextualSpacing/>
+        <w:jc w:val="both"/>
+        <w:rPr>
+          <w:sz w:val="24"/>
+        </w:rPr>
+      </w:pPr>
+      <w:r>
+        <w:rPr>
+          <w:sz w:val="24"/>
+        </w:rPr>
+        <w:t>Git Bash – BASH emulators kas ļauj lietot Git. Programmatūra ļauj veikt versionēšanu un sūtīt failus uz GitHub repozitoriju.</w:t>
+      </w:r>
+    </w:p>
+    <w:p>
+      <w:pPr>
+        <w:spacing w:line="360" w:lineRule="auto"/>
+        <w:contextualSpacing/>
+        <w:jc w:val="both"/>
+        <w:rPr>
+          <w:sz w:val="24"/>
+        </w:rPr>
+      </w:pPr>
+      <w:r>
+        <w:rPr>
+          <w:sz w:val="24"/>
+        </w:rPr>
+        <w:t xml:space="preserve">Pamatojums – Atvieglo versionēšanu, nav javeic versionēšana manuāli, tas ir, glabāt programmaturas versijas lokali ik palaikam kopējot failus no pamata programmatūras </w:t>
+      </w:r>
+      <w:r>
+        <w:rPr>
+          <w:sz w:val="24"/>
+        </w:rPr>
+        <w:t>uz citu glabātuvi. Verisonēšana notiek ievadot dažas komandas terminālī.</w:t>
+      </w:r>
+    </w:p>
+    <w:p>
+      <w:pPr>
+        <w:spacing w:line="360" w:lineRule="auto"/>
+        <w:contextualSpacing/>
+        <w:jc w:val="both"/>
+        <w:rPr>
+          <w:sz w:val="24"/>
+        </w:rPr>
+      </w:pPr>
+      <w:r>
+        <w:rPr>
+          <w:sz w:val="24"/>
+        </w:rPr>
+        <w:t>Microsoft Word - teksta procesors.</w:t>
+      </w:r>
+    </w:p>
+    <w:p>
+      <w:pPr>
+        <w:spacing w:line="360" w:lineRule="auto"/>
+        <w:contextualSpacing/>
+        <w:jc w:val="both"/>
+        <w:rPr>
+          <w:sz w:val="24"/>
+        </w:rPr>
+      </w:pPr>
+      <w:r>
+        <w:rPr>
+          <w:sz w:val="24"/>
+        </w:rPr>
+        <w:t>Pamatojums – Teksta processors kuru lietojo visbiežāk un spēju viegli atrast vajadzīgās funkcijas.</w:t>
+      </w:r>
+    </w:p>
+    <w:p>
+      <w:pPr>
+        <w:spacing w:line="360" w:lineRule="auto"/>
+        <w:contextualSpacing/>
+        <w:jc w:val="both"/>
+        <w:rPr>
+          <w:sz w:val="24"/>
+        </w:rPr>
+      </w:pPr>
+      <w:r>
+        <w:rPr>
+          <w:sz w:val="24"/>
+        </w:rPr>
+        <w:t>Visual Studio Code - koda redaktors.</w:t>
+      </w:r>
+    </w:p>
+    <w:p>
+      <w:pPr>
+        <w:spacing w:line="360" w:lineRule="auto"/>
+        <w:contextualSpacing/>
+        <w:jc w:val="both"/>
+        <w:rPr>
+          <w:sz w:val="24"/>
+        </w:rPr>
+      </w:pPr>
+      <w:r>
+        <w:rPr>
+          <w:sz w:val="24"/>
+        </w:rPr>
+        <w:t xml:space="preserve">Pamatojums – Programmatūra piedāva daudzas funkcijas kuras atvieglo sistēmas izstrādi, piemēram, </w:t>
+      </w:r>
+      <w:r>
+        <w:rPr>
+          <w:sz w:val="24"/>
+        </w:rPr>
+        <w:t>intelisense palīdz pabeigt koda līnijas, dod funckiju parametru piedāvājumus kā arī palīdz atrast failu lokāciju vienkārši rakstot kodu. Programmatūra arī piedāvā paplašinājumus jeb lietotaju izveidotus rīkus kas atvieglo izstrādi , piemēram, prettier kas ļauj automātiski sakārtot koda izvietojumu kā arī pievieno trūstošos semikolus, var pilnībā izmainīt ka paplašinājums strādā.</w:t>
+      </w:r>
+    </w:p>
+    <w:p>
+      <w:pPr>
+        <w:spacing w:line="360" w:lineRule="auto"/>
+        <w:contextualSpacing/>
+        <w:jc w:val="both"/>
+        <w:rPr>
+          <w:sz w:val="24"/>
+        </w:rPr>
+      </w:pPr>
+      <w:r>
+        <w:rPr>
+          <w:sz w:val="24"/>
+        </w:rPr>
+        <w:t>NodeJS - JavaScript izpildlaika vide.</w:t>
+      </w:r>
+    </w:p>
+    <w:p>
+      <w:pPr>
+        <w:spacing w:line="360" w:lineRule="auto"/>
+        <w:contextualSpacing/>
+        <w:jc w:val="both"/>
+        <w:rPr>
+          <w:sz w:val="24"/>
+        </w:rPr>
+      </w:pPr>
+      <w:r>
+        <w:rPr>
+          <w:sz w:val="24"/>
+        </w:rPr>
+        <w:t>Pamatojums – NodeJS</w:t>
+      </w:r>
+      <w:r>
+        <w:rPr>
+          <w:sz w:val="24"/>
+        </w:rPr>
+        <w:t xml:space="preserve"> nāk kopa ar</w:t>
+      </w:r>
+      <w:r>
+        <w:rPr>
+          <w:sz w:val="24"/>
+        </w:rPr>
+        <w:t xml:space="preserve"> pakotņu pārvaldnieks </w:t>
+      </w:r>
+      <w:r>
+        <w:rPr>
+          <w:sz w:val="24"/>
+        </w:rPr>
+        <w:t>kurš ir</w:t>
+      </w:r>
+      <w:r>
+        <w:rPr>
+          <w:sz w:val="24"/>
+        </w:rPr>
+        <w:t xml:space="preserve"> NPM ar kuru varu </w:t>
+      </w:r>
+      <w:r>
+        <w:rPr>
+          <w:sz w:val="24"/>
+        </w:rPr>
+        <w:t>lejupielādēt pakotnes kuras ir vajadzīgas sistēmas izstrādei, , piemēram, React.</w:t>
+      </w:r>
+    </w:p>
+    <w:p>
+      <w:pPr>
+        <w:spacing w:line="360" w:lineRule="auto"/>
+        <w:contextualSpacing/>
+        <w:jc w:val="both"/>
+        <w:rPr>
+          <w:sz w:val="24"/>
+        </w:rPr>
+      </w:pPr>
+      <w:r>
+        <w:rPr>
+          <w:sz w:val="24"/>
+        </w:rPr>
+        <w:t>Opera GX - Tīmekļa pārlūkprogramma</w:t>
+      </w:r>
+    </w:p>
+    <w:p>
+      <w:pPr>
+        <w:spacing w:line="360" w:lineRule="auto"/>
+        <w:contextualSpacing/>
+        <w:jc w:val="both"/>
+        <w:rPr>
+          <w:sz w:val="24"/>
+        </w:rPr>
+      </w:pPr>
+      <w:r>
+        <w:rPr>
+          <w:sz w:val="24"/>
+        </w:rPr>
+        <w:t xml:space="preserve">Pamatojums – Lietots sistēmas testēšanai, piedāvā rīkus kas atvieglo testešanu piemēram konsole kā arī var testēt </w:t>
+      </w:r>
+      <w:r>
+        <w:rPr>
+          <w:sz w:val="24"/>
+        </w:rPr>
+        <w:t>sistēmas atsaucību uz dažādiem ekrānu izmēriem.</w:t>
+      </w:r>
+    </w:p>
+    <w:p>
+      <w:pPr>
+        <w:spacing w:line="360" w:lineRule="auto"/>
+        <w:contextualSpacing/>
+        <w:jc w:val="both"/>
+        <w:rPr>
+          <w:sz w:val="24"/>
+        </w:rPr>
+      </w:pPr>
+      <w:r>
+        <w:rPr>
+          <w:sz w:val="24"/>
+        </w:rPr>
+        <w:t>React (Javascript, CSS, HTML) - JavaScript bibliotēka</w:t>
+      </w:r>
+    </w:p>
+    <w:p>
+      <w:pPr>
+        <w:spacing w:line="360" w:lineRule="auto"/>
+        <w:contextualSpacing/>
+        <w:jc w:val="both"/>
+      </w:pPr>
+      <w:r>
+        <w:rPr>
+          <w:sz w:val="24"/>
+        </w:rPr>
+        <w:t>Pamatojums – Tiek lietots lietotāja saskarņu veidošanai.</w:t>
+      </w:r>
+      <w:r>
+        <w:rPr>
+          <w:sz w:val="24"/>
+          <w:szCs w:val="24"/>
+        </w:rPr>
+        <w:br w:type="page"/>
+      </w:r>
     </w:p>
     <w:p>
       <w:pPr>
@@ -11773,11 +12060,6 @@
           <w:szCs w:val="24"/>
         </w:rPr>
       </w:pPr>
-      <w:bookmarkStart w:id="69" w:name="_Toc128404874"/>
-      <w:bookmarkStart w:id="70" w:name="_Toc130042929"/>
-      <w:bookmarkStart w:id="71" w:name="_Toc130043074"/>
-      <w:bookmarkStart w:id="72" w:name="_Toc130834904"/>
-      <w:bookmarkStart w:id="73" w:name="_Toc130835222"/>
       <w:r>
         <w:rPr>
           <w:rFonts w:ascii="Times New Roman" w:hAnsi="Times New Roman" w:cs="Times New Roman"/>
@@ -11787,13 +12069,145 @@
           <w:sz w:val="24"/>
           <w:szCs w:val="24"/>
         </w:rPr>
+        <w:lastRenderedPageBreak/>
         <w:t>Iespējamo (alternatīvo) risinājuma līdzekļu un valodu apraksts</w:t>
       </w:r>
+      <w:bookmarkEnd w:id="68"/>
       <w:bookmarkEnd w:id="69"/>
       <w:bookmarkEnd w:id="70"/>
       <w:bookmarkEnd w:id="71"/>
       <w:bookmarkEnd w:id="72"/>
-      <w:bookmarkEnd w:id="73"/>
+    </w:p>
+    <w:p/>
+    <w:p>
+      <w:pPr>
+        <w:spacing w:line="360" w:lineRule="auto"/>
+        <w:contextualSpacing/>
+        <w:jc w:val="both"/>
+      </w:pPr>
+      <w:r>
+        <w:t xml:space="preserve">Alternatīva Github un Git – </w:t>
+      </w:r>
+      <w:r>
+        <w:t>Bitbucket</w:t>
+      </w:r>
+    </w:p>
+    <w:p>
+      <w:pPr>
+        <w:spacing w:line="360" w:lineRule="auto"/>
+        <w:contextualSpacing/>
+        <w:jc w:val="both"/>
+      </w:pPr>
+      <w:r>
+        <w:t>Paskaidrojums – Bitbucket dod līdzīgu pakalpojumu</w:t>
+      </w:r>
+      <w:r>
+        <w:t>, dažas funkcijas ir maksas pakalpojums, bet pamata funkcijas ir bezmaksas pakalpojums.</w:t>
+      </w:r>
+      <w:r>
+        <w:t xml:space="preserve"> Bitbucket var lietot kopā ar Git Bash</w:t>
+      </w:r>
+      <w:r>
+        <w:t>.</w:t>
+      </w:r>
+    </w:p>
+    <w:p>
+      <w:pPr>
+        <w:spacing w:line="360" w:lineRule="auto"/>
+        <w:contextualSpacing/>
+        <w:jc w:val="both"/>
+      </w:pPr>
+      <w:r>
+        <w:t xml:space="preserve">Alternatīva Microsoft Word – </w:t>
+      </w:r>
+      <w:r>
+        <w:t>LibreOffice Writer</w:t>
+      </w:r>
+    </w:p>
+    <w:p>
+      <w:pPr>
+        <w:spacing w:line="360" w:lineRule="auto"/>
+        <w:contextualSpacing/>
+        <w:jc w:val="both"/>
+      </w:pPr>
+      <w:r>
+        <w:t>Paskaidrojums – LibreOffice Writer ir bezmaksas teksta procesors kurš nāk ar tādām pašām funkcijam kā Microsoft Word vai līdzīgām funkcijām, mīnus ir tas ka programmatūra ir lēnāka un aizņem vairāk sistēmas atmiņas.</w:t>
+      </w:r>
+    </w:p>
+    <w:p>
+      <w:pPr>
+        <w:spacing w:line="360" w:lineRule="auto"/>
+        <w:contextualSpacing/>
+        <w:jc w:val="both"/>
+      </w:pPr>
+      <w:r>
+        <w:t>Alternatīva Visual Studio Code – Sublime Text</w:t>
+      </w:r>
+    </w:p>
+    <w:p>
+      <w:pPr>
+        <w:spacing w:line="360" w:lineRule="auto"/>
+        <w:contextualSpacing/>
+        <w:jc w:val="both"/>
+      </w:pPr>
+      <w:r>
+        <w:t>Paskaidrojums – Šis koda redaktors ir ātrāks un lieto mazāk sistēmas resursus nekā Visual Studio Code ka arī ietvēr vairākas funkcijas kuras ir sastopa</w:t>
+      </w:r>
+      <w:r>
+        <w:t>mas Visual Studio Code, piemēram, Automatiskā koda pabeigšana, paplašinājumu instalēšana.</w:t>
+      </w:r>
+    </w:p>
+    <w:p>
+      <w:pPr>
+        <w:spacing w:line="360" w:lineRule="auto"/>
+        <w:contextualSpacing/>
+        <w:jc w:val="both"/>
+      </w:pPr>
+      <w:r>
+        <w:t>Alternatīva React – PHP, HTML, CSS</w:t>
+      </w:r>
+    </w:p>
+    <w:p>
+      <w:pPr>
+        <w:spacing w:line="360" w:lineRule="auto"/>
+        <w:contextualSpacing/>
+        <w:jc w:val="both"/>
+      </w:pPr>
+      <w:r>
+        <w:t>Paskaidrojums – Pielietojot PHP ir iespejams apstrādāt sistēmas Backend un Frontend daļas.</w:t>
+      </w:r>
+    </w:p>
+    <w:p>
+      <w:pPr>
+        <w:spacing w:line="360" w:lineRule="auto"/>
+        <w:contextualSpacing/>
+        <w:jc w:val="both"/>
+      </w:pPr>
+      <w:r>
+        <w:t xml:space="preserve">Alternatīva </w:t>
+      </w:r>
+      <w:r>
+        <w:t>Opera</w:t>
+      </w:r>
+      <w:r>
+        <w:t xml:space="preserve"> </w:t>
+      </w:r>
+      <w:r>
+        <w:t>GX – Google Chrome</w:t>
+      </w:r>
+    </w:p>
+    <w:p>
+      <w:pPr>
+        <w:spacing w:line="360" w:lineRule="auto"/>
+        <w:contextualSpacing/>
+        <w:jc w:val="both"/>
+      </w:pPr>
+      <w:r>
+        <w:t xml:space="preserve">Paskaidrojums – </w:t>
+      </w:r>
+      <w:r>
+        <w:t>Opera GX un Chrome ir Chromium bāzētas pārlūkprogrammas, abas programmatūras satur līdzīgas ļoti līdzīgas funckijas, bet Google Chrome lieto vairāk sistēmas resursus. Sistēmas testēšani ir pieejami tie paši rīki kas ir pieejami Opera GX.</w:t>
+      </w:r>
     </w:p>
     <w:p>
       <w:pPr>
@@ -11814,11 +12228,11 @@
           <w:szCs w:val="24"/>
         </w:rPr>
       </w:pPr>
-      <w:bookmarkStart w:id="74" w:name="_Toc128404875"/>
-      <w:bookmarkStart w:id="75" w:name="_Toc130042930"/>
-      <w:bookmarkStart w:id="76" w:name="_Toc130043075"/>
-      <w:bookmarkStart w:id="77" w:name="_Toc130834905"/>
-      <w:bookmarkStart w:id="78" w:name="_Toc130835223"/>
+      <w:bookmarkStart w:id="73" w:name="_Toc128404875"/>
+      <w:bookmarkStart w:id="74" w:name="_Toc130042930"/>
+      <w:bookmarkStart w:id="75" w:name="_Toc130043075"/>
+      <w:bookmarkStart w:id="76" w:name="_Toc130834905"/>
+      <w:bookmarkStart w:id="77" w:name="_Toc130835223"/>
       <w:r>
         <w:rPr>
           <w:rFonts w:ascii="Times New Roman" w:hAnsi="Times New Roman" w:cs="Times New Roman"/>
@@ -11830,11 +12244,11 @@
         </w:rPr>
         <w:t>Izvēlēto risinājuma līdzekļu un valodu apraksts</w:t>
       </w:r>
+      <w:bookmarkEnd w:id="73"/>
       <w:bookmarkEnd w:id="74"/>
       <w:bookmarkEnd w:id="75"/>
       <w:bookmarkEnd w:id="76"/>
       <w:bookmarkEnd w:id="77"/>
-      <w:bookmarkEnd w:id="78"/>
     </w:p>
     <w:p>
       <w:pPr>
@@ -11862,20 +12276,20 @@
         <w:spacing w:before="0" w:after="240"/>
         <w:ind w:left="357" w:right="0" w:hanging="357"/>
       </w:pPr>
-      <w:bookmarkStart w:id="79" w:name="_Toc128404876"/>
-      <w:bookmarkStart w:id="80" w:name="_Toc130042931"/>
-      <w:bookmarkStart w:id="81" w:name="_Toc130043076"/>
-      <w:bookmarkStart w:id="82" w:name="_Toc130834906"/>
-      <w:bookmarkStart w:id="83" w:name="_Toc130835224"/>
+      <w:bookmarkStart w:id="78" w:name="_Toc128404876"/>
+      <w:bookmarkStart w:id="79" w:name="_Toc130042931"/>
+      <w:bookmarkStart w:id="80" w:name="_Toc130043076"/>
+      <w:bookmarkStart w:id="81" w:name="_Toc130834906"/>
+      <w:bookmarkStart w:id="82" w:name="_Toc130835224"/>
       <w:r>
         <w:lastRenderedPageBreak/>
         <w:t>Sistēmas modelēšana un projektēšana</w:t>
       </w:r>
+      <w:bookmarkEnd w:id="78"/>
       <w:bookmarkEnd w:id="79"/>
       <w:bookmarkEnd w:id="80"/>
       <w:bookmarkEnd w:id="81"/>
       <w:bookmarkEnd w:id="82"/>
-      <w:bookmarkEnd w:id="83"/>
     </w:p>
     <w:p>
       <w:pPr>
@@ -11896,11 +12310,11 @@
           <w:szCs w:val="24"/>
         </w:rPr>
       </w:pPr>
-      <w:bookmarkStart w:id="84" w:name="_Toc128404877"/>
-      <w:bookmarkStart w:id="85" w:name="_Toc130042932"/>
-      <w:bookmarkStart w:id="86" w:name="_Toc130043077"/>
-      <w:bookmarkStart w:id="87" w:name="_Toc130834907"/>
-      <w:bookmarkStart w:id="88" w:name="_Toc130835225"/>
+      <w:bookmarkStart w:id="83" w:name="_Toc128404877"/>
+      <w:bookmarkStart w:id="84" w:name="_Toc130042932"/>
+      <w:bookmarkStart w:id="85" w:name="_Toc130043077"/>
+      <w:bookmarkStart w:id="86" w:name="_Toc130834907"/>
+      <w:bookmarkStart w:id="87" w:name="_Toc130835225"/>
       <w:r>
         <w:rPr>
           <w:rFonts w:ascii="Times New Roman" w:hAnsi="Times New Roman" w:cs="Times New Roman"/>
@@ -11912,11 +12326,11 @@
         </w:rPr>
         <w:t>Sistēmas struktūras modelis</w:t>
       </w:r>
+      <w:bookmarkEnd w:id="83"/>
       <w:bookmarkEnd w:id="84"/>
       <w:bookmarkEnd w:id="85"/>
       <w:bookmarkEnd w:id="86"/>
       <w:bookmarkEnd w:id="87"/>
-      <w:bookmarkEnd w:id="88"/>
     </w:p>
     <w:p>
       <w:pPr>
@@ -11937,11 +12351,72 @@
           <w:szCs w:val="24"/>
         </w:rPr>
       </w:pPr>
-      <w:bookmarkStart w:id="89" w:name="_Toc128404878"/>
-      <w:bookmarkStart w:id="90" w:name="_Toc130042933"/>
-      <w:bookmarkStart w:id="91" w:name="_Toc130043078"/>
-      <w:bookmarkStart w:id="92" w:name="_Toc130834908"/>
-      <w:bookmarkStart w:id="93" w:name="_Toc130835226"/>
+      <w:bookmarkStart w:id="88" w:name="_Toc128404878"/>
+      <w:bookmarkStart w:id="89" w:name="_Toc130042933"/>
+      <w:bookmarkStart w:id="90" w:name="_Toc130043078"/>
+      <w:bookmarkStart w:id="91" w:name="_Toc130834908"/>
+      <w:bookmarkStart w:id="92" w:name="_Toc130835226"/>
+      <w:r>
+        <w:rPr>
+          <w:noProof/>
+        </w:rPr>
+        <w:drawing>
+          <wp:anchor distT="0" distB="0" distL="114300" distR="114300" simplePos="0" relativeHeight="251658240" behindDoc="0" locked="0" layoutInCell="1" allowOverlap="1" wp14:anchorId="482D3A2B" wp14:editId="26D6659C">
+            <wp:simplePos x="0" y="0"/>
+            <wp:positionH relativeFrom="column">
+              <wp:posOffset>1270</wp:posOffset>
+            </wp:positionH>
+            <wp:positionV relativeFrom="paragraph">
+              <wp:posOffset>412585</wp:posOffset>
+            </wp:positionV>
+            <wp:extent cx="5883910" cy="2830830"/>
+            <wp:effectExtent l="0" t="0" r="2540" b="7620"/>
+            <wp:wrapSquare wrapText="bothSides"/>
+            <wp:docPr id="4" name="Picture 4"/>
+            <wp:cNvGraphicFramePr>
+              <a:graphicFrameLocks xmlns:a="http://schemas.openxmlformats.org/drawingml/2006/main" noChangeAspect="1"/>
+            </wp:cNvGraphicFramePr>
+            <a:graphic xmlns:a="http://schemas.openxmlformats.org/drawingml/2006/main">
+              <a:graphicData uri="http://schemas.openxmlformats.org/drawingml/2006/picture">
+                <pic:pic xmlns:pic="http://schemas.openxmlformats.org/drawingml/2006/picture">
+                  <pic:nvPicPr>
+                    <pic:cNvPr id="0" name="Picture 1"/>
+                    <pic:cNvPicPr>
+                      <a:picLocks noChangeAspect="1" noChangeArrowheads="1"/>
+                    </pic:cNvPicPr>
+                  </pic:nvPicPr>
+                  <pic:blipFill>
+                    <a:blip r:embed="rId10" cstate="print">
+                      <a:extLst>
+                        <a:ext uri="{28A0092B-C50C-407E-A947-70E740481C1C}">
+                          <a14:useLocalDpi xmlns:a14="http://schemas.microsoft.com/office/drawing/2010/main" val="0"/>
+                        </a:ext>
+                      </a:extLst>
+                    </a:blip>
+                    <a:srcRect/>
+                    <a:stretch>
+                      <a:fillRect/>
+                    </a:stretch>
+                  </pic:blipFill>
+                  <pic:spPr bwMode="auto">
+                    <a:xfrm>
+                      <a:off x="0" y="0"/>
+                      <a:ext cx="5883910" cy="2830830"/>
+                    </a:xfrm>
+                    <a:prstGeom prst="rect">
+                      <a:avLst/>
+                    </a:prstGeom>
+                    <a:noFill/>
+                    <a:ln>
+                      <a:noFill/>
+                    </a:ln>
+                  </pic:spPr>
+                </pic:pic>
+              </a:graphicData>
+            </a:graphic>
+          </wp:anchor>
+        </w:drawing>
+      </w:r>
       <w:r>
         <w:rPr>
           <w:rFonts w:ascii="Times New Roman" w:hAnsi="Times New Roman" w:cs="Times New Roman"/>
@@ -11953,12 +12428,13 @@
         </w:rPr>
         <w:t>Klašu diagramma / ER diagramma</w:t>
       </w:r>
+      <w:bookmarkEnd w:id="88"/>
       <w:bookmarkEnd w:id="89"/>
       <w:bookmarkEnd w:id="90"/>
       <w:bookmarkEnd w:id="91"/>
       <w:bookmarkEnd w:id="92"/>
-      <w:bookmarkEnd w:id="93"/>
-    </w:p>
+    </w:p>
+    <w:p/>
     <w:p>
       <w:pPr>
         <w:pStyle w:val="Heading2"/>
@@ -11978,11 +12454,11 @@
           <w:szCs w:val="24"/>
         </w:rPr>
       </w:pPr>
-      <w:bookmarkStart w:id="94" w:name="_Toc128404879"/>
-      <w:bookmarkStart w:id="95" w:name="_Toc130042934"/>
-      <w:bookmarkStart w:id="96" w:name="_Toc130043079"/>
-      <w:bookmarkStart w:id="97" w:name="_Toc130834909"/>
-      <w:bookmarkStart w:id="98" w:name="_Toc130835227"/>
+      <w:bookmarkStart w:id="93" w:name="_Toc128404879"/>
+      <w:bookmarkStart w:id="94" w:name="_Toc130042934"/>
+      <w:bookmarkStart w:id="95" w:name="_Toc130043079"/>
+      <w:bookmarkStart w:id="96" w:name="_Toc130834909"/>
+      <w:bookmarkStart w:id="97" w:name="_Toc130835227"/>
       <w:r>
         <w:rPr>
           <w:rFonts w:ascii="Times New Roman" w:hAnsi="Times New Roman" w:cs="Times New Roman"/>
@@ -11992,13 +12468,14 @@
           <w:sz w:val="24"/>
           <w:szCs w:val="24"/>
         </w:rPr>
+        <w:lastRenderedPageBreak/>
         <w:t>Funkcionālais un dinamiskais sistēmas modelis</w:t>
       </w:r>
+      <w:bookmarkEnd w:id="93"/>
       <w:bookmarkEnd w:id="94"/>
       <w:bookmarkEnd w:id="95"/>
       <w:bookmarkEnd w:id="96"/>
       <w:bookmarkEnd w:id="97"/>
-      <w:bookmarkEnd w:id="98"/>
     </w:p>
     <w:p>
       <w:pPr>
@@ -12019,27 +12496,125 @@
           <w:szCs w:val="24"/>
         </w:rPr>
       </w:pPr>
-      <w:bookmarkStart w:id="99" w:name="_Toc128404880"/>
-      <w:bookmarkStart w:id="100" w:name="_Toc130042935"/>
-      <w:bookmarkStart w:id="101" w:name="_Toc130043080"/>
-      <w:bookmarkStart w:id="102" w:name="_Toc130834910"/>
-      <w:bookmarkStart w:id="103" w:name="_Toc130835228"/>
+      <w:bookmarkStart w:id="98" w:name="_Toc128404880"/>
+      <w:bookmarkStart w:id="99" w:name="_Toc130042935"/>
+      <w:bookmarkStart w:id="100" w:name="_Toc130043080"/>
+      <w:bookmarkStart w:id="101" w:name="_Toc130834910"/>
+      <w:bookmarkStart w:id="102" w:name="_Toc130835228"/>
       <w:r>
         <w:rPr>
           <w:rFonts w:ascii="Times New Roman" w:hAnsi="Times New Roman" w:cs="Times New Roman"/>
           <w:b/>
           <w:bCs/>
+          <w:noProof/>
           <w:color w:val="auto"/>
           <w:sz w:val="24"/>
           <w:szCs w:val="24"/>
         </w:rPr>
+        <w:drawing>
+          <wp:anchor distT="0" distB="0" distL="114300" distR="114300" simplePos="0" relativeHeight="251670016" behindDoc="0" locked="0" layoutInCell="1" allowOverlap="1" wp14:anchorId="73763196" wp14:editId="50FBB805">
+            <wp:simplePos x="0" y="0"/>
+            <wp:positionH relativeFrom="column">
+              <wp:posOffset>-1016000</wp:posOffset>
+            </wp:positionH>
+            <wp:positionV relativeFrom="paragraph">
+              <wp:posOffset>336933</wp:posOffset>
+            </wp:positionV>
+            <wp:extent cx="7559040" cy="4830445"/>
+            <wp:effectExtent l="0" t="0" r="3810" b="8255"/>
+            <wp:wrapTopAndBottom/>
+            <wp:docPr id="2" name="Picture 2"/>
+            <wp:cNvGraphicFramePr>
+              <a:graphicFrameLocks xmlns:a="http://schemas.openxmlformats.org/drawingml/2006/main" noChangeAspect="1"/>
+            </wp:cNvGraphicFramePr>
+            <a:graphic xmlns:a="http://schemas.openxmlformats.org/drawingml/2006/main">
+              <a:graphicData uri="http://schemas.openxmlformats.org/drawingml/2006/picture">
+                <pic:pic xmlns:pic="http://schemas.openxmlformats.org/drawingml/2006/picture">
+                  <pic:nvPicPr>
+                    <pic:cNvPr id="0" name="Picture 2"/>
+                    <pic:cNvPicPr>
+                      <a:picLocks noChangeAspect="1" noChangeArrowheads="1"/>
+                    </pic:cNvPicPr>
+                  </pic:nvPicPr>
+                  <pic:blipFill>
+                    <a:blip r:embed="rId11" cstate="print">
+                      <a:extLst>
+                        <a:ext uri="{28A0092B-C50C-407E-A947-70E740481C1C}">
+                          <a14:useLocalDpi xmlns:a14="http://schemas.microsoft.com/office/drawing/2010/main" val="0"/>
+                        </a:ext>
+                      </a:extLst>
+                    </a:blip>
+                    <a:srcRect/>
+                    <a:stretch>
+                      <a:fillRect/>
+                    </a:stretch>
+                  </pic:blipFill>
+                  <pic:spPr bwMode="auto">
+                    <a:xfrm>
+                      <a:off x="0" y="0"/>
+                      <a:ext cx="7559040" cy="4830445"/>
+                    </a:xfrm>
+                    <a:prstGeom prst="rect">
+                      <a:avLst/>
+                    </a:prstGeom>
+                    <a:noFill/>
+                    <a:ln>
+                      <a:noFill/>
+                    </a:ln>
+                  </pic:spPr>
+                </pic:pic>
+              </a:graphicData>
+            </a:graphic>
+            <wp14:sizeRelH relativeFrom="margin">
+              <wp14:pctWidth>0</wp14:pctWidth>
+            </wp14:sizeRelH>
+            <wp14:sizeRelV relativeFrom="margin">
+              <wp14:pctHeight>0</wp14:pctHeight>
+            </wp14:sizeRelV>
+          </wp:anchor>
+        </w:drawing>
+      </w:r>
+      <w:r>
+        <w:rPr>
+          <w:rFonts w:ascii="Times New Roman" w:hAnsi="Times New Roman" w:cs="Times New Roman"/>
+          <w:b/>
+          <w:bCs/>
+          <w:color w:val="auto"/>
+          <w:sz w:val="24"/>
+          <w:szCs w:val="24"/>
+        </w:rPr>
         <w:t>Aktivitāšu diagramma (Activity)</w:t>
       </w:r>
+      <w:bookmarkEnd w:id="98"/>
       <w:bookmarkEnd w:id="99"/>
       <w:bookmarkEnd w:id="100"/>
       <w:bookmarkEnd w:id="101"/>
       <w:bookmarkEnd w:id="102"/>
-      <w:bookmarkEnd w:id="103"/>
+    </w:p>
+    <w:p>
+      <w:pPr>
+        <w:rPr>
+          <w:rFonts w:eastAsiaTheme="majorEastAsia"/>
+          <w:b/>
+          <w:bCs/>
+          <w:sz w:val="24"/>
+          <w:szCs w:val="24"/>
+        </w:rPr>
+      </w:pPr>
+      <w:bookmarkStart w:id="103" w:name="_Toc128404881"/>
+      <w:bookmarkStart w:id="104" w:name="_Toc130042936"/>
+      <w:bookmarkStart w:id="105" w:name="_Toc130043081"/>
+      <w:bookmarkStart w:id="106" w:name="_Toc130834911"/>
+      <w:bookmarkStart w:id="107" w:name="_Toc130835229"/>
+      <w:r>
+        <w:rPr>
+          <w:b/>
+          <w:bCs/>
+          <w:sz w:val="24"/>
+          <w:szCs w:val="24"/>
+        </w:rPr>
+        <w:br w:type="page"/>
+      </w:r>
     </w:p>
     <w:p>
       <w:pPr>
@@ -12060,27 +12635,96 @@
           <w:szCs w:val="24"/>
         </w:rPr>
       </w:pPr>
-      <w:bookmarkStart w:id="104" w:name="_Toc128404881"/>
-      <w:bookmarkStart w:id="105" w:name="_Toc130042936"/>
-      <w:bookmarkStart w:id="106" w:name="_Toc130043081"/>
-      <w:bookmarkStart w:id="107" w:name="_Toc130834911"/>
-      <w:bookmarkStart w:id="108" w:name="_Toc130835229"/>
       <w:r>
         <w:rPr>
           <w:rFonts w:ascii="Times New Roman" w:hAnsi="Times New Roman" w:cs="Times New Roman"/>
           <w:b/>
           <w:bCs/>
+          <w:noProof/>
           <w:color w:val="auto"/>
           <w:sz w:val="24"/>
           <w:szCs w:val="24"/>
         </w:rPr>
+        <w:lastRenderedPageBreak/>
+        <w:drawing>
+          <wp:anchor distT="0" distB="0" distL="114300" distR="114300" simplePos="0" relativeHeight="251657728" behindDoc="0" locked="0" layoutInCell="1" allowOverlap="1" wp14:anchorId="7DBD3B4A" wp14:editId="5CE0FE4B">
+            <wp:simplePos x="0" y="0"/>
+            <wp:positionH relativeFrom="column">
+              <wp:posOffset>-1054100</wp:posOffset>
+            </wp:positionH>
+            <wp:positionV relativeFrom="paragraph">
+              <wp:posOffset>501015</wp:posOffset>
+            </wp:positionV>
+            <wp:extent cx="7566025" cy="3482975"/>
+            <wp:effectExtent l="0" t="0" r="0" b="3175"/>
+            <wp:wrapTopAndBottom/>
+            <wp:docPr id="1" name="Picture 1"/>
+            <wp:cNvGraphicFramePr>
+              <a:graphicFrameLocks xmlns:a="http://schemas.openxmlformats.org/drawingml/2006/main" noChangeAspect="1"/>
+            </wp:cNvGraphicFramePr>
+            <a:graphic xmlns:a="http://schemas.openxmlformats.org/drawingml/2006/main">
+              <a:graphicData uri="http://schemas.openxmlformats.org/drawingml/2006/picture">
+                <pic:pic xmlns:pic="http://schemas.openxmlformats.org/drawingml/2006/picture">
+                  <pic:nvPicPr>
+                    <pic:cNvPr id="0" name="Picture 1"/>
+                    <pic:cNvPicPr>
+                      <a:picLocks noChangeAspect="1" noChangeArrowheads="1"/>
+                    </pic:cNvPicPr>
+                  </pic:nvPicPr>
+                  <pic:blipFill>
+                    <a:blip r:embed="rId12">
+                      <a:extLst>
+                        <a:ext uri="{28A0092B-C50C-407E-A947-70E740481C1C}">
+                          <a14:useLocalDpi xmlns:a14="http://schemas.microsoft.com/office/drawing/2010/main" val="0"/>
+                        </a:ext>
+                      </a:extLst>
+                    </a:blip>
+                    <a:srcRect/>
+                    <a:stretch>
+                      <a:fillRect/>
+                    </a:stretch>
+                  </pic:blipFill>
+                  <pic:spPr bwMode="auto">
+                    <a:xfrm>
+                      <a:off x="0" y="0"/>
+                      <a:ext cx="7566025" cy="3482975"/>
+                    </a:xfrm>
+                    <a:prstGeom prst="rect">
+                      <a:avLst/>
+                    </a:prstGeom>
+                    <a:noFill/>
+                    <a:ln>
+                      <a:noFill/>
+                    </a:ln>
+                  </pic:spPr>
+                </pic:pic>
+              </a:graphicData>
+            </a:graphic>
+            <wp14:sizeRelH relativeFrom="margin">
+              <wp14:pctWidth>0</wp14:pctWidth>
+            </wp14:sizeRelH>
+            <wp14:sizeRelV relativeFrom="margin">
+              <wp14:pctHeight>0</wp14:pctHeight>
+            </wp14:sizeRelV>
+          </wp:anchor>
+        </w:drawing>
+      </w:r>
+      <w:r>
+        <w:rPr>
+          <w:rFonts w:ascii="Times New Roman" w:hAnsi="Times New Roman" w:cs="Times New Roman"/>
+          <w:b/>
+          <w:bCs/>
+          <w:color w:val="auto"/>
+          <w:sz w:val="24"/>
+          <w:szCs w:val="24"/>
+        </w:rPr>
         <w:t>Lietojumgadījumu diagramma (Use Case)</w:t>
       </w:r>
+      <w:bookmarkEnd w:id="103"/>
       <w:bookmarkEnd w:id="104"/>
       <w:bookmarkEnd w:id="105"/>
       <w:bookmarkEnd w:id="106"/>
       <w:bookmarkEnd w:id="107"/>
-      <w:bookmarkEnd w:id="108"/>
     </w:p>
     <w:p>
       <w:pPr>
@@ -12101,11 +12745,11 @@
           <w:szCs w:val="24"/>
         </w:rPr>
       </w:pPr>
-      <w:bookmarkStart w:id="109" w:name="_Toc128404882"/>
-      <w:bookmarkStart w:id="110" w:name="_Toc130042937"/>
-      <w:bookmarkStart w:id="111" w:name="_Toc130043082"/>
-      <w:bookmarkStart w:id="112" w:name="_Toc130834912"/>
-      <w:bookmarkStart w:id="113" w:name="_Toc130835230"/>
+      <w:bookmarkStart w:id="108" w:name="_Toc128404882"/>
+      <w:bookmarkStart w:id="109" w:name="_Toc130042937"/>
+      <w:bookmarkStart w:id="110" w:name="_Toc130043082"/>
+      <w:bookmarkStart w:id="111" w:name="_Toc130834912"/>
+      <w:bookmarkStart w:id="112" w:name="_Toc130835230"/>
       <w:r>
         <w:rPr>
           <w:rFonts w:ascii="Times New Roman" w:hAnsi="Times New Roman" w:cs="Times New Roman"/>
@@ -12117,11 +12761,11 @@
         </w:rPr>
         <w:t>Sistēmas moduļu apraksts un algoritmu shēmas</w:t>
       </w:r>
+      <w:bookmarkEnd w:id="108"/>
       <w:bookmarkEnd w:id="109"/>
       <w:bookmarkEnd w:id="110"/>
       <w:bookmarkEnd w:id="111"/>
       <w:bookmarkEnd w:id="112"/>
-      <w:bookmarkEnd w:id="113"/>
     </w:p>
     <w:p>
       <w:pPr>
@@ -12151,20 +12795,20 @@
         <w:spacing w:before="0" w:after="240"/>
         <w:ind w:left="357" w:right="0" w:hanging="357"/>
       </w:pPr>
-      <w:bookmarkStart w:id="114" w:name="_Toc128404883"/>
-      <w:bookmarkStart w:id="115" w:name="_Toc130042938"/>
-      <w:bookmarkStart w:id="116" w:name="_Toc130043083"/>
-      <w:bookmarkStart w:id="117" w:name="_Toc130834913"/>
-      <w:bookmarkStart w:id="118" w:name="_Toc130835231"/>
+      <w:bookmarkStart w:id="113" w:name="_Toc128404883"/>
+      <w:bookmarkStart w:id="114" w:name="_Toc130042938"/>
+      <w:bookmarkStart w:id="115" w:name="_Toc130043083"/>
+      <w:bookmarkStart w:id="116" w:name="_Toc130834913"/>
+      <w:bookmarkStart w:id="117" w:name="_Toc130835231"/>
       <w:r>
         <w:lastRenderedPageBreak/>
         <w:t>Lietotāju ceļvedis</w:t>
       </w:r>
+      <w:bookmarkEnd w:id="113"/>
       <w:bookmarkEnd w:id="114"/>
       <w:bookmarkEnd w:id="115"/>
       <w:bookmarkEnd w:id="116"/>
       <w:bookmarkEnd w:id="117"/>
-      <w:bookmarkEnd w:id="118"/>
     </w:p>
     <w:p>
       <w:pPr>
@@ -12189,20 +12833,20 @@
         <w:spacing w:before="0" w:after="240"/>
         <w:ind w:left="357" w:right="0" w:hanging="357"/>
       </w:pPr>
-      <w:bookmarkStart w:id="119" w:name="_Toc128404884"/>
-      <w:bookmarkStart w:id="120" w:name="_Toc130042939"/>
-      <w:bookmarkStart w:id="121" w:name="_Toc130043084"/>
-      <w:bookmarkStart w:id="122" w:name="_Toc130834914"/>
-      <w:bookmarkStart w:id="123" w:name="_Toc130835232"/>
+      <w:bookmarkStart w:id="118" w:name="_Toc128404884"/>
+      <w:bookmarkStart w:id="119" w:name="_Toc130042939"/>
+      <w:bookmarkStart w:id="120" w:name="_Toc130043084"/>
+      <w:bookmarkStart w:id="121" w:name="_Toc130834914"/>
+      <w:bookmarkStart w:id="122" w:name="_Toc130835232"/>
       <w:r>
         <w:lastRenderedPageBreak/>
         <w:t>Testēšanas dokumentācija</w:t>
       </w:r>
+      <w:bookmarkEnd w:id="118"/>
       <w:bookmarkEnd w:id="119"/>
       <w:bookmarkEnd w:id="120"/>
       <w:bookmarkEnd w:id="121"/>
       <w:bookmarkEnd w:id="122"/>
-      <w:bookmarkEnd w:id="123"/>
     </w:p>
     <w:p>
       <w:pPr>
@@ -12223,11 +12867,11 @@
           <w:szCs w:val="24"/>
         </w:rPr>
       </w:pPr>
-      <w:bookmarkStart w:id="124" w:name="_Toc128404885"/>
-      <w:bookmarkStart w:id="125" w:name="_Toc130042940"/>
-      <w:bookmarkStart w:id="126" w:name="_Toc130043085"/>
-      <w:bookmarkStart w:id="127" w:name="_Toc130834915"/>
-      <w:bookmarkStart w:id="128" w:name="_Toc130835233"/>
+      <w:bookmarkStart w:id="123" w:name="_Toc128404885"/>
+      <w:bookmarkStart w:id="124" w:name="_Toc130042940"/>
+      <w:bookmarkStart w:id="125" w:name="_Toc130043085"/>
+      <w:bookmarkStart w:id="126" w:name="_Toc130834915"/>
+      <w:bookmarkStart w:id="127" w:name="_Toc130835233"/>
       <w:r>
         <w:rPr>
           <w:rFonts w:ascii="Times New Roman" w:hAnsi="Times New Roman" w:cs="Times New Roman"/>
@@ -12239,11 +12883,11 @@
         </w:rPr>
         <w:t>Izvēlētās testēšanas metodes, rīku apraksts un pamatojums</w:t>
       </w:r>
+      <w:bookmarkEnd w:id="123"/>
       <w:bookmarkEnd w:id="124"/>
       <w:bookmarkEnd w:id="125"/>
       <w:bookmarkEnd w:id="126"/>
       <w:bookmarkEnd w:id="127"/>
-      <w:bookmarkEnd w:id="128"/>
     </w:p>
     <w:p>
       <w:pPr>
@@ -12264,11 +12908,11 @@
           <w:szCs w:val="24"/>
         </w:rPr>
       </w:pPr>
-      <w:bookmarkStart w:id="129" w:name="_Toc128404886"/>
-      <w:bookmarkStart w:id="130" w:name="_Toc130042941"/>
-      <w:bookmarkStart w:id="131" w:name="_Toc130043086"/>
-      <w:bookmarkStart w:id="132" w:name="_Toc130834916"/>
-      <w:bookmarkStart w:id="133" w:name="_Toc130835234"/>
+      <w:bookmarkStart w:id="128" w:name="_Toc128404886"/>
+      <w:bookmarkStart w:id="129" w:name="_Toc130042941"/>
+      <w:bookmarkStart w:id="130" w:name="_Toc130043086"/>
+      <w:bookmarkStart w:id="131" w:name="_Toc130834916"/>
+      <w:bookmarkStart w:id="132" w:name="_Toc130835234"/>
       <w:r>
         <w:rPr>
           <w:rFonts w:ascii="Times New Roman" w:hAnsi="Times New Roman" w:cs="Times New Roman"/>
@@ -12280,11 +12924,11 @@
         </w:rPr>
         <w:t>Testpiemēru kopa</w:t>
       </w:r>
+      <w:bookmarkEnd w:id="128"/>
       <w:bookmarkEnd w:id="129"/>
       <w:bookmarkEnd w:id="130"/>
       <w:bookmarkEnd w:id="131"/>
       <w:bookmarkEnd w:id="132"/>
-      <w:bookmarkEnd w:id="133"/>
     </w:p>
     <w:p>
       <w:pPr>
@@ -12305,11 +12949,11 @@
           <w:szCs w:val="24"/>
         </w:rPr>
       </w:pPr>
-      <w:bookmarkStart w:id="134" w:name="_Toc128404887"/>
-      <w:bookmarkStart w:id="135" w:name="_Toc130042942"/>
-      <w:bookmarkStart w:id="136" w:name="_Toc130043087"/>
-      <w:bookmarkStart w:id="137" w:name="_Toc130834917"/>
-      <w:bookmarkStart w:id="138" w:name="_Toc130835235"/>
+      <w:bookmarkStart w:id="133" w:name="_Toc128404887"/>
+      <w:bookmarkStart w:id="134" w:name="_Toc130042942"/>
+      <w:bookmarkStart w:id="135" w:name="_Toc130043087"/>
+      <w:bookmarkStart w:id="136" w:name="_Toc130834917"/>
+      <w:bookmarkStart w:id="137" w:name="_Toc130835235"/>
       <w:r>
         <w:rPr>
           <w:rFonts w:ascii="Times New Roman" w:hAnsi="Times New Roman" w:cs="Times New Roman"/>
@@ -12321,11 +12965,11 @@
         </w:rPr>
         <w:t>Testēšanas žurnāls</w:t>
       </w:r>
+      <w:bookmarkEnd w:id="133"/>
       <w:bookmarkEnd w:id="134"/>
       <w:bookmarkEnd w:id="135"/>
       <w:bookmarkEnd w:id="136"/>
       <w:bookmarkEnd w:id="137"/>
-      <w:bookmarkEnd w:id="138"/>
     </w:p>
     <w:p>
       <w:pPr>
@@ -12353,20 +12997,20 @@
         <w:spacing w:before="0" w:after="240"/>
         <w:ind w:left="357" w:right="0" w:hanging="357"/>
       </w:pPr>
-      <w:bookmarkStart w:id="139" w:name="_Toc128404888"/>
-      <w:bookmarkStart w:id="140" w:name="_Toc130042943"/>
-      <w:bookmarkStart w:id="141" w:name="_Toc130043088"/>
-      <w:bookmarkStart w:id="142" w:name="_Toc130834918"/>
-      <w:bookmarkStart w:id="143" w:name="_Toc130835236"/>
+      <w:bookmarkStart w:id="138" w:name="_Toc128404888"/>
+      <w:bookmarkStart w:id="139" w:name="_Toc130042943"/>
+      <w:bookmarkStart w:id="140" w:name="_Toc130043088"/>
+      <w:bookmarkStart w:id="141" w:name="_Toc130834918"/>
+      <w:bookmarkStart w:id="142" w:name="_Toc130835236"/>
       <w:r>
         <w:lastRenderedPageBreak/>
         <w:t>Secinājumi</w:t>
       </w:r>
+      <w:bookmarkEnd w:id="138"/>
       <w:bookmarkEnd w:id="139"/>
       <w:bookmarkEnd w:id="140"/>
       <w:bookmarkEnd w:id="141"/>
       <w:bookmarkEnd w:id="142"/>
-      <w:bookmarkEnd w:id="143"/>
     </w:p>
     <w:p>
       <w:pPr>
@@ -12391,20 +13035,20 @@
         <w:spacing w:before="0" w:after="240"/>
         <w:ind w:left="357" w:right="0" w:hanging="357"/>
       </w:pPr>
-      <w:bookmarkStart w:id="144" w:name="_Toc128404889"/>
-      <w:bookmarkStart w:id="145" w:name="_Toc130042944"/>
-      <w:bookmarkStart w:id="146" w:name="_Toc130043089"/>
-      <w:bookmarkStart w:id="147" w:name="_Toc130834919"/>
-      <w:bookmarkStart w:id="148" w:name="_Toc130835237"/>
+      <w:bookmarkStart w:id="143" w:name="_Toc128404889"/>
+      <w:bookmarkStart w:id="144" w:name="_Toc130042944"/>
+      <w:bookmarkStart w:id="145" w:name="_Toc130043089"/>
+      <w:bookmarkStart w:id="146" w:name="_Toc130834919"/>
+      <w:bookmarkStart w:id="147" w:name="_Toc130835237"/>
       <w:r>
         <w:lastRenderedPageBreak/>
         <w:t>Lietoto saīsinājumu saraksts</w:t>
       </w:r>
+      <w:bookmarkEnd w:id="143"/>
       <w:bookmarkEnd w:id="144"/>
       <w:bookmarkEnd w:id="145"/>
       <w:bookmarkEnd w:id="146"/>
       <w:bookmarkEnd w:id="147"/>
-      <w:bookmarkEnd w:id="148"/>
       <w:r>
         <w:cr/>
       </w:r>
@@ -12422,20 +13066,20 @@
         <w:spacing w:before="0" w:after="240"/>
         <w:ind w:left="357" w:right="0" w:hanging="357"/>
       </w:pPr>
-      <w:bookmarkStart w:id="149" w:name="_Toc128404890"/>
-      <w:bookmarkStart w:id="150" w:name="_Toc130042945"/>
-      <w:bookmarkStart w:id="151" w:name="_Toc130043090"/>
-      <w:bookmarkStart w:id="152" w:name="_Toc130834920"/>
-      <w:bookmarkStart w:id="153" w:name="_Toc130835238"/>
+      <w:bookmarkStart w:id="148" w:name="_Toc128404890"/>
+      <w:bookmarkStart w:id="149" w:name="_Toc130042945"/>
+      <w:bookmarkStart w:id="150" w:name="_Toc130043090"/>
+      <w:bookmarkStart w:id="151" w:name="_Toc130834920"/>
+      <w:bookmarkStart w:id="152" w:name="_Toc130835238"/>
       <w:r>
         <w:lastRenderedPageBreak/>
         <w:t>Literatūras un informācijas avotu saraksts</w:t>
       </w:r>
+      <w:bookmarkEnd w:id="148"/>
       <w:bookmarkEnd w:id="149"/>
       <w:bookmarkEnd w:id="150"/>
       <w:bookmarkEnd w:id="151"/>
       <w:bookmarkEnd w:id="152"/>
-      <w:bookmarkEnd w:id="153"/>
       <w:r>
         <w:cr/>
       </w:r>
@@ -12453,7 +13097,7 @@
 </file>
 
 <file path=word/endnotes.xml><?xml version="1.0" encoding="utf-8"?>
-<w:endnotes xmlns:wpc="http://schemas.microsoft.com/office/word/2010/wordprocessingCanvas" xmlns:cx="http://schemas.microsoft.com/office/drawing/2014/chartex" xmlns:mc="http://schemas.openxmlformats.org/markup-compatibility/2006" xmlns:o="urn:schemas-microsoft-com:office:office" xmlns:r="http://schemas.openxmlformats.org/officeDocument/2006/relationships" xmlns:m="http://schemas.openxmlformats.org/officeDocument/2006/math" xmlns:v="urn:schemas-microsoft-com:vml" xmlns:wp14="http://schemas.microsoft.com/office/word/2010/wordprocessingDrawing" xmlns:wp="http://schemas.openxmlformats.org/drawingml/2006/wordprocessingDrawing" xmlns:w10="urn:schemas-microsoft-com:office:word" xmlns:w="http://schemas.openxmlformats.org/wordprocessingml/2006/main" xmlns:w14="http://schemas.microsoft.com/office/word/2010/wordml" xmlns:w15="http://schemas.microsoft.com/office/word/2012/wordml" xmlns:w16se="http://schemas.microsoft.com/office/word/2015/wordml/symex" xmlns:wpg="http://schemas.microsoft.com/office/word/2010/wordprocessingGroup" xmlns:wpi="http://schemas.microsoft.com/office/word/2010/wordprocessingInk" xmlns:wne="http://schemas.microsoft.com/office/word/2006/wordml" xmlns:wps="http://schemas.microsoft.com/office/word/2010/wordprocessingShape" mc:Ignorable="w14 w15 w16se wp14">
+<w:endnotes xmlns:wpc="http://schemas.microsoft.com/office/word/2010/wordprocessingCanvas" xmlns:cx="http://schemas.microsoft.com/office/drawing/2014/chartex" xmlns:cx1="http://schemas.microsoft.com/office/drawing/2015/9/8/chartex" xmlns:cx2="http://schemas.microsoft.com/office/drawing/2015/10/21/chartex" xmlns:cx3="http://schemas.microsoft.com/office/drawing/2016/5/9/chartex" xmlns:cx4="http://schemas.microsoft.com/office/drawing/2016/5/10/chartex" xmlns:cx5="http://schemas.microsoft.com/office/drawing/2016/5/11/chartex" xmlns:cx6="http://schemas.microsoft.com/office/drawing/2016/5/12/chartex" xmlns:cx7="http://schemas.microsoft.com/office/drawing/2016/5/13/chartex" xmlns:cx8="http://schemas.microsoft.com/office/drawing/2016/5/14/chartex" xmlns:mc="http://schemas.openxmlformats.org/markup-compatibility/2006" xmlns:aink="http://schemas.microsoft.com/office/drawing/2016/ink" xmlns:am3d="http://schemas.microsoft.com/office/drawing/2017/model3d" xmlns:o="urn:schemas-microsoft-com:office:office" xmlns:oel="http://schemas.microsoft.com/office/2019/extlst" xmlns:r="http://schemas.openxmlformats.org/officeDocument/2006/relationships" xmlns:m="http://schemas.openxmlformats.org/officeDocument/2006/math" xmlns:v="urn:schemas-microsoft-com:vml" xmlns:wp14="http://schemas.microsoft.com/office/word/2010/wordprocessingDrawing" xmlns:wp="http://schemas.openxmlformats.org/drawingml/2006/wordprocessingDrawing" xmlns:w10="urn:schemas-microsoft-com:office:word" xmlns:w="http://schemas.openxmlformats.org/wordprocessingml/2006/main" xmlns:w14="http://schemas.microsoft.com/office/word/2010/wordml" xmlns:w15="http://schemas.microsoft.com/office/word/2012/wordml" xmlns:w16cex="http://schemas.microsoft.com/office/word/2018/wordml/cex" xmlns:w16cid="http://schemas.microsoft.com/office/word/2016/wordml/cid" xmlns:w16="http://schemas.microsoft.com/office/word/2018/wordml" xmlns:w16du="http://schemas.microsoft.com/office/word/2023/wordml/word16du" xmlns:w16sdtdh="http://schemas.microsoft.com/office/word/2020/wordml/sdtdatahash" xmlns:w16se="http://schemas.microsoft.com/office/word/2015/wordml/symex" xmlns:wpg="http://schemas.microsoft.com/office/word/2010/wordprocessingGroup" xmlns:wpi="http://schemas.microsoft.com/office/word/2010/wordprocessingInk" xmlns:wne="http://schemas.microsoft.com/office/word/2006/wordml" xmlns:wps="http://schemas.microsoft.com/office/word/2010/wordprocessingShape" mc:Ignorable="w14 w15 w16se w16cid w16 w16cex w16sdtdh wp14">
   <w:endnote w:type="separator" w:id="-1">
     <w:p>
       <w:r>
@@ -12472,7 +13116,7 @@
 </file>
 
 <file path=word/footer1.xml><?xml version="1.0" encoding="utf-8"?>
-<w:ftr xmlns:wpc="http://schemas.microsoft.com/office/word/2010/wordprocessingCanvas" xmlns:cx="http://schemas.microsoft.com/office/drawing/2014/chartex" xmlns:mc="http://schemas.openxmlformats.org/markup-compatibility/2006" xmlns:o="urn:schemas-microsoft-com:office:office" xmlns:r="http://schemas.openxmlformats.org/officeDocument/2006/relationships" xmlns:m="http://schemas.openxmlformats.org/officeDocument/2006/math" xmlns:v="urn:schemas-microsoft-com:vml" xmlns:wp14="http://schemas.microsoft.com/office/word/2010/wordprocessingDrawing" xmlns:wp="http://schemas.openxmlformats.org/drawingml/2006/wordprocessingDrawing" xmlns:w10="urn:schemas-microsoft-com:office:word" xmlns:w="http://schemas.openxmlformats.org/wordprocessingml/2006/main" xmlns:w14="http://schemas.microsoft.com/office/word/2010/wordml" xmlns:w15="http://schemas.microsoft.com/office/word/2012/wordml" xmlns:w16se="http://schemas.microsoft.com/office/word/2015/wordml/symex" xmlns:wpg="http://schemas.microsoft.com/office/word/2010/wordprocessingGroup" xmlns:wpi="http://schemas.microsoft.com/office/word/2010/wordprocessingInk" xmlns:wne="http://schemas.microsoft.com/office/word/2006/wordml" xmlns:wps="http://schemas.microsoft.com/office/word/2010/wordprocessingShape" mc:Ignorable="w14 w15 w16se wp14">
+<w:ftr xmlns:wpc="http://schemas.microsoft.com/office/word/2010/wordprocessingCanvas" xmlns:cx="http://schemas.microsoft.com/office/drawing/2014/chartex" xmlns:cx1="http://schemas.microsoft.com/office/drawing/2015/9/8/chartex" xmlns:cx2="http://schemas.microsoft.com/office/drawing/2015/10/21/chartex" xmlns:cx3="http://schemas.microsoft.com/office/drawing/2016/5/9/chartex" xmlns:cx4="http://schemas.microsoft.com/office/drawing/2016/5/10/chartex" xmlns:cx5="http://schemas.microsoft.com/office/drawing/2016/5/11/chartex" xmlns:cx6="http://schemas.microsoft.com/office/drawing/2016/5/12/chartex" xmlns:cx7="http://schemas.microsoft.com/office/drawing/2016/5/13/chartex" xmlns:cx8="http://schemas.microsoft.com/office/drawing/2016/5/14/chartex" xmlns:mc="http://schemas.openxmlformats.org/markup-compatibility/2006" xmlns:aink="http://schemas.microsoft.com/office/drawing/2016/ink" xmlns:am3d="http://schemas.microsoft.com/office/drawing/2017/model3d" xmlns:o="urn:schemas-microsoft-com:office:office" xmlns:oel="http://schemas.microsoft.com/office/2019/extlst" xmlns:r="http://schemas.openxmlformats.org/officeDocument/2006/relationships" xmlns:m="http://schemas.openxmlformats.org/officeDocument/2006/math" xmlns:v="urn:schemas-microsoft-com:vml" xmlns:wp14="http://schemas.microsoft.com/office/word/2010/wordprocessingDrawing" xmlns:wp="http://schemas.openxmlformats.org/drawingml/2006/wordprocessingDrawing" xmlns:w10="urn:schemas-microsoft-com:office:word" xmlns:w="http://schemas.openxmlformats.org/wordprocessingml/2006/main" xmlns:w14="http://schemas.microsoft.com/office/word/2010/wordml" xmlns:w15="http://schemas.microsoft.com/office/word/2012/wordml" xmlns:w16cex="http://schemas.microsoft.com/office/word/2018/wordml/cex" xmlns:w16cid="http://schemas.microsoft.com/office/word/2016/wordml/cid" xmlns:w16="http://schemas.microsoft.com/office/word/2018/wordml" xmlns:w16du="http://schemas.microsoft.com/office/word/2023/wordml/word16du" xmlns:w16sdtdh="http://schemas.microsoft.com/office/word/2020/wordml/sdtdatahash" xmlns:w16se="http://schemas.microsoft.com/office/word/2015/wordml/symex" xmlns:wpg="http://schemas.microsoft.com/office/word/2010/wordprocessingGroup" xmlns:wpi="http://schemas.microsoft.com/office/word/2010/wordprocessingInk" xmlns:wne="http://schemas.microsoft.com/office/word/2006/wordml" xmlns:wps="http://schemas.microsoft.com/office/word/2010/wordprocessingShape" mc:Ignorable="w14 w15 w16se w16cid w16 w16cex w16sdtdh wp14">
   <w:sdt>
     <w:sdtPr>
       <w:id w:val="-1070732201"/>
@@ -12530,7 +13174,7 @@
 </file>
 
 <file path=word/footnotes.xml><?xml version="1.0" encoding="utf-8"?>
-<w:footnotes xmlns:wpc="http://schemas.microsoft.com/office/word/2010/wordprocessingCanvas" xmlns:cx="http://schemas.microsoft.com/office/drawing/2014/chartex" xmlns:mc="http://schemas.openxmlformats.org/markup-compatibility/2006" xmlns:o="urn:schemas-microsoft-com:office:office" xmlns:r="http://schemas.openxmlformats.org/officeDocument/2006/relationships" xmlns:m="http://schemas.openxmlformats.org/officeDocument/2006/math" xmlns:v="urn:schemas-microsoft-com:vml" xmlns:wp14="http://schemas.microsoft.com/office/word/2010/wordprocessingDrawing" xmlns:wp="http://schemas.openxmlformats.org/drawingml/2006/wordprocessingDrawing" xmlns:w10="urn:schemas-microsoft-com:office:word" xmlns:w="http://schemas.openxmlformats.org/wordprocessingml/2006/main" xmlns:w14="http://schemas.microsoft.com/office/word/2010/wordml" xmlns:w15="http://schemas.microsoft.com/office/word/2012/wordml" xmlns:w16se="http://schemas.microsoft.com/office/word/2015/wordml/symex" xmlns:wpg="http://schemas.microsoft.com/office/word/2010/wordprocessingGroup" xmlns:wpi="http://schemas.microsoft.com/office/word/2010/wordprocessingInk" xmlns:wne="http://schemas.microsoft.com/office/word/2006/wordml" xmlns:wps="http://schemas.microsoft.com/office/word/2010/wordprocessingShape" mc:Ignorable="w14 w15 w16se wp14">
+<w:footnotes xmlns:wpc="http://schemas.microsoft.com/office/word/2010/wordprocessingCanvas" xmlns:cx="http://schemas.microsoft.com/office/drawing/2014/chartex" xmlns:cx1="http://schemas.microsoft.com/office/drawing/2015/9/8/chartex" xmlns:cx2="http://schemas.microsoft.com/office/drawing/2015/10/21/chartex" xmlns:cx3="http://schemas.microsoft.com/office/drawing/2016/5/9/chartex" xmlns:cx4="http://schemas.microsoft.com/office/drawing/2016/5/10/chartex" xmlns:cx5="http://schemas.microsoft.com/office/drawing/2016/5/11/chartex" xmlns:cx6="http://schemas.microsoft.com/office/drawing/2016/5/12/chartex" xmlns:cx7="http://schemas.microsoft.com/office/drawing/2016/5/13/chartex" xmlns:cx8="http://schemas.microsoft.com/office/drawing/2016/5/14/chartex" xmlns:mc="http://schemas.openxmlformats.org/markup-compatibility/2006" xmlns:aink="http://schemas.microsoft.com/office/drawing/2016/ink" xmlns:am3d="http://schemas.microsoft.com/office/drawing/2017/model3d" xmlns:o="urn:schemas-microsoft-com:office:office" xmlns:oel="http://schemas.microsoft.com/office/2019/extlst" xmlns:r="http://schemas.openxmlformats.org/officeDocument/2006/relationships" xmlns:m="http://schemas.openxmlformats.org/officeDocument/2006/math" xmlns:v="urn:schemas-microsoft-com:vml" xmlns:wp14="http://schemas.microsoft.com/office/word/2010/wordprocessingDrawing" xmlns:wp="http://schemas.openxmlformats.org/drawingml/2006/wordprocessingDrawing" xmlns:w10="urn:schemas-microsoft-com:office:word" xmlns:w="http://schemas.openxmlformats.org/wordprocessingml/2006/main" xmlns:w14="http://schemas.microsoft.com/office/word/2010/wordml" xmlns:w15="http://schemas.microsoft.com/office/word/2012/wordml" xmlns:w16cex="http://schemas.microsoft.com/office/word/2018/wordml/cex" xmlns:w16cid="http://schemas.microsoft.com/office/word/2016/wordml/cid" xmlns:w16="http://schemas.microsoft.com/office/word/2018/wordml" xmlns:w16du="http://schemas.microsoft.com/office/word/2023/wordml/word16du" xmlns:w16sdtdh="http://schemas.microsoft.com/office/word/2020/wordml/sdtdatahash" xmlns:w16se="http://schemas.microsoft.com/office/word/2015/wordml/symex" xmlns:wpg="http://schemas.microsoft.com/office/word/2010/wordprocessingGroup" xmlns:wpi="http://schemas.microsoft.com/office/word/2010/wordprocessingInk" xmlns:wne="http://schemas.microsoft.com/office/word/2006/wordml" xmlns:wps="http://schemas.microsoft.com/office/word/2010/wordprocessingShape" mc:Ignorable="w14 w15 w16se w16cid w16 w16cex w16sdtdh wp14">
   <w:footnote w:type="separator" w:id="-1">
     <w:p>
       <w:r>
@@ -12549,7 +13193,7 @@
 </file>
 
 <file path=word/numbering.xml><?xml version="1.0" encoding="utf-8"?>
-<w:numbering xmlns:wpc="http://schemas.microsoft.com/office/word/2010/wordprocessingCanvas" xmlns:cx="http://schemas.microsoft.com/office/drawing/2014/chartex" xmlns:mc="http://schemas.openxmlformats.org/markup-compatibility/2006" xmlns:o="urn:schemas-microsoft-com:office:office" xmlns:r="http://schemas.openxmlformats.org/officeDocument/2006/relationships" xmlns:m="http://schemas.openxmlformats.org/officeDocument/2006/math" xmlns:v="urn:schemas-microsoft-com:vml" xmlns:wp14="http://schemas.microsoft.com/office/word/2010/wordprocessingDrawing" xmlns:wp="http://schemas.openxmlformats.org/drawingml/2006/wordprocessingDrawing" xmlns:w10="urn:schemas-microsoft-com:office:word" xmlns:w="http://schemas.openxmlformats.org/wordprocessingml/2006/main" xmlns:w14="http://schemas.microsoft.com/office/word/2010/wordml" xmlns:w15="http://schemas.microsoft.com/office/word/2012/wordml" xmlns:w16se="http://schemas.microsoft.com/office/word/2015/wordml/symex" xmlns:wpg="http://schemas.microsoft.com/office/word/2010/wordprocessingGroup" xmlns:wpi="http://schemas.microsoft.com/office/word/2010/wordprocessingInk" xmlns:wne="http://schemas.microsoft.com/office/word/2006/wordml" xmlns:wps="http://schemas.microsoft.com/office/word/2010/wordprocessingShape" mc:Ignorable="w14 w15 w16se wp14">
+<w:numbering xmlns:wpc="http://schemas.microsoft.com/office/word/2010/wordprocessingCanvas" xmlns:cx="http://schemas.microsoft.com/office/drawing/2014/chartex" xmlns:cx1="http://schemas.microsoft.com/office/drawing/2015/9/8/chartex" xmlns:cx2="http://schemas.microsoft.com/office/drawing/2015/10/21/chartex" xmlns:cx3="http://schemas.microsoft.com/office/drawing/2016/5/9/chartex" xmlns:cx4="http://schemas.microsoft.com/office/drawing/2016/5/10/chartex" xmlns:cx5="http://schemas.microsoft.com/office/drawing/2016/5/11/chartex" xmlns:cx6="http://schemas.microsoft.com/office/drawing/2016/5/12/chartex" xmlns:cx7="http://schemas.microsoft.com/office/drawing/2016/5/13/chartex" xmlns:cx8="http://schemas.microsoft.com/office/drawing/2016/5/14/chartex" xmlns:mc="http://schemas.openxmlformats.org/markup-compatibility/2006" xmlns:aink="http://schemas.microsoft.com/office/drawing/2016/ink" xmlns:am3d="http://schemas.microsoft.com/office/drawing/2017/model3d" xmlns:o="urn:schemas-microsoft-com:office:office" xmlns:oel="http://schemas.microsoft.com/office/2019/extlst" xmlns:r="http://schemas.openxmlformats.org/officeDocument/2006/relationships" xmlns:m="http://schemas.openxmlformats.org/officeDocument/2006/math" xmlns:v="urn:schemas-microsoft-com:vml" xmlns:wp14="http://schemas.microsoft.com/office/word/2010/wordprocessingDrawing" xmlns:wp="http://schemas.openxmlformats.org/drawingml/2006/wordprocessingDrawing" xmlns:w10="urn:schemas-microsoft-com:office:word" xmlns:w="http://schemas.openxmlformats.org/wordprocessingml/2006/main" xmlns:w14="http://schemas.microsoft.com/office/word/2010/wordml" xmlns:w15="http://schemas.microsoft.com/office/word/2012/wordml" xmlns:w16cex="http://schemas.microsoft.com/office/word/2018/wordml/cex" xmlns:w16cid="http://schemas.microsoft.com/office/word/2016/wordml/cid" xmlns:w16="http://schemas.microsoft.com/office/word/2018/wordml" xmlns:w16du="http://schemas.microsoft.com/office/word/2023/wordml/word16du" xmlns:w16sdtdh="http://schemas.microsoft.com/office/word/2020/wordml/sdtdatahash" xmlns:w16se="http://schemas.microsoft.com/office/word/2015/wordml/symex" xmlns:wpg="http://schemas.microsoft.com/office/word/2010/wordprocessingGroup" xmlns:wpi="http://schemas.microsoft.com/office/word/2010/wordprocessingInk" xmlns:wne="http://schemas.microsoft.com/office/word/2006/wordml" xmlns:wps="http://schemas.microsoft.com/office/word/2010/wordprocessingShape" mc:Ignorable="w14 w15 w16se w16cid w16 w16cex w16sdtdh wp14">
   <w:abstractNum w:abstractNumId="0" w15:restartNumberingAfterBreak="0">
     <w:nsid w:val="0B073336"/>
     <w:multiLevelType w:val="multilevel"/>
@@ -15936,139 +16580,128 @@
       </w:pPr>
     </w:lvl>
   </w:abstractNum>
-  <w:num w:numId="1">
+  <w:num w:numId="1" w16cid:durableId="1142117845">
     <w:abstractNumId w:val="35"/>
   </w:num>
-  <w:num w:numId="2">
+  <w:num w:numId="2" w16cid:durableId="860558288">
     <w:abstractNumId w:val="28"/>
   </w:num>
-  <w:num w:numId="3">
+  <w:num w:numId="3" w16cid:durableId="1166284300">
     <w:abstractNumId w:val="10"/>
   </w:num>
-  <w:num w:numId="4">
+  <w:num w:numId="4" w16cid:durableId="818351145">
     <w:abstractNumId w:val="5"/>
   </w:num>
-  <w:num w:numId="5">
+  <w:num w:numId="5" w16cid:durableId="1626233749">
     <w:abstractNumId w:val="8"/>
   </w:num>
-  <w:num w:numId="6">
+  <w:num w:numId="6" w16cid:durableId="1065490127">
     <w:abstractNumId w:val="34"/>
   </w:num>
-  <w:num w:numId="7">
+  <w:num w:numId="7" w16cid:durableId="1374618208">
     <w:abstractNumId w:val="7"/>
   </w:num>
-  <w:num w:numId="8">
+  <w:num w:numId="8" w16cid:durableId="727339013">
     <w:abstractNumId w:val="11"/>
   </w:num>
-  <w:num w:numId="9">
+  <w:num w:numId="9" w16cid:durableId="2041081762">
     <w:abstractNumId w:val="16"/>
   </w:num>
-  <w:num w:numId="10">
+  <w:num w:numId="10" w16cid:durableId="704063471">
     <w:abstractNumId w:val="13"/>
   </w:num>
-  <w:num w:numId="11">
+  <w:num w:numId="11" w16cid:durableId="1822036507">
     <w:abstractNumId w:val="36"/>
   </w:num>
-  <w:num w:numId="12">
+  <w:num w:numId="12" w16cid:durableId="691567911">
     <w:abstractNumId w:val="27"/>
   </w:num>
-  <w:num w:numId="13">
+  <w:num w:numId="13" w16cid:durableId="684359395">
     <w:abstractNumId w:val="21"/>
   </w:num>
-  <w:num w:numId="14">
+  <w:num w:numId="14" w16cid:durableId="1556548282">
     <w:abstractNumId w:val="19"/>
   </w:num>
-  <w:num w:numId="15">
+  <w:num w:numId="15" w16cid:durableId="1179780570">
     <w:abstractNumId w:val="9"/>
   </w:num>
-  <w:num w:numId="16">
+  <w:num w:numId="16" w16cid:durableId="846797099">
     <w:abstractNumId w:val="30"/>
   </w:num>
-  <w:num w:numId="17">
+  <w:num w:numId="17" w16cid:durableId="1118376412">
     <w:abstractNumId w:val="17"/>
   </w:num>
-  <w:num w:numId="18">
+  <w:num w:numId="18" w16cid:durableId="712583370">
     <w:abstractNumId w:val="31"/>
   </w:num>
-  <w:num w:numId="19">
+  <w:num w:numId="19" w16cid:durableId="410583266">
     <w:abstractNumId w:val="18"/>
   </w:num>
-  <w:num w:numId="20">
+  <w:num w:numId="20" w16cid:durableId="2061249610">
     <w:abstractNumId w:val="38"/>
   </w:num>
-  <w:num w:numId="21">
+  <w:num w:numId="21" w16cid:durableId="778259336">
     <w:abstractNumId w:val="23"/>
   </w:num>
-  <w:num w:numId="22">
+  <w:num w:numId="22" w16cid:durableId="891118410">
     <w:abstractNumId w:val="6"/>
   </w:num>
-  <w:num w:numId="23">
+  <w:num w:numId="23" w16cid:durableId="2109539444">
     <w:abstractNumId w:val="12"/>
   </w:num>
-  <w:num w:numId="24">
+  <w:num w:numId="24" w16cid:durableId="1534994977">
     <w:abstractNumId w:val="3"/>
   </w:num>
-  <w:num w:numId="25">
+  <w:num w:numId="25" w16cid:durableId="2128230170">
     <w:abstractNumId w:val="33"/>
   </w:num>
-  <w:num w:numId="26">
+  <w:num w:numId="26" w16cid:durableId="1982928311">
     <w:abstractNumId w:val="32"/>
-    <w:lvlOverride w:ilvl="2">
-      <w:lvl w:ilvl="2">
-        <w:start w:val="1"/>
-        <w:numFmt w:val="decimal"/>
-        <w:lvlText w:val="%1.%2.%3."/>
-        <w:lvlJc w:val="left"/>
-        <w:pPr>
-          <w:ind w:left="1224" w:hanging="504"/>
-        </w:pPr>
-      </w:lvl>
-    </w:lvlOverride>
   </w:num>
-  <w:num w:numId="27">
+  <w:num w:numId="27" w16cid:durableId="1819228512">
     <w:abstractNumId w:val="26"/>
   </w:num>
-  <w:num w:numId="28">
+  <w:num w:numId="28" w16cid:durableId="2089616821">
     <w:abstractNumId w:val="0"/>
   </w:num>
-  <w:num w:numId="29">
+  <w:num w:numId="29" w16cid:durableId="2094546883">
     <w:abstractNumId w:val="14"/>
   </w:num>
-  <w:num w:numId="30">
+  <w:num w:numId="30" w16cid:durableId="51775811">
     <w:abstractNumId w:val="24"/>
   </w:num>
-  <w:num w:numId="31">
+  <w:num w:numId="31" w16cid:durableId="779376441">
     <w:abstractNumId w:val="1"/>
   </w:num>
-  <w:num w:numId="32">
+  <w:num w:numId="32" w16cid:durableId="371463047">
     <w:abstractNumId w:val="22"/>
   </w:num>
-  <w:num w:numId="33">
+  <w:num w:numId="33" w16cid:durableId="1109666124">
     <w:abstractNumId w:val="29"/>
   </w:num>
-  <w:num w:numId="34">
+  <w:num w:numId="34" w16cid:durableId="821700185">
     <w:abstractNumId w:val="25"/>
   </w:num>
-  <w:num w:numId="35">
+  <w:num w:numId="35" w16cid:durableId="1057360324">
     <w:abstractNumId w:val="4"/>
   </w:num>
-  <w:num w:numId="36">
+  <w:num w:numId="36" w16cid:durableId="1552838980">
     <w:abstractNumId w:val="2"/>
   </w:num>
-  <w:num w:numId="37">
+  <w:num w:numId="37" w16cid:durableId="1606158494">
     <w:abstractNumId w:val="20"/>
   </w:num>
-  <w:num w:numId="38">
+  <w:num w:numId="38" w16cid:durableId="2105301371">
     <w:abstractNumId w:val="15"/>
   </w:num>
-  <w:num w:numId="39">
+  <w:num w:numId="39" w16cid:durableId="417482860">
     <w:abstractNumId w:val="37"/>
   </w:num>
 </w:numbering>
 </file>
 
 <file path=word/styles.xml><?xml version="1.0" encoding="utf-8"?>
-<w:styles xmlns:mc="http://schemas.openxmlformats.org/markup-compatibility/2006" xmlns:r="http://schemas.openxmlformats.org/officeDocument/2006/relationships" xmlns:w="http://schemas.openxmlformats.org/wordprocessingml/2006/main" xmlns:w14="http://schemas.microsoft.com/office/word/2010/wordml" xmlns:w15="http://schemas.microsoft.com/office/word/2012/wordml" xmlns:w16se="http://schemas.microsoft.com/office/word/2015/wordml/symex" mc:Ignorable="w14 w15 w16se">
+<w:styles xmlns:mc="http://schemas.openxmlformats.org/markup-compatibility/2006" xmlns:r="http://schemas.openxmlformats.org/officeDocument/2006/relationships" xmlns:w="http://schemas.openxmlformats.org/wordprocessingml/2006/main" xmlns:w14="http://schemas.microsoft.com/office/word/2010/wordml" xmlns:w15="http://schemas.microsoft.com/office/word/2012/wordml" xmlns:w16cex="http://schemas.microsoft.com/office/word/2018/wordml/cex" xmlns:w16cid="http://schemas.microsoft.com/office/word/2016/wordml/cid" xmlns:w16="http://schemas.microsoft.com/office/word/2018/wordml" xmlns:w16sdtdh="http://schemas.microsoft.com/office/word/2020/wordml/sdtdatahash" xmlns:w16se="http://schemas.microsoft.com/office/word/2015/wordml/symex" mc:Ignorable="w14 w15 w16se w16cid w16 w16cex w16sdtdh">
   <w:docDefaults>
     <w:rPrDefault>
       <w:rPr>
@@ -16086,7 +16719,7 @@
       </w:pPr>
     </w:pPrDefault>
   </w:docDefaults>
-  <w:latentStyles w:defLockedState="0" w:defUIPriority="99" w:defSemiHidden="0" w:defUnhideWhenUsed="0" w:defQFormat="0" w:count="371">
+  <w:latentStyles w:defLockedState="0" w:defUIPriority="99" w:defSemiHidden="0" w:defUnhideWhenUsed="0" w:defQFormat="0" w:count="376">
     <w:lsdException w:name="Normal" w:uiPriority="0" w:qFormat="1"/>
     <w:lsdException w:name="heading 1" w:uiPriority="9" w:qFormat="1"/>
     <w:lsdException w:name="heading 2" w:semiHidden="1" w:uiPriority="9" w:unhideWhenUsed="1" w:qFormat="1"/>
@@ -16458,6 +17091,11 @@
     <w:lsdException w:name="List Table 5 Dark Accent 6" w:uiPriority="50"/>
     <w:lsdException w:name="List Table 6 Colorful Accent 6" w:uiPriority="51"/>
     <w:lsdException w:name="List Table 7 Colorful Accent 6" w:uiPriority="52"/>
+    <w:lsdException w:name="Mention" w:semiHidden="1" w:unhideWhenUsed="1"/>
+    <w:lsdException w:name="Smart Hyperlink" w:semiHidden="1" w:unhideWhenUsed="1"/>
+    <w:lsdException w:name="Hashtag" w:semiHidden="1" w:unhideWhenUsed="1"/>
+    <w:lsdException w:name="Unresolved Mention" w:semiHidden="1" w:unhideWhenUsed="1"/>
+    <w:lsdException w:name="Smart Link" w:semiHidden="1" w:unhideWhenUsed="1"/>
   </w:latentStyles>
   <w:style w:type="paragraph" w:default="1" w:styleId="Normal">
     <w:name w:val="Normal"/>
@@ -16593,8 +17231,8 @@
       <w:u w:val="single"/>
     </w:rPr>
   </w:style>
-  <w:style w:type="character" w:customStyle="1" w:styleId="UnresolvedMention">
-    <w:name w:val="Unresolved Mention"/>
+  <w:style w:type="character" w:customStyle="1" w:styleId="UnresolvedMention1">
+    <w:name w:val="Unresolved Mention1"/>
     <w:basedOn w:val="DefaultParagraphFont"/>
     <w:uiPriority w:val="99"/>
     <w:semiHidden/>
@@ -17009,525 +17647,6 @@
 </w:styles>
 </file>
 
-<file path=word/glossary/document.xml><?xml version="1.0" encoding="utf-8"?>
-<w:glossaryDocument xmlns:wpc="http://schemas.microsoft.com/office/word/2010/wordprocessingCanvas" xmlns:cx="http://schemas.microsoft.com/office/drawing/2014/chartex" xmlns:mc="http://schemas.openxmlformats.org/markup-compatibility/2006" xmlns:o="urn:schemas-microsoft-com:office:office" xmlns:r="http://schemas.openxmlformats.org/officeDocument/2006/relationships" xmlns:m="http://schemas.openxmlformats.org/officeDocument/2006/math" xmlns:v="urn:schemas-microsoft-com:vml" xmlns:wp14="http://schemas.microsoft.com/office/word/2010/wordprocessingDrawing" xmlns:wp="http://schemas.openxmlformats.org/drawingml/2006/wordprocessingDrawing" xmlns:w10="urn:schemas-microsoft-com:office:word" xmlns:w="http://schemas.openxmlformats.org/wordprocessingml/2006/main" xmlns:w14="http://schemas.microsoft.com/office/word/2010/wordml" xmlns:w15="http://schemas.microsoft.com/office/word/2012/wordml" xmlns:w16se="http://schemas.microsoft.com/office/word/2015/wordml/symex" xmlns:wpg="http://schemas.microsoft.com/office/word/2010/wordprocessingGroup" xmlns:wpi="http://schemas.microsoft.com/office/word/2010/wordprocessingInk" xmlns:wne="http://schemas.microsoft.com/office/word/2006/wordml" xmlns:wps="http://schemas.microsoft.com/office/word/2010/wordprocessingShape" mc:Ignorable="w14 w15 w16se wp14"/>
-</file>
-
-<file path=word/glossary/fontTable.xml><?xml version="1.0" encoding="utf-8"?>
-<w:fonts xmlns:mc="http://schemas.openxmlformats.org/markup-compatibility/2006" xmlns:r="http://schemas.openxmlformats.org/officeDocument/2006/relationships" xmlns:w="http://schemas.openxmlformats.org/wordprocessingml/2006/main" xmlns:w14="http://schemas.microsoft.com/office/word/2010/wordml" xmlns:w15="http://schemas.microsoft.com/office/word/2012/wordml" xmlns:w16se="http://schemas.microsoft.com/office/word/2015/wordml/symex" mc:Ignorable="w14 w15 w16se">
-  <w:font w:name="Times New Roman">
-    <w:panose1 w:val="02020603050405020304"/>
-    <w:charset w:val="00"/>
-    <w:family w:val="roman"/>
-    <w:pitch w:val="variable"/>
-    <w:sig w:usb0="E0002AFF" w:usb1="C0007843" w:usb2="00000009" w:usb3="00000000" w:csb0="000001FF" w:csb1="00000000"/>
-  </w:font>
-  <w:font w:name="Calibri">
-    <w:panose1 w:val="020F0502020204030204"/>
-    <w:charset w:val="00"/>
-    <w:family w:val="swiss"/>
-    <w:pitch w:val="variable"/>
-    <w:sig w:usb0="E00002FF" w:usb1="4000ACFF" w:usb2="00000001" w:usb3="00000000" w:csb0="0000019F" w:csb1="00000000"/>
-  </w:font>
-  <w:font w:name="Cambria">
-    <w:panose1 w:val="02040503050406030204"/>
-    <w:charset w:val="00"/>
-    <w:family w:val="roman"/>
-    <w:pitch w:val="variable"/>
-    <w:sig w:usb0="A00002EF" w:usb1="4000004B" w:usb2="00000000" w:usb3="00000000" w:csb0="0000009F" w:csb1="00000000"/>
-  </w:font>
-  <w:font w:name="Calibri Light">
-    <w:panose1 w:val="020F0302020204030204"/>
-    <w:charset w:val="00"/>
-    <w:family w:val="swiss"/>
-    <w:pitch w:val="variable"/>
-    <w:sig w:usb0="A00002EF" w:usb1="4000207B" w:usb2="00000000" w:usb3="00000000" w:csb0="0000009F" w:csb1="00000000"/>
-  </w:font>
-</w:fonts>
-</file>
-
-<file path=word/glossary/settings.xml><?xml version="1.0" encoding="utf-8"?>
-<w:settings xmlns:mc="http://schemas.openxmlformats.org/markup-compatibility/2006" xmlns:o="urn:schemas-microsoft-com:office:office" xmlns:r="http://schemas.openxmlformats.org/officeDocument/2006/relationships" xmlns:m="http://schemas.openxmlformats.org/officeDocument/2006/math" xmlns:v="urn:schemas-microsoft-com:vml" xmlns:w10="urn:schemas-microsoft-com:office:word" xmlns:w="http://schemas.openxmlformats.org/wordprocessingml/2006/main" xmlns:w14="http://schemas.microsoft.com/office/word/2010/wordml" xmlns:w15="http://schemas.microsoft.com/office/word/2012/wordml" xmlns:w16se="http://schemas.microsoft.com/office/word/2015/wordml/symex" xmlns:sl="http://schemas.openxmlformats.org/schemaLibrary/2006/main" mc:Ignorable="w14 w15 w16se">
-  <w:view w:val="normal"/>
-  <w:defaultTabStop w:val="720"/>
-  <w:characterSpacingControl w:val="doNotCompress"/>
-  <w:compat>
-    <w:useFELayout/>
-    <w:compatSetting w:name="compatibilityMode" w:uri="http://schemas.microsoft.com/office/word" w:val="15"/>
-    <w:compatSetting w:name="overrideTableStyleFontSizeAndJustification" w:uri="http://schemas.microsoft.com/office/word" w:val="1"/>
-    <w:compatSetting w:name="enableOpenTypeFeatures" w:uri="http://schemas.microsoft.com/office/word" w:val="1"/>
-    <w:compatSetting w:name="doNotFlipMirrorIndents" w:uri="http://schemas.microsoft.com/office/word" w:val="1"/>
-    <w:compatSetting w:name="differentiateMultirowTableHeaders" w:uri="http://schemas.microsoft.com/office/word" w:val="1"/>
-  </w:compat>
-  <w:rsids>
-    <w:rsidRoot w:val="00ED15E7"/>
-    <w:rsid w:val="0001609D"/>
-    <w:rsid w:val="00ED15E7"/>
-  </w:rsids>
-  <m:mathPr>
-    <m:mathFont m:val="Cambria Math"/>
-    <m:brkBin m:val="before"/>
-    <m:brkBinSub m:val="--"/>
-    <m:smallFrac m:val="0"/>
-    <m:dispDef/>
-    <m:lMargin m:val="0"/>
-    <m:rMargin m:val="0"/>
-    <m:defJc m:val="centerGroup"/>
-    <m:wrapIndent m:val="1440"/>
-    <m:intLim m:val="subSup"/>
-    <m:naryLim m:val="undOvr"/>
-  </m:mathPr>
-  <w:themeFontLang w:val="en-US"/>
-  <w:clrSchemeMapping w:bg1="light1" w:t1="dark1" w:bg2="light2" w:t2="dark2" w:accent1="accent1" w:accent2="accent2" w:accent3="accent3" w:accent4="accent4" w:accent5="accent5" w:accent6="accent6" w:hyperlink="hyperlink" w:followedHyperlink="followedHyperlink"/>
-  <w:decimalSymbol w:val="."/>
-  <w:listSeparator w:val=","/>
-  <w15:chartTrackingRefBased/>
-</w:settings>
-</file>
-
-<file path=word/glossary/styles.xml><?xml version="1.0" encoding="utf-8"?>
-<w:styles xmlns:mc="http://schemas.openxmlformats.org/markup-compatibility/2006" xmlns:r="http://schemas.openxmlformats.org/officeDocument/2006/relationships" xmlns:w="http://schemas.openxmlformats.org/wordprocessingml/2006/main" xmlns:w14="http://schemas.microsoft.com/office/word/2010/wordml" xmlns:w15="http://schemas.microsoft.com/office/word/2012/wordml" xmlns:w16se="http://schemas.microsoft.com/office/word/2015/wordml/symex" mc:Ignorable="w14 w15 w16se">
-  <w:docDefaults>
-    <w:rPrDefault>
-      <w:rPr>
-        <w:rFonts w:asciiTheme="minorHAnsi" w:eastAsiaTheme="minorEastAsia" w:hAnsiTheme="minorHAnsi" w:cstheme="minorBidi"/>
-        <w:sz w:val="22"/>
-        <w:szCs w:val="22"/>
-        <w:lang w:val="en-US" w:eastAsia="en-US" w:bidi="ar-SA"/>
-      </w:rPr>
-    </w:rPrDefault>
-    <w:pPrDefault>
-      <w:pPr>
-        <w:spacing w:after="160" w:line="259" w:lineRule="auto"/>
-      </w:pPr>
-    </w:pPrDefault>
-  </w:docDefaults>
-  <w:latentStyles w:defLockedState="0" w:defUIPriority="99" w:defSemiHidden="0" w:defUnhideWhenUsed="0" w:defQFormat="0" w:count="371">
-    <w:lsdException w:name="Normal" w:uiPriority="0" w:qFormat="1"/>
-    <w:lsdException w:name="heading 1" w:uiPriority="9" w:qFormat="1"/>
-    <w:lsdException w:name="heading 2" w:semiHidden="1" w:uiPriority="9" w:unhideWhenUsed="1" w:qFormat="1"/>
-    <w:lsdException w:name="heading 3" w:semiHidden="1" w:uiPriority="9" w:unhideWhenUsed="1" w:qFormat="1"/>
-    <w:lsdException w:name="heading 4" w:semiHidden="1" w:uiPriority="9" w:unhideWhenUsed="1" w:qFormat="1"/>
-    <w:lsdException w:name="heading 5" w:semiHidden="1" w:uiPriority="9" w:unhideWhenUsed="1" w:qFormat="1"/>
-    <w:lsdException w:name="heading 6" w:semiHidden="1" w:uiPriority="9" w:unhideWhenUsed="1" w:qFormat="1"/>
-    <w:lsdException w:name="heading 7" w:semiHidden="1" w:uiPriority="9" w:unhideWhenUsed="1" w:qFormat="1"/>
-    <w:lsdException w:name="heading 8" w:semiHidden="1" w:uiPriority="9" w:unhideWhenUsed="1" w:qFormat="1"/>
-    <w:lsdException w:name="heading 9" w:semiHidden="1" w:uiPriority="9" w:unhideWhenUsed="1" w:qFormat="1"/>
-    <w:lsdException w:name="index 1" w:semiHidden="1" w:unhideWhenUsed="1"/>
-    <w:lsdException w:name="index 2" w:semiHidden="1" w:unhideWhenUsed="1"/>
-    <w:lsdException w:name="index 3" w:semiHidden="1" w:unhideWhenUsed="1"/>
-    <w:lsdException w:name="index 4" w:semiHidden="1" w:unhideWhenUsed="1"/>
-    <w:lsdException w:name="index 5" w:semiHidden="1" w:unhideWhenUsed="1"/>
-    <w:lsdException w:name="index 6" w:semiHidden="1" w:unhideWhenUsed="1"/>
-    <w:lsdException w:name="index 7" w:semiHidden="1" w:unhideWhenUsed="1"/>
-    <w:lsdException w:name="index 8" w:semiHidden="1" w:unhideWhenUsed="1"/>
-    <w:lsdException w:name="index 9" w:semiHidden="1" w:unhideWhenUsed="1"/>
-    <w:lsdException w:name="toc 1" w:semiHidden="1" w:uiPriority="39" w:unhideWhenUsed="1"/>
-    <w:lsdException w:name="toc 2" w:semiHidden="1" w:uiPriority="39" w:unhideWhenUsed="1"/>
-    <w:lsdException w:name="toc 3" w:semiHidden="1" w:uiPriority="39" w:unhideWhenUsed="1"/>
-    <w:lsdException w:name="toc 4" w:semiHidden="1" w:uiPriority="39" w:unhideWhenUsed="1"/>
-    <w:lsdException w:name="toc 5" w:semiHidden="1" w:uiPriority="39" w:unhideWhenUsed="1"/>
-    <w:lsdException w:name="toc 6" w:semiHidden="1" w:uiPriority="39" w:unhideWhenUsed="1"/>
-    <w:lsdException w:name="toc 7" w:semiHidden="1" w:uiPriority="39" w:unhideWhenUsed="1"/>
-    <w:lsdException w:name="toc 8" w:semiHidden="1" w:uiPriority="39" w:unhideWhenUsed="1"/>
-    <w:lsdException w:name="toc 9" w:semiHidden="1" w:uiPriority="39" w:unhideWhenUsed="1"/>
-    <w:lsdException w:name="Normal Indent" w:semiHidden="1" w:unhideWhenUsed="1"/>
-    <w:lsdException w:name="footnote text" w:semiHidden="1" w:unhideWhenUsed="1"/>
-    <w:lsdException w:name="annotation text" w:semiHidden="1" w:unhideWhenUsed="1"/>
-    <w:lsdException w:name="header" w:semiHidden="1" w:unhideWhenUsed="1"/>
-    <w:lsdException w:name="footer" w:semiHidden="1" w:unhideWhenUsed="1"/>
-    <w:lsdException w:name="index heading" w:semiHidden="1" w:unhideWhenUsed="1"/>
-    <w:lsdException w:name="caption" w:semiHidden="1" w:uiPriority="35" w:unhideWhenUsed="1" w:qFormat="1"/>
-    <w:lsdException w:name="table of figures" w:semiHidden="1" w:unhideWhenUsed="1"/>
-    <w:lsdException w:name="envelope address" w:semiHidden="1" w:unhideWhenUsed="1"/>
-    <w:lsdException w:name="envelope return" w:semiHidden="1" w:unhideWhenUsed="1"/>
-    <w:lsdException w:name="footnote reference" w:semiHidden="1" w:unhideWhenUsed="1"/>
-    <w:lsdException w:name="annotation reference" w:semiHidden="1" w:unhideWhenUsed="1"/>
-    <w:lsdException w:name="line number" w:semiHidden="1" w:unhideWhenUsed="1"/>
-    <w:lsdException w:name="page number" w:semiHidden="1" w:unhideWhenUsed="1"/>
-    <w:lsdException w:name="endnote reference" w:semiHidden="1" w:unhideWhenUsed="1"/>
-    <w:lsdException w:name="endnote text" w:semiHidden="1" w:unhideWhenUsed="1"/>
-    <w:lsdException w:name="table of authorities" w:semiHidden="1" w:unhideWhenUsed="1"/>
-    <w:lsdException w:name="macro" w:semiHidden="1" w:unhideWhenUsed="1"/>
-    <w:lsdException w:name="toa heading" w:semiHidden="1" w:unhideWhenUsed="1"/>
-    <w:lsdException w:name="List" w:semiHidden="1" w:unhideWhenUsed="1"/>
-    <w:lsdException w:name="List Bullet" w:semiHidden="1" w:unhideWhenUsed="1"/>
-    <w:lsdException w:name="List Number" w:semiHidden="1" w:unhideWhenUsed="1"/>
-    <w:lsdException w:name="List 2" w:semiHidden="1" w:unhideWhenUsed="1"/>
-    <w:lsdException w:name="List 3" w:semiHidden="1" w:unhideWhenUsed="1"/>
-    <w:lsdException w:name="List 4" w:semiHidden="1" w:unhideWhenUsed="1"/>
-    <w:lsdException w:name="List 5" w:semiHidden="1" w:unhideWhenUsed="1"/>
-    <w:lsdException w:name="List Bullet 2" w:semiHidden="1" w:unhideWhenUsed="1"/>
-    <w:lsdException w:name="List Bullet 3" w:semiHidden="1" w:unhideWhenUsed="1"/>
-    <w:lsdException w:name="List Bullet 4" w:semiHidden="1" w:unhideWhenUsed="1"/>
-    <w:lsdException w:name="List Bullet 5" w:semiHidden="1" w:unhideWhenUsed="1"/>
-    <w:lsdException w:name="List Number 2" w:semiHidden="1" w:unhideWhenUsed="1"/>
-    <w:lsdException w:name="List Number 3" w:semiHidden="1" w:unhideWhenUsed="1"/>
-    <w:lsdException w:name="List Number 4" w:semiHidden="1" w:unhideWhenUsed="1"/>
-    <w:lsdException w:name="List Number 5" w:semiHidden="1" w:unhideWhenUsed="1"/>
-    <w:lsdException w:name="Title" w:uiPriority="10" w:qFormat="1"/>
-    <w:lsdException w:name="Closing" w:semiHidden="1" w:unhideWhenUsed="1"/>
-    <w:lsdException w:name="Signature" w:semiHidden="1" w:unhideWhenUsed="1"/>
-    <w:lsdException w:name="Default Paragraph Font" w:semiHidden="1" w:uiPriority="1" w:unhideWhenUsed="1"/>
-    <w:lsdException w:name="Body Text" w:semiHidden="1" w:unhideWhenUsed="1"/>
-    <w:lsdException w:name="Body Text Indent" w:semiHidden="1" w:unhideWhenUsed="1"/>
-    <w:lsdException w:name="List Continue" w:semiHidden="1" w:unhideWhenUsed="1"/>
-    <w:lsdException w:name="List Continue 2" w:semiHidden="1" w:unhideWhenUsed="1"/>
-    <w:lsdException w:name="List Continue 3" w:semiHidden="1" w:unhideWhenUsed="1"/>
-    <w:lsdException w:name="List Continue 4" w:semiHidden="1" w:unhideWhenUsed="1"/>
-    <w:lsdException w:name="List Continue 5" w:semiHidden="1" w:unhideWhenUsed="1"/>
-    <w:lsdException w:name="Message Header" w:semiHidden="1" w:unhideWhenUsed="1"/>
-    <w:lsdException w:name="Subtitle" w:uiPriority="11" w:qFormat="1"/>
-    <w:lsdException w:name="Salutation" w:semiHidden="1" w:unhideWhenUsed="1"/>
-    <w:lsdException w:name="Date" w:semiHidden="1" w:unhideWhenUsed="1"/>
-    <w:lsdException w:name="Body Text First Indent" w:semiHidden="1" w:unhideWhenUsed="1"/>
-    <w:lsdException w:name="Body Text First Indent 2" w:semiHidden="1" w:unhideWhenUsed="1"/>
-    <w:lsdException w:name="Note Heading" w:semiHidden="1" w:unhideWhenUsed="1"/>
-    <w:lsdException w:name="Body Text 2" w:semiHidden="1" w:unhideWhenUsed="1"/>
-    <w:lsdException w:name="Body Text 3" w:semiHidden="1" w:unhideWhenUsed="1"/>
-    <w:lsdException w:name="Body Text Indent 2" w:semiHidden="1" w:unhideWhenUsed="1"/>
-    <w:lsdException w:name="Body Text Indent 3" w:semiHidden="1" w:unhideWhenUsed="1"/>
-    <w:lsdException w:name="Block Text" w:semiHidden="1" w:unhideWhenUsed="1"/>
-    <w:lsdException w:name="Hyperlink" w:semiHidden="1" w:unhideWhenUsed="1"/>
-    <w:lsdException w:name="FollowedHyperlink" w:semiHidden="1" w:unhideWhenUsed="1"/>
-    <w:lsdException w:name="Strong" w:uiPriority="22" w:qFormat="1"/>
-    <w:lsdException w:name="Emphasis" w:uiPriority="20" w:qFormat="1"/>
-    <w:lsdException w:name="Document Map" w:semiHidden="1" w:unhideWhenUsed="1"/>
-    <w:lsdException w:name="Plain Text" w:semiHidden="1" w:unhideWhenUsed="1"/>
-    <w:lsdException w:name="E-mail Signature" w:semiHidden="1" w:unhideWhenUsed="1"/>
-    <w:lsdException w:name="HTML Top of Form" w:semiHidden="1" w:unhideWhenUsed="1"/>
-    <w:lsdException w:name="HTML Bottom of Form" w:semiHidden="1" w:unhideWhenUsed="1"/>
-    <w:lsdException w:name="Normal (Web)" w:semiHidden="1" w:unhideWhenUsed="1"/>
-    <w:lsdException w:name="HTML Acronym" w:semiHidden="1" w:unhideWhenUsed="1"/>
-    <w:lsdException w:name="HTML Address" w:semiHidden="1" w:unhideWhenUsed="1"/>
-    <w:lsdException w:name="HTML Cite" w:semiHidden="1" w:unhideWhenUsed="1"/>
-    <w:lsdException w:name="HTML Code" w:semiHidden="1" w:unhideWhenUsed="1"/>
-    <w:lsdException w:name="HTML Definition" w:semiHidden="1" w:unhideWhenUsed="1"/>
-    <w:lsdException w:name="HTML Keyboard" w:semiHidden="1" w:unhideWhenUsed="1"/>
-    <w:lsdException w:name="HTML Preformatted" w:semiHidden="1" w:unhideWhenUsed="1"/>
-    <w:lsdException w:name="HTML Sample" w:semiHidden="1" w:unhideWhenUsed="1"/>
-    <w:lsdException w:name="HTML Typewriter" w:semiHidden="1" w:unhideWhenUsed="1"/>
-    <w:lsdException w:name="HTML Variable" w:semiHidden="1" w:unhideWhenUsed="1"/>
-    <w:lsdException w:name="Normal Table" w:semiHidden="1" w:unhideWhenUsed="1"/>
-    <w:lsdException w:name="annotation subject" w:semiHidden="1" w:unhideWhenUsed="1"/>
-    <w:lsdException w:name="No List" w:semiHidden="1" w:unhideWhenUsed="1"/>
-    <w:lsdException w:name="Outline List 1" w:semiHidden="1" w:unhideWhenUsed="1"/>
-    <w:lsdException w:name="Outline List 2" w:semiHidden="1" w:unhideWhenUsed="1"/>
-    <w:lsdException w:name="Outline List 3" w:semiHidden="1" w:unhideWhenUsed="1"/>
-    <w:lsdException w:name="Table Simple 1" w:semiHidden="1" w:unhideWhenUsed="1"/>
-    <w:lsdException w:name="Table Simple 2" w:semiHidden="1" w:unhideWhenUsed="1"/>
-    <w:lsdException w:name="Table Simple 3" w:semiHidden="1" w:unhideWhenUsed="1"/>
-    <w:lsdException w:name="Table Classic 1" w:semiHidden="1" w:unhideWhenUsed="1"/>
-    <w:lsdException w:name="Table Classic 2" w:semiHidden="1" w:unhideWhenUsed="1"/>
-    <w:lsdException w:name="Table Classic 3" w:semiHidden="1" w:unhideWhenUsed="1"/>
-    <w:lsdException w:name="Table Classic 4" w:semiHidden="1" w:unhideWhenUsed="1"/>
-    <w:lsdException w:name="Table Colorful 1" w:semiHidden="1" w:unhideWhenUsed="1"/>
-    <w:lsdException w:name="Table Colorful 2" w:semiHidden="1" w:unhideWhenUsed="1"/>
-    <w:lsdException w:name="Table Colorful 3" w:semiHidden="1" w:unhideWhenUsed="1"/>
-    <w:lsdException w:name="Table Columns 1" w:semiHidden="1" w:unhideWhenUsed="1"/>
-    <w:lsdException w:name="Table Columns 2" w:semiHidden="1" w:unhideWhenUsed="1"/>
-    <w:lsdException w:name="Table Columns 3" w:semiHidden="1" w:unhideWhenUsed="1"/>
-    <w:lsdException w:name="Table Columns 4" w:semiHidden="1" w:unhideWhenUsed="1"/>
-    <w:lsdException w:name="Table Columns 5" w:semiHidden="1" w:unhideWhenUsed="1"/>
-    <w:lsdException w:name="Table Grid 1" w:semiHidden="1" w:unhideWhenUsed="1"/>
-    <w:lsdException w:name="Table Grid 2" w:semiHidden="1" w:unhideWhenUsed="1"/>
-    <w:lsdException w:name="Table Grid 3" w:semiHidden="1" w:unhideWhenUsed="1"/>
-    <w:lsdException w:name="Table Grid 4" w:semiHidden="1" w:unhideWhenUsed="1"/>
-    <w:lsdException w:name="Table Grid 5" w:semiHidden="1" w:unhideWhenUsed="1"/>
-    <w:lsdException w:name="Table Grid 6" w:semiHidden="1" w:unhideWhenUsed="1"/>
-    <w:lsdException w:name="Table Grid 7" w:semiHidden="1" w:unhideWhenUsed="1"/>
-    <w:lsdException w:name="Table Grid 8" w:semiHidden="1" w:unhideWhenUsed="1"/>
-    <w:lsdException w:name="Table List 1" w:semiHidden="1" w:unhideWhenUsed="1"/>
-    <w:lsdException w:name="Table List 2" w:semiHidden="1" w:unhideWhenUsed="1"/>
-    <w:lsdException w:name="Table List 3" w:semiHidden="1" w:unhideWhenUsed="1"/>
-    <w:lsdException w:name="Table List 4" w:semiHidden="1" w:unhideWhenUsed="1"/>
-    <w:lsdException w:name="Table List 5" w:semiHidden="1" w:unhideWhenUsed="1"/>
-    <w:lsdException w:name="Table List 6" w:semiHidden="1" w:unhideWhenUsed="1"/>
-    <w:lsdException w:name="Table List 7" w:semiHidden="1" w:unhideWhenUsed="1"/>
-    <w:lsdException w:name="Table List 8" w:semiHidden="1" w:unhideWhenUsed="1"/>
-    <w:lsdException w:name="Table 3D effects 1" w:semiHidden="1" w:unhideWhenUsed="1"/>
-    <w:lsdException w:name="Table 3D effects 2" w:semiHidden="1" w:unhideWhenUsed="1"/>
-    <w:lsdException w:name="Table 3D effects 3" w:semiHidden="1" w:unhideWhenUsed="1"/>
-    <w:lsdException w:name="Table Contemporary" w:semiHidden="1" w:unhideWhenUsed="1"/>
-    <w:lsdException w:name="Table Elegant" w:semiHidden="1" w:unhideWhenUsed="1"/>
-    <w:lsdException w:name="Table Professional" w:semiHidden="1" w:unhideWhenUsed="1"/>
-    <w:lsdException w:name="Table Subtle 1" w:semiHidden="1" w:unhideWhenUsed="1"/>
-    <w:lsdException w:name="Table Subtle 2" w:semiHidden="1" w:unhideWhenUsed="1"/>
-    <w:lsdException w:name="Table Web 1" w:semiHidden="1" w:unhideWhenUsed="1"/>
-    <w:lsdException w:name="Table Web 2" w:semiHidden="1" w:unhideWhenUsed="1"/>
-    <w:lsdException w:name="Table Web 3" w:semiHidden="1" w:unhideWhenUsed="1"/>
-    <w:lsdException w:name="Balloon Text" w:semiHidden="1" w:unhideWhenUsed="1"/>
-    <w:lsdException w:name="Table Grid" w:uiPriority="39"/>
-    <w:lsdException w:name="Table Theme" w:semiHidden="1" w:unhideWhenUsed="1"/>
-    <w:lsdException w:name="Placeholder Text" w:semiHidden="1"/>
-    <w:lsdException w:name="No Spacing" w:uiPriority="1" w:qFormat="1"/>
-    <w:lsdException w:name="Light Shading" w:uiPriority="60"/>
-    <w:lsdException w:name="Light List" w:uiPriority="61"/>
-    <w:lsdException w:name="Light Grid" w:uiPriority="62"/>
-    <w:lsdException w:name="Medium Shading 1" w:uiPriority="63"/>
-    <w:lsdException w:name="Medium Shading 2" w:uiPriority="64"/>
-    <w:lsdException w:name="Medium List 1" w:uiPriority="65"/>
-    <w:lsdException w:name="Medium List 2" w:uiPriority="66"/>
-    <w:lsdException w:name="Medium Grid 1" w:uiPriority="67"/>
-    <w:lsdException w:name="Medium Grid 2" w:uiPriority="68"/>
-    <w:lsdException w:name="Medium Grid 3" w:uiPriority="69"/>
-    <w:lsdException w:name="Dark List" w:uiPriority="70"/>
-    <w:lsdException w:name="Colorful Shading" w:uiPriority="71"/>
-    <w:lsdException w:name="Colorful List" w:uiPriority="72"/>
-    <w:lsdException w:name="Colorful Grid" w:uiPriority="73"/>
-    <w:lsdException w:name="Light Shading Accent 1" w:uiPriority="60"/>
-    <w:lsdException w:name="Light List Accent 1" w:uiPriority="61"/>
-    <w:lsdException w:name="Light Grid Accent 1" w:uiPriority="62"/>
-    <w:lsdException w:name="Medium Shading 1 Accent 1" w:uiPriority="63"/>
-    <w:lsdException w:name="Medium Shading 2 Accent 1" w:uiPriority="64"/>
-    <w:lsdException w:name="Medium List 1 Accent 1" w:uiPriority="65"/>
-    <w:lsdException w:name="Revision" w:semiHidden="1"/>
-    <w:lsdException w:name="List Paragraph" w:uiPriority="34" w:qFormat="1"/>
-    <w:lsdException w:name="Quote" w:uiPriority="29" w:qFormat="1"/>
-    <w:lsdException w:name="Intense Quote" w:uiPriority="30" w:qFormat="1"/>
-    <w:lsdException w:name="Medium List 2 Accent 1" w:uiPriority="66"/>
-    <w:lsdException w:name="Medium Grid 1 Accent 1" w:uiPriority="67"/>
-    <w:lsdException w:name="Medium Grid 2 Accent 1" w:uiPriority="68"/>
-    <w:lsdException w:name="Medium Grid 3 Accent 1" w:uiPriority="69"/>
-    <w:lsdException w:name="Dark List Accent 1" w:uiPriority="70"/>
-    <w:lsdException w:name="Colorful Shading Accent 1" w:uiPriority="71"/>
-    <w:lsdException w:name="Colorful List Accent 1" w:uiPriority="72"/>
-    <w:lsdException w:name="Colorful Grid Accent 1" w:uiPriority="73"/>
-    <w:lsdException w:name="Light Shading Accent 2" w:uiPriority="60"/>
-    <w:lsdException w:name="Light List Accent 2" w:uiPriority="61"/>
-    <w:lsdException w:name="Light Grid Accent 2" w:uiPriority="62"/>
-    <w:lsdException w:name="Medium Shading 1 Accent 2" w:uiPriority="63"/>
-    <w:lsdException w:name="Medium Shading 2 Accent 2" w:uiPriority="64"/>
-    <w:lsdException w:name="Medium List 1 Accent 2" w:uiPriority="65"/>
-    <w:lsdException w:name="Medium List 2 Accent 2" w:uiPriority="66"/>
-    <w:lsdException w:name="Medium Grid 1 Accent 2" w:uiPriority="67"/>
-    <w:lsdException w:name="Medium Grid 2 Accent 2" w:uiPriority="68"/>
-    <w:lsdException w:name="Medium Grid 3 Accent 2" w:uiPriority="69"/>
-    <w:lsdException w:name="Dark List Accent 2" w:uiPriority="70"/>
-    <w:lsdException w:name="Colorful Shading Accent 2" w:uiPriority="71"/>
-    <w:lsdException w:name="Colorful List Accent 2" w:uiPriority="72"/>
-    <w:lsdException w:name="Colorful Grid Accent 2" w:uiPriority="73"/>
-    <w:lsdException w:name="Light Shading Accent 3" w:uiPriority="60"/>
-    <w:lsdException w:name="Light List Accent 3" w:uiPriority="61"/>
-    <w:lsdException w:name="Light Grid Accent 3" w:uiPriority="62"/>
-    <w:lsdException w:name="Medium Shading 1 Accent 3" w:uiPriority="63"/>
-    <w:lsdException w:name="Medium Shading 2 Accent 3" w:uiPriority="64"/>
-    <w:lsdException w:name="Medium List 1 Accent 3" w:uiPriority="65"/>
-    <w:lsdException w:name="Medium List 2 Accent 3" w:uiPriority="66"/>
-    <w:lsdException w:name="Medium Grid 1 Accent 3" w:uiPriority="67"/>
-    <w:lsdException w:name="Medium Grid 2 Accent 3" w:uiPriority="68"/>
-    <w:lsdException w:name="Medium Grid 3 Accent 3" w:uiPriority="69"/>
-    <w:lsdException w:name="Dark List Accent 3" w:uiPriority="70"/>
-    <w:lsdException w:name="Colorful Shading Accent 3" w:uiPriority="71"/>
-    <w:lsdException w:name="Colorful List Accent 3" w:uiPriority="72"/>
-    <w:lsdException w:name="Colorful Grid Accent 3" w:uiPriority="73"/>
-    <w:lsdException w:name="Light Shading Accent 4" w:uiPriority="60"/>
-    <w:lsdException w:name="Light List Accent 4" w:uiPriority="61"/>
-    <w:lsdException w:name="Light Grid Accent 4" w:uiPriority="62"/>
-    <w:lsdException w:name="Medium Shading 1 Accent 4" w:uiPriority="63"/>
-    <w:lsdException w:name="Medium Shading 2 Accent 4" w:uiPriority="64"/>
-    <w:lsdException w:name="Medium List 1 Accent 4" w:uiPriority="65"/>
-    <w:lsdException w:name="Medium List 2 Accent 4" w:uiPriority="66"/>
-    <w:lsdException w:name="Medium Grid 1 Accent 4" w:uiPriority="67"/>
-    <w:lsdException w:name="Medium Grid 2 Accent 4" w:uiPriority="68"/>
-    <w:lsdException w:name="Medium Grid 3 Accent 4" w:uiPriority="69"/>
-    <w:lsdException w:name="Dark List Accent 4" w:uiPriority="70"/>
-    <w:lsdException w:name="Colorful Shading Accent 4" w:uiPriority="71"/>
-    <w:lsdException w:name="Colorful List Accent 4" w:uiPriority="72"/>
-    <w:lsdException w:name="Colorful Grid Accent 4" w:uiPriority="73"/>
-    <w:lsdException w:name="Light Shading Accent 5" w:uiPriority="60"/>
-    <w:lsdException w:name="Light List Accent 5" w:uiPriority="61"/>
-    <w:lsdException w:name="Light Grid Accent 5" w:uiPriority="62"/>
-    <w:lsdException w:name="Medium Shading 1 Accent 5" w:uiPriority="63"/>
-    <w:lsdException w:name="Medium Shading 2 Accent 5" w:uiPriority="64"/>
-    <w:lsdException w:name="Medium List 1 Accent 5" w:uiPriority="65"/>
-    <w:lsdException w:name="Medium List 2 Accent 5" w:uiPriority="66"/>
-    <w:lsdException w:name="Medium Grid 1 Accent 5" w:uiPriority="67"/>
-    <w:lsdException w:name="Medium Grid 2 Accent 5" w:uiPriority="68"/>
-    <w:lsdException w:name="Medium Grid 3 Accent 5" w:uiPriority="69"/>
-    <w:lsdException w:name="Dark List Accent 5" w:uiPriority="70"/>
-    <w:lsdException w:name="Colorful Shading Accent 5" w:uiPriority="71"/>
-    <w:lsdException w:name="Colorful List Accent 5" w:uiPriority="72"/>
-    <w:lsdException w:name="Colorful Grid Accent 5" w:uiPriority="73"/>
-    <w:lsdException w:name="Light Shading Accent 6" w:uiPriority="60"/>
-    <w:lsdException w:name="Light List Accent 6" w:uiPriority="61"/>
-    <w:lsdException w:name="Light Grid Accent 6" w:uiPriority="62"/>
-    <w:lsdException w:name="Medium Shading 1 Accent 6" w:uiPriority="63"/>
-    <w:lsdException w:name="Medium Shading 2 Accent 6" w:uiPriority="64"/>
-    <w:lsdException w:name="Medium List 1 Accent 6" w:uiPriority="65"/>
-    <w:lsdException w:name="Medium List 2 Accent 6" w:uiPriority="66"/>
-    <w:lsdException w:name="Medium Grid 1 Accent 6" w:uiPriority="67"/>
-    <w:lsdException w:name="Medium Grid 2 Accent 6" w:uiPriority="68"/>
-    <w:lsdException w:name="Medium Grid 3 Accent 6" w:uiPriority="69"/>
-    <w:lsdException w:name="Dark List Accent 6" w:uiPriority="70"/>
-    <w:lsdException w:name="Colorful Shading Accent 6" w:uiPriority="71"/>
-    <w:lsdException w:name="Colorful List Accent 6" w:uiPriority="72"/>
-    <w:lsdException w:name="Colorful Grid Accent 6" w:uiPriority="73"/>
-    <w:lsdException w:name="Subtle Emphasis" w:uiPriority="19" w:qFormat="1"/>
-    <w:lsdException w:name="Intense Emphasis" w:uiPriority="21" w:qFormat="1"/>
-    <w:lsdException w:name="Subtle Reference" w:uiPriority="31" w:qFormat="1"/>
-    <w:lsdException w:name="Intense Reference" w:uiPriority="32" w:qFormat="1"/>
-    <w:lsdException w:name="Book Title" w:uiPriority="33" w:qFormat="1"/>
-    <w:lsdException w:name="Bibliography" w:semiHidden="1" w:uiPriority="37" w:unhideWhenUsed="1"/>
-    <w:lsdException w:name="TOC Heading" w:semiHidden="1" w:uiPriority="39" w:unhideWhenUsed="1" w:qFormat="1"/>
-    <w:lsdException w:name="Plain Table 1" w:uiPriority="41"/>
-    <w:lsdException w:name="Plain Table 2" w:uiPriority="42"/>
-    <w:lsdException w:name="Plain Table 3" w:uiPriority="43"/>
-    <w:lsdException w:name="Plain Table 4" w:uiPriority="44"/>
-    <w:lsdException w:name="Plain Table 5" w:uiPriority="45"/>
-    <w:lsdException w:name="Grid Table Light" w:uiPriority="40"/>
-    <w:lsdException w:name="Grid Table 1 Light" w:uiPriority="46"/>
-    <w:lsdException w:name="Grid Table 2" w:uiPriority="47"/>
-    <w:lsdException w:name="Grid Table 3" w:uiPriority="48"/>
-    <w:lsdException w:name="Grid Table 4" w:uiPriority="49"/>
-    <w:lsdException w:name="Grid Table 5 Dark" w:uiPriority="50"/>
-    <w:lsdException w:name="Grid Table 6 Colorful" w:uiPriority="51"/>
-    <w:lsdException w:name="Grid Table 7 Colorful" w:uiPriority="52"/>
-    <w:lsdException w:name="Grid Table 1 Light Accent 1" w:uiPriority="46"/>
-    <w:lsdException w:name="Grid Table 2 Accent 1" w:uiPriority="47"/>
-    <w:lsdException w:name="Grid Table 3 Accent 1" w:uiPriority="48"/>
-    <w:lsdException w:name="Grid Table 4 Accent 1" w:uiPriority="49"/>
-    <w:lsdException w:name="Grid Table 5 Dark Accent 1" w:uiPriority="50"/>
-    <w:lsdException w:name="Grid Table 6 Colorful Accent 1" w:uiPriority="51"/>
-    <w:lsdException w:name="Grid Table 7 Colorful Accent 1" w:uiPriority="52"/>
-    <w:lsdException w:name="Grid Table 1 Light Accent 2" w:uiPriority="46"/>
-    <w:lsdException w:name="Grid Table 2 Accent 2" w:uiPriority="47"/>
-    <w:lsdException w:name="Grid Table 3 Accent 2" w:uiPriority="48"/>
-    <w:lsdException w:name="Grid Table 4 Accent 2" w:uiPriority="49"/>
-    <w:lsdException w:name="Grid Table 5 Dark Accent 2" w:uiPriority="50"/>
-    <w:lsdException w:name="Grid Table 6 Colorful Accent 2" w:uiPriority="51"/>
-    <w:lsdException w:name="Grid Table 7 Colorful Accent 2" w:uiPriority="52"/>
-    <w:lsdException w:name="Grid Table 1 Light Accent 3" w:uiPriority="46"/>
-    <w:lsdException w:name="Grid Table 2 Accent 3" w:uiPriority="47"/>
-    <w:lsdException w:name="Grid Table 3 Accent 3" w:uiPriority="48"/>
-    <w:lsdException w:name="Grid Table 4 Accent 3" w:uiPriority="49"/>
-    <w:lsdException w:name="Grid Table 5 Dark Accent 3" w:uiPriority="50"/>
-    <w:lsdException w:name="Grid Table 6 Colorful Accent 3" w:uiPriority="51"/>
-    <w:lsdException w:name="Grid Table 7 Colorful Accent 3" w:uiPriority="52"/>
-    <w:lsdException w:name="Grid Table 1 Light Accent 4" w:uiPriority="46"/>
-    <w:lsdException w:name="Grid Table 2 Accent 4" w:uiPriority="47"/>
-    <w:lsdException w:name="Grid Table 3 Accent 4" w:uiPriority="48"/>
-    <w:lsdException w:name="Grid Table 4 Accent 4" w:uiPriority="49"/>
-    <w:lsdException w:name="Grid Table 5 Dark Accent 4" w:uiPriority="50"/>
-    <w:lsdException w:name="Grid Table 6 Colorful Accent 4" w:uiPriority="51"/>
-    <w:lsdException w:name="Grid Table 7 Colorful Accent 4" w:uiPriority="52"/>
-    <w:lsdException w:name="Grid Table 1 Light Accent 5" w:uiPriority="46"/>
-    <w:lsdException w:name="Grid Table 2 Accent 5" w:uiPriority="47"/>
-    <w:lsdException w:name="Grid Table 3 Accent 5" w:uiPriority="48"/>
-    <w:lsdException w:name="Grid Table 4 Accent 5" w:uiPriority="49"/>
-    <w:lsdException w:name="Grid Table 5 Dark Accent 5" w:uiPriority="50"/>
-    <w:lsdException w:name="Grid Table 6 Colorful Accent 5" w:uiPriority="51"/>
-    <w:lsdException w:name="Grid Table 7 Colorful Accent 5" w:uiPriority="52"/>
-    <w:lsdException w:name="Grid Table 1 Light Accent 6" w:uiPriority="46"/>
-    <w:lsdException w:name="Grid Table 2 Accent 6" w:uiPriority="47"/>
-    <w:lsdException w:name="Grid Table 3 Accent 6" w:uiPriority="48"/>
-    <w:lsdException w:name="Grid Table 4 Accent 6" w:uiPriority="49"/>
-    <w:lsdException w:name="Grid Table 5 Dark Accent 6" w:uiPriority="50"/>
-    <w:lsdException w:name="Grid Table 6 Colorful Accent 6" w:uiPriority="51"/>
-    <w:lsdException w:name="Grid Table 7 Colorful Accent 6" w:uiPriority="52"/>
-    <w:lsdException w:name="List Table 1 Light" w:uiPriority="46"/>
-    <w:lsdException w:name="List Table 2" w:uiPriority="47"/>
-    <w:lsdException w:name="List Table 3" w:uiPriority="48"/>
-    <w:lsdException w:name="List Table 4" w:uiPriority="49"/>
-    <w:lsdException w:name="List Table 5 Dark" w:uiPriority="50"/>
-    <w:lsdException w:name="List Table 6 Colorful" w:uiPriority="51"/>
-    <w:lsdException w:name="List Table 7 Colorful" w:uiPriority="52"/>
-    <w:lsdException w:name="List Table 1 Light Accent 1" w:uiPriority="46"/>
-    <w:lsdException w:name="List Table 2 Accent 1" w:uiPriority="47"/>
-    <w:lsdException w:name="List Table 3 Accent 1" w:uiPriority="48"/>
-    <w:lsdException w:name="List Table 4 Accent 1" w:uiPriority="49"/>
-    <w:lsdException w:name="List Table 5 Dark Accent 1" w:uiPriority="50"/>
-    <w:lsdException w:name="List Table 6 Colorful Accent 1" w:uiPriority="51"/>
-    <w:lsdException w:name="List Table 7 Colorful Accent 1" w:uiPriority="52"/>
-    <w:lsdException w:name="List Table 1 Light Accent 2" w:uiPriority="46"/>
-    <w:lsdException w:name="List Table 2 Accent 2" w:uiPriority="47"/>
-    <w:lsdException w:name="List Table 3 Accent 2" w:uiPriority="48"/>
-    <w:lsdException w:name="List Table 4 Accent 2" w:uiPriority="49"/>
-    <w:lsdException w:name="List Table 5 Dark Accent 2" w:uiPriority="50"/>
-    <w:lsdException w:name="List Table 6 Colorful Accent 2" w:uiPriority="51"/>
-    <w:lsdException w:name="List Table 7 Colorful Accent 2" w:uiPriority="52"/>
-    <w:lsdException w:name="List Table 1 Light Accent 3" w:uiPriority="46"/>
-    <w:lsdException w:name="List Table 2 Accent 3" w:uiPriority="47"/>
-    <w:lsdException w:name="List Table 3 Accent 3" w:uiPriority="48"/>
-    <w:lsdException w:name="List Table 4 Accent 3" w:uiPriority="49"/>
-    <w:lsdException w:name="List Table 5 Dark Accent 3" w:uiPriority="50"/>
-    <w:lsdException w:name="List Table 6 Colorful Accent 3" w:uiPriority="51"/>
-    <w:lsdException w:name="List Table 7 Colorful Accent 3" w:uiPriority="52"/>
-    <w:lsdException w:name="List Table 1 Light Accent 4" w:uiPriority="46"/>
-    <w:lsdException w:name="List Table 2 Accent 4" w:uiPriority="47"/>
-    <w:lsdException w:name="List Table 3 Accent 4" w:uiPriority="48"/>
-    <w:lsdException w:name="List Table 4 Accent 4" w:uiPriority="49"/>
-    <w:lsdException w:name="List Table 5 Dark Accent 4" w:uiPriority="50"/>
-    <w:lsdException w:name="List Table 6 Colorful Accent 4" w:uiPriority="51"/>
-    <w:lsdException w:name="List Table 7 Colorful Accent 4" w:uiPriority="52"/>
-    <w:lsdException w:name="List Table 1 Light Accent 5" w:uiPriority="46"/>
-    <w:lsdException w:name="List Table 2 Accent 5" w:uiPriority="47"/>
-    <w:lsdException w:name="List Table 3 Accent 5" w:uiPriority="48"/>
-    <w:lsdException w:name="List Table 4 Accent 5" w:uiPriority="49"/>
-    <w:lsdException w:name="List Table 5 Dark Accent 5" w:uiPriority="50"/>
-    <w:lsdException w:name="List Table 6 Colorful Accent 5" w:uiPriority="51"/>
-    <w:lsdException w:name="List Table 7 Colorful Accent 5" w:uiPriority="52"/>
-    <w:lsdException w:name="List Table 1 Light Accent 6" w:uiPriority="46"/>
-    <w:lsdException w:name="List Table 2 Accent 6" w:uiPriority="47"/>
-    <w:lsdException w:name="List Table 3 Accent 6" w:uiPriority="48"/>
-    <w:lsdException w:name="List Table 4 Accent 6" w:uiPriority="49"/>
-    <w:lsdException w:name="List Table 5 Dark Accent 6" w:uiPriority="50"/>
-    <w:lsdException w:name="List Table 6 Colorful Accent 6" w:uiPriority="51"/>
-    <w:lsdException w:name="List Table 7 Colorful Accent 6" w:uiPriority="52"/>
-  </w:latentStyles>
-  <w:style w:type="paragraph" w:default="1" w:styleId="Normal">
-    <w:name w:val="Normal"/>
-    <w:qFormat/>
-  </w:style>
-  <w:style w:type="character" w:default="1" w:styleId="DefaultParagraphFont">
-    <w:name w:val="Default Paragraph Font"/>
-    <w:uiPriority w:val="1"/>
-    <w:semiHidden/>
-    <w:unhideWhenUsed/>
-  </w:style>
-  <w:style w:type="table" w:default="1" w:styleId="TableNormal">
-    <w:name w:val="Normal Table"/>
-    <w:uiPriority w:val="99"/>
-    <w:semiHidden/>
-    <w:unhideWhenUsed/>
-    <w:tblPr>
-      <w:tblInd w:w="0" w:type="dxa"/>
-      <w:tblCellMar>
-        <w:top w:w="0" w:type="dxa"/>
-        <w:left w:w="108" w:type="dxa"/>
-        <w:bottom w:w="0" w:type="dxa"/>
-        <w:right w:w="108" w:type="dxa"/>
-      </w:tblCellMar>
-    </w:tblPr>
-  </w:style>
-  <w:style w:type="numbering" w:default="1" w:styleId="NoList">
-    <w:name w:val="No List"/>
-    <w:uiPriority w:val="99"/>
-    <w:semiHidden/>
-    <w:unhideWhenUsed/>
-  </w:style>
-  <w:style w:type="paragraph" w:customStyle="1" w:styleId="6AE59922F838475ABEE8365BF18F664B">
-    <w:name w:val="6AE59922F838475ABEE8365BF18F664B"/>
-    <w:rsid w:val="00ED15E7"/>
-  </w:style>
-  <w:style w:type="paragraph" w:customStyle="1" w:styleId="7063C5871EC54EAAB66AC209FE42AAC0">
-    <w:name w:val="7063C5871EC54EAAB66AC209FE42AAC0"/>
-    <w:rsid w:val="00ED15E7"/>
-  </w:style>
-  <w:style w:type="paragraph" w:customStyle="1" w:styleId="C8FC9B92A915423D8828F2E6C09F4D19">
-    <w:name w:val="C8FC9B92A915423D8828F2E6C09F4D19"/>
-    <w:rsid w:val="00ED15E7"/>
-  </w:style>
-</w:styles>
-</file>
-
-<file path=word/glossary/webSettings.xml><?xml version="1.0" encoding="utf-8"?>
-<w:webSettings xmlns:mc="http://schemas.openxmlformats.org/markup-compatibility/2006" xmlns:r="http://schemas.openxmlformats.org/officeDocument/2006/relationships" xmlns:w="http://schemas.openxmlformats.org/wordprocessingml/2006/main" xmlns:w14="http://schemas.microsoft.com/office/word/2010/wordml" xmlns:w15="http://schemas.microsoft.com/office/word/2012/wordml" xmlns:w16se="http://schemas.microsoft.com/office/word/2015/wordml/symex" mc:Ignorable="w14 w15 w16se">
-  <w:optimizeForBrowser/>
-  <w:allowPNG/>
-</w:webSettings>
-</file>
-
 <file path=word/theme/theme1.xml><?xml version="1.0" encoding="utf-8"?>
 <a:theme xmlns:a="http://schemas.openxmlformats.org/drawingml/2006/main" name="Office Theme">
   <a:themeElements>

</xml_diff>

<commit_message>
Pievienots api ar kuru var pieklūt un veikt izmaiņas datubāzes datiem
</commit_message>
<xml_diff>
--- a/Dokumentācija/Kvalifikācijas eksāmena tehniskā dokumentācija.docx
+++ b/Dokumentācija/Kvalifikācijas eksāmena tehniskā dokumentācija.docx
@@ -17,7 +17,7 @@
           <w:lang w:val="en-US"/>
         </w:rPr>
         <w:drawing>
-          <wp:anchor distT="0" distB="0" distL="0" distR="0" simplePos="0" relativeHeight="251658240" behindDoc="0" locked="0" layoutInCell="1" allowOverlap="1" wp14:anchorId="48C8823B" wp14:editId="4F38F769">
+          <wp:anchor distT="0" distB="0" distL="0" distR="0" simplePos="0" relativeHeight="251657216" behindDoc="0" locked="0" layoutInCell="1" allowOverlap="1" wp14:anchorId="48C8823B" wp14:editId="4F38F769">
             <wp:simplePos x="0" y="0"/>
             <wp:positionH relativeFrom="page">
               <wp:posOffset>3323669</wp:posOffset>
@@ -4813,13 +4813,6 @@
       </w:pPr>
       <w:r>
         <w:rPr>
-          <w:b/>
-          <w:bCs/>
-        </w:rPr>
-        <w:tab/>
-      </w:r>
-      <w:r>
-        <w:rPr>
           <w:sz w:val="24"/>
           <w:szCs w:val="24"/>
         </w:rPr>
@@ -5061,13 +5054,6 @@
           <w:sz w:val="24"/>
           <w:szCs w:val="24"/>
         </w:rPr>
-        <w:tab/>
-      </w:r>
-      <w:r>
-        <w:rPr>
-          <w:sz w:val="24"/>
-          <w:szCs w:val="24"/>
-        </w:rPr>
         <w:t>Lai izveidotu funkcionālu interneta veikalu ir nepieciešams sākt ar datubāzi kurā tiks uzturēta informācija par produktiem, tas ir, produkta apraksti,  . Šajā datubazē arī vajag uzglabāt klientu informāciju, tas ir, vārds, uzvārds, ielogošanāš vārds, parole, tālruņa nr., epasta adresse.</w:t>
       </w:r>
     </w:p>
@@ -5087,8 +5073,23 @@
           <w:sz w:val="24"/>
           <w:szCs w:val="24"/>
         </w:rPr>
-        <w:tab/>
-        <w:t>Lietotjot React bibliotēku</w:t>
+        <w:t xml:space="preserve">Lietojot </w:t>
+      </w:r>
+      <w:proofErr w:type="spellStart"/>
+      <w:r>
+        <w:rPr>
+          <w:sz w:val="24"/>
+          <w:szCs w:val="24"/>
+        </w:rPr>
+        <w:t>React</w:t>
+      </w:r>
+      <w:proofErr w:type="spellEnd"/>
+      <w:r>
+        <w:rPr>
+          <w:sz w:val="24"/>
+          <w:szCs w:val="24"/>
+        </w:rPr>
+        <w:t xml:space="preserve"> bibliotēku</w:t>
       </w:r>
       <w:r>
         <w:rPr>
@@ -5464,7 +5465,6 @@
           <w:sz w:val="24"/>
           <w:szCs w:val="24"/>
         </w:rPr>
-        <w:tab/>
         <w:t>Veikals satur arī administrēšanas sadaļu kurai var piekļūt no cita url galapunkta piemēram “www.internetaveikals.lv/admin”  kuru ievadot pārlūkprogrammatūrā lietotāju sagaida ielogošanās logs lai verificētu ka lietotājs ir piederoš uzņēmumam. Tālāk kad veiksmīgi lietotājs ielogojas tiks parādīta informācijas apkopojuma sadaļa kur ir apkopota informācija no datu bāzes parādītas, tālāk ir produktu sadaļa kurā ir parādīti visi produkti, klāt pie šiem produktiem ir rediģet poga</w:t>
       </w:r>
       <w:r>
@@ -12361,16 +12361,16 @@
           <w:noProof/>
         </w:rPr>
         <w:drawing>
-          <wp:anchor distT="0" distB="0" distL="114300" distR="114300" simplePos="0" relativeHeight="251658240" behindDoc="0" locked="0" layoutInCell="1" allowOverlap="1" wp14:anchorId="482D3A2B" wp14:editId="26D6659C">
+          <wp:anchor distT="0" distB="0" distL="114300" distR="114300" simplePos="0" relativeHeight="251658240" behindDoc="0" locked="0" layoutInCell="1" allowOverlap="1" wp14:anchorId="482D3A2B" wp14:editId="5510FF68">
             <wp:simplePos x="0" y="0"/>
             <wp:positionH relativeFrom="column">
-              <wp:posOffset>1270</wp:posOffset>
+              <wp:posOffset>-1016000</wp:posOffset>
             </wp:positionH>
             <wp:positionV relativeFrom="paragraph">
-              <wp:posOffset>412585</wp:posOffset>
+              <wp:posOffset>408940</wp:posOffset>
             </wp:positionV>
-            <wp:extent cx="5883910" cy="2830830"/>
-            <wp:effectExtent l="0" t="0" r="2540" b="7620"/>
+            <wp:extent cx="7552055" cy="3633470"/>
+            <wp:effectExtent l="0" t="0" r="0" b="5080"/>
             <wp:wrapSquare wrapText="bothSides"/>
             <wp:docPr id="4" name="Picture 4"/>
             <wp:cNvGraphicFramePr>
@@ -12401,7 +12401,7 @@
                   <pic:spPr bwMode="auto">
                     <a:xfrm>
                       <a:off x="0" y="0"/>
-                      <a:ext cx="5883910" cy="2830830"/>
+                      <a:ext cx="7552055" cy="3633470"/>
                     </a:xfrm>
                     <a:prstGeom prst="rect">
                       <a:avLst/>
@@ -12414,6 +12414,12 @@
                 </pic:pic>
               </a:graphicData>
             </a:graphic>
+            <wp14:sizeRelH relativeFrom="margin">
+              <wp14:pctWidth>0</wp14:pctWidth>
+            </wp14:sizeRelH>
+            <wp14:sizeRelV relativeFrom="margin">
+              <wp14:pctHeight>0</wp14:pctHeight>
+            </wp14:sizeRelV>
           </wp:anchor>
         </w:drawing>
       </w:r>
@@ -12468,7 +12474,6 @@
           <w:sz w:val="24"/>
           <w:szCs w:val="24"/>
         </w:rPr>
-        <w:lastRenderedPageBreak/>
         <w:t>Funkcionālais un dinamiskais sistēmas modelis</w:t>
       </w:r>
       <w:bookmarkEnd w:id="93"/>
@@ -12511,8 +12516,9 @@
           <w:sz w:val="24"/>
           <w:szCs w:val="24"/>
         </w:rPr>
+        <w:lastRenderedPageBreak/>
         <w:drawing>
-          <wp:anchor distT="0" distB="0" distL="114300" distR="114300" simplePos="0" relativeHeight="251670016" behindDoc="0" locked="0" layoutInCell="1" allowOverlap="1" wp14:anchorId="73763196" wp14:editId="50FBB805">
+          <wp:anchor distT="0" distB="0" distL="114300" distR="114300" simplePos="0" relativeHeight="251659264" behindDoc="0" locked="0" layoutInCell="1" allowOverlap="1" wp14:anchorId="73763196" wp14:editId="50FBB805">
             <wp:simplePos x="0" y="0"/>
             <wp:positionH relativeFrom="column">
               <wp:posOffset>-1016000</wp:posOffset>
@@ -12647,7 +12653,7 @@
         </w:rPr>
         <w:lastRenderedPageBreak/>
         <w:drawing>
-          <wp:anchor distT="0" distB="0" distL="114300" distR="114300" simplePos="0" relativeHeight="251657728" behindDoc="0" locked="0" layoutInCell="1" allowOverlap="1" wp14:anchorId="7DBD3B4A" wp14:editId="5CE0FE4B">
+          <wp:anchor distT="0" distB="0" distL="114300" distR="114300" simplePos="0" relativeHeight="251656192" behindDoc="0" locked="0" layoutInCell="1" allowOverlap="1" wp14:anchorId="7DBD3B4A" wp14:editId="5CE0FE4B">
             <wp:simplePos x="0" y="0"/>
             <wp:positionH relativeFrom="column">
               <wp:posOffset>-1054100</wp:posOffset>

</xml_diff>

<commit_message>
Pievienotas visas vajadzīgas shēmas un shēmu nummurācija
</commit_message>
<xml_diff>
--- a/Dokumentācija/Kvalifikācijas eksāmena tehniskā dokumentācija.docx
+++ b/Dokumentācija/Kvalifikācijas eksāmena tehniskā dokumentācija.docx
@@ -17,7 +17,7 @@
           <w:lang w:eastAsia="lv-LV"/>
         </w:rPr>
         <w:drawing>
-          <wp:anchor distT="0" distB="0" distL="0" distR="0" simplePos="0" relativeHeight="251657216" behindDoc="0" locked="0" layoutInCell="1" allowOverlap="1" wp14:anchorId="48C8823B" wp14:editId="4F38F769">
+          <wp:anchor distT="0" distB="0" distL="0" distR="0" simplePos="0" relativeHeight="251655680" behindDoc="0" locked="0" layoutInCell="1" allowOverlap="1" wp14:anchorId="48C8823B" wp14:editId="4F38F769">
             <wp:simplePos x="0" y="0"/>
             <wp:positionH relativeFrom="page">
               <wp:posOffset>3323669</wp:posOffset>
@@ -11247,7 +11247,19 @@
         <w:t xml:space="preserve">Paskaidrojums – </w:t>
       </w:r>
       <w:r>
-        <w:t>Opera GX un Chrome ir Chromium bāzētas pārlūkprogrammas, abas programmatūras satur līdzīgas ļoti līdzīgas funckijas, bet Google Chrome lieto vairāk sistēmas resursus. Sistēmas testēšan</w:t>
+        <w:t>Opera GX un Chrome ir Chromium bāzētas pārlūkprogrammas, abas programmatūras s</w:t>
+      </w:r>
+      <w:r>
+        <w:t>atur līdzīgas ļoti līdzīgas fun</w:t>
+      </w:r>
+      <w:r>
+        <w:t>k</w:t>
+      </w:r>
+      <w:r>
+        <w:t>c</w:t>
+      </w:r>
+      <w:r>
+        <w:t>ijas, bet Google Chrome lieto vairāk sistēmas resursus. Sistēmas testēšan</w:t>
       </w:r>
       <w:r>
         <w:t>a</w:t>
@@ -11366,7 +11378,27 @@
           <w:sz w:val="24"/>
           <w:szCs w:val="22"/>
         </w:rPr>
-        <w:t>Šī nodaļa ietver shēmas kuras raksturo veidojamo sistēmu</w:t>
+        <w:t>Šī nodaļa ietver shēmas</w:t>
+      </w:r>
+      <w:r>
+        <w:rPr>
+          <w:rFonts w:eastAsiaTheme="minorHAnsi"/>
+          <w:b w:val="0"/>
+          <w:bCs w:val="0"/>
+          <w:sz w:val="24"/>
+          <w:szCs w:val="22"/>
+        </w:rPr>
+        <w:t xml:space="preserve"> kuras raksturo veidojamo sistēm</w:t>
+      </w:r>
+      <w:r>
+        <w:rPr>
+          <w:rFonts w:eastAsiaTheme="minorHAnsi"/>
+          <w:b w:val="0"/>
+          <w:bCs w:val="0"/>
+          <w:sz w:val="24"/>
+          <w:szCs w:val="22"/>
+        </w:rPr>
+        <w:t>u</w:t>
       </w:r>
     </w:p>
     <w:p>
@@ -11414,16 +11446,11 @@
       <w:bookmarkEnd w:id="111"/>
       <w:bookmarkEnd w:id="112"/>
     </w:p>
-    <w:p/>
     <w:p>
       <w:pPr>
         <w:pStyle w:val="Heading2"/>
-        <w:numPr>
-          <w:ilvl w:val="1"/>
-          <w:numId w:val="32"/>
-        </w:numPr>
         <w:spacing w:before="240" w:after="240"/>
-        <w:ind w:left="431" w:hanging="431"/>
+        <w:ind w:left="431"/>
         <w:jc w:val="center"/>
         <w:rPr>
           <w:rFonts w:ascii="Times New Roman" w:hAnsi="Times New Roman" w:cs="Times New Roman"/>
@@ -11434,35 +11461,108 @@
           <w:szCs w:val="24"/>
         </w:rPr>
       </w:pPr>
-      <w:bookmarkStart w:id="113" w:name="_Toc128404878"/>
-      <w:bookmarkStart w:id="114" w:name="_Toc130042933"/>
-      <w:bookmarkStart w:id="115" w:name="_Toc130043078"/>
-      <w:bookmarkStart w:id="116" w:name="_Toc130834908"/>
-      <w:bookmarkStart w:id="117" w:name="_Toc130835226"/>
-      <w:bookmarkStart w:id="118" w:name="_Toc136321082"/>
-      <w:bookmarkStart w:id="119" w:name="_Toc136321178"/>
-      <w:r>
-        <w:rPr>
+      <w:r>
+        <w:rPr>
+          <w:rFonts w:ascii="Times New Roman" w:hAnsi="Times New Roman" w:cs="Times New Roman"/>
           <w:b/>
           <w:bCs/>
           <w:noProof/>
+          <w:color w:val="auto"/>
           <w:sz w:val="24"/>
           <w:szCs w:val="24"/>
           <w:lang w:eastAsia="lv-LV"/>
         </w:rPr>
+        <mc:AlternateContent>
+          <mc:Choice Requires="wps">
+            <w:drawing>
+              <wp:anchor distT="45720" distB="45720" distL="114300" distR="114300" simplePos="0" relativeHeight="251693056" behindDoc="0" locked="0" layoutInCell="1" allowOverlap="1" wp14:anchorId="15C8B556" wp14:editId="5BC5AD0E">
+                <wp:simplePos x="0" y="0"/>
+                <wp:positionH relativeFrom="column">
+                  <wp:posOffset>-1254782</wp:posOffset>
+                </wp:positionH>
+                <wp:positionV relativeFrom="paragraph">
+                  <wp:posOffset>3250741</wp:posOffset>
+                </wp:positionV>
+                <wp:extent cx="2777490" cy="249555"/>
+                <wp:effectExtent l="6667" t="0" r="10478" b="10477"/>
+                <wp:wrapNone/>
+                <wp:docPr id="217" name="Text Box 2"/>
+                <wp:cNvGraphicFramePr>
+                  <a:graphicFrameLocks xmlns:a="http://schemas.openxmlformats.org/drawingml/2006/main"/>
+                </wp:cNvGraphicFramePr>
+                <a:graphic xmlns:a="http://schemas.openxmlformats.org/drawingml/2006/main">
+                  <a:graphicData uri="http://schemas.microsoft.com/office/word/2010/wordprocessingShape">
+                    <wps:wsp>
+                      <wps:cNvSpPr txBox="1">
+                        <a:spLocks noChangeArrowheads="1"/>
+                      </wps:cNvSpPr>
+                      <wps:spPr bwMode="auto">
+                        <a:xfrm rot="5400000">
+                          <a:off x="0" y="0"/>
+                          <a:ext cx="2777490" cy="249555"/>
+                        </a:xfrm>
+                        <a:prstGeom prst="rect">
+                          <a:avLst/>
+                        </a:prstGeom>
+                        <a:solidFill>
+                          <a:srgbClr val="FFFFFF"/>
+                        </a:solidFill>
+                        <a:ln w="9525">
+                          <a:solidFill>
+                            <a:schemeClr val="bg1"/>
+                          </a:solidFill>
+                          <a:miter lim="800000"/>
+                          <a:headEnd/>
+                          <a:tailEnd/>
+                        </a:ln>
+                      </wps:spPr>
+                      <wps:txbx>
+                        <w:txbxContent>
+                          <w:p/>
+                        </w:txbxContent>
+                      </wps:txbx>
+                      <wps:bodyPr rot="0" vert="horz" wrap="square" lIns="91440" tIns="45720" rIns="91440" bIns="45720" anchor="t" anchorCtr="0">
+                        <a:noAutofit/>
+                      </wps:bodyPr>
+                    </wps:wsp>
+                  </a:graphicData>
+                </a:graphic>
+                <wp14:sizeRelH relativeFrom="margin">
+                  <wp14:pctWidth>0</wp14:pctWidth>
+                </wp14:sizeRelH>
+                <wp14:sizeRelV relativeFrom="margin">
+                  <wp14:pctHeight>0</wp14:pctHeight>
+                </wp14:sizeRelV>
+              </wp:anchor>
+            </w:drawing>
+          </mc:Choice>
+          <mc:Fallback>
+            <w:pict>
+              <v:shapetype w14:anchorId="15C8B556" id="_x0000_t202" coordsize="21600,21600" o:spt="202" path="m,l,21600r21600,l21600,xe">
+                <v:stroke joinstyle="miter"/>
+                <v:path gradientshapeok="t" o:connecttype="rect"/>
+              </v:shapetype>
+              <v:shape id="Text Box 2" o:spid="_x0000_s1026" type="#_x0000_t202" style="position:absolute;left:0;text-align:left;margin-left:-98.8pt;margin-top:255.95pt;width:218.7pt;height:19.65pt;rotation:90;z-index:251693056;visibility:visible;mso-wrap-style:square;mso-width-percent:0;mso-height-percent:0;mso-wrap-distance-left:9pt;mso-wrap-distance-top:3.6pt;mso-wrap-distance-right:9pt;mso-wrap-distance-bottom:3.6pt;mso-position-horizontal:absolute;mso-position-horizontal-relative:text;mso-position-vertical:absolute;mso-position-vertical-relative:text;mso-width-percent:0;mso-height-percent:0;mso-width-relative:margin;mso-height-relative:margin;v-text-anchor:top" o:gfxdata="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" strokecolor="white [3212]">
+                <v:textbox>
+                  <w:txbxContent>
+                    <w:p/>
+                  </w:txbxContent>
+                </v:textbox>
+              </v:shape>
+            </w:pict>
+          </mc:Fallback>
+        </mc:AlternateContent>
+      </w:r>
+      <w:r>
+        <w:rPr>
+          <w:noProof/>
+          <w:lang w:eastAsia="lv-LV"/>
+        </w:rPr>
         <w:drawing>
-          <wp:anchor distT="0" distB="0" distL="114300" distR="114300" simplePos="0" relativeHeight="251664384" behindDoc="0" locked="0" layoutInCell="1" allowOverlap="1" wp14:anchorId="0861152F" wp14:editId="3F8DED9F">
-            <wp:simplePos x="0" y="0"/>
-            <wp:positionH relativeFrom="column">
-              <wp:posOffset>-1016000</wp:posOffset>
-            </wp:positionH>
-            <wp:positionV relativeFrom="paragraph">
-              <wp:posOffset>321369</wp:posOffset>
-            </wp:positionV>
-            <wp:extent cx="7548245" cy="3623945"/>
-            <wp:effectExtent l="0" t="0" r="0" b="0"/>
-            <wp:wrapTopAndBottom/>
-            <wp:docPr id="5" name="Picture 5" descr="C:\Users\Karlis\AppData\Local\Microsoft\Windows\INetCache\Content.Word\png.png"/>
+          <wp:inline distT="0" distB="0" distL="0" distR="0" wp14:anchorId="3377A8AA" wp14:editId="0C9C5C03">
+            <wp:extent cx="7201056" cy="3717162"/>
+            <wp:effectExtent l="8572" t="0" r="8573" b="8572"/>
+            <wp:docPr id="9" name="Picture 9" descr="C:\Users\Lacitisk\AppData\Local\Microsoft\Windows\INetCache\Content.Word\Sistēmas struktūras diagramma.drawio.png"/>
             <wp:cNvGraphicFramePr>
               <a:graphicFrameLocks xmlns:a="http://schemas.openxmlformats.org/drawingml/2006/main" noChangeAspect="1"/>
             </wp:cNvGraphicFramePr>
@@ -11470,7 +11570,7 @@
               <a:graphicData uri="http://schemas.openxmlformats.org/drawingml/2006/picture">
                 <pic:pic xmlns:pic="http://schemas.openxmlformats.org/drawingml/2006/picture">
                   <pic:nvPicPr>
-                    <pic:cNvPr id="0" name="Picture 5" descr="C:\Users\Karlis\AppData\Local\Microsoft\Windows\INetCache\Content.Word\png.png"/>
+                    <pic:cNvPr id="0" name="Picture 18" descr="C:\Users\Lacitisk\AppData\Local\Microsoft\Windows\INetCache\Content.Word\Sistēmas struktūras diagramma.drawio.png"/>
                     <pic:cNvPicPr>
                       <a:picLocks noChangeAspect="1" noChangeArrowheads="1"/>
                     </pic:cNvPicPr>
@@ -11489,9 +11589,491 @@
                     </a:stretch>
                   </pic:blipFill>
                   <pic:spPr bwMode="auto">
+                    <a:xfrm rot="5400000">
+                      <a:off x="0" y="0"/>
+                      <a:ext cx="7228875" cy="3731522"/>
+                    </a:xfrm>
+                    <a:prstGeom prst="rect">
+                      <a:avLst/>
+                    </a:prstGeom>
+                    <a:noFill/>
+                    <a:ln>
+                      <a:noFill/>
+                    </a:ln>
+                  </pic:spPr>
+                </pic:pic>
+              </a:graphicData>
+            </a:graphic>
+          </wp:inline>
+        </w:drawing>
+      </w:r>
+    </w:p>
+    <w:p>
+      <w:pPr>
+        <w:jc w:val="center"/>
+        <w:rPr>
+          <w:b/>
+        </w:rPr>
+      </w:pPr>
+      <w:r>
+        <w:rPr>
+          <w:b/>
+        </w:rPr>
+        <w:t>1.attels Sistēmas struktūras diagramma</w:t>
+      </w:r>
+    </w:p>
+    <w:p>
+      <w:pPr>
+        <w:pStyle w:val="Heading2"/>
+        <w:numPr>
+          <w:ilvl w:val="1"/>
+          <w:numId w:val="32"/>
+        </w:numPr>
+        <w:spacing w:before="240" w:after="240"/>
+        <w:ind w:left="431" w:hanging="431"/>
+        <w:jc w:val="center"/>
+        <w:rPr>
+          <w:rFonts w:ascii="Times New Roman" w:hAnsi="Times New Roman" w:cs="Times New Roman"/>
+          <w:b/>
+          <w:bCs/>
+          <w:color w:val="auto"/>
+          <w:sz w:val="24"/>
+          <w:szCs w:val="24"/>
+        </w:rPr>
+      </w:pPr>
+      <w:bookmarkStart w:id="113" w:name="_Toc128404878"/>
+      <w:bookmarkStart w:id="114" w:name="_Toc130042933"/>
+      <w:bookmarkStart w:id="115" w:name="_Toc130043078"/>
+      <w:bookmarkStart w:id="116" w:name="_Toc130834908"/>
+      <w:bookmarkStart w:id="117" w:name="_Toc130835226"/>
+      <w:bookmarkStart w:id="118" w:name="_Toc136321082"/>
+      <w:bookmarkStart w:id="119" w:name="_Toc136321178"/>
+      <w:r>
+        <w:rPr>
+          <w:rFonts w:ascii="Times New Roman" w:hAnsi="Times New Roman" w:cs="Times New Roman"/>
+          <w:b/>
+          <w:bCs/>
+          <w:color w:val="auto"/>
+          <w:sz w:val="24"/>
+          <w:szCs w:val="24"/>
+        </w:rPr>
+        <w:lastRenderedPageBreak/>
+        <w:t>Klašu diagramma / ER diagramma</w:t>
+      </w:r>
+      <w:bookmarkEnd w:id="113"/>
+      <w:bookmarkEnd w:id="114"/>
+      <w:bookmarkEnd w:id="115"/>
+      <w:bookmarkEnd w:id="116"/>
+      <w:bookmarkEnd w:id="117"/>
+      <w:bookmarkEnd w:id="118"/>
+      <w:bookmarkEnd w:id="119"/>
+    </w:p>
+    <w:p>
+      <w:pPr>
+        <w:pStyle w:val="Heading2"/>
+        <w:spacing w:before="240" w:after="240"/>
+        <w:ind w:left="431"/>
+        <w:jc w:val="center"/>
+        <w:rPr>
+          <w:rFonts w:ascii="Times New Roman" w:hAnsi="Times New Roman" w:cs="Times New Roman"/>
+          <w:b/>
+          <w:bCs/>
+          <w:color w:val="auto"/>
+          <w:sz w:val="24"/>
+          <w:szCs w:val="24"/>
+        </w:rPr>
+      </w:pPr>
+      <w:r>
+        <w:rPr>
+          <w:b/>
+          <w:bCs/>
+          <w:noProof/>
+          <w:sz w:val="24"/>
+          <w:szCs w:val="24"/>
+          <w:lang w:eastAsia="lv-LV"/>
+        </w:rPr>
+        <w:drawing>
+          <wp:inline distT="0" distB="0" distL="0" distR="0" wp14:anchorId="7A5404AF" wp14:editId="5C09FDC1">
+            <wp:extent cx="8079120" cy="3878906"/>
+            <wp:effectExtent l="4763" t="0" r="2857" b="2858"/>
+            <wp:docPr id="5" name="Picture 5" descr="C:\Users\Karlis\AppData\Local\Microsoft\Windows\INetCache\Content.Word\png.png"/>
+            <wp:cNvGraphicFramePr>
+              <a:graphicFrameLocks xmlns:a="http://schemas.openxmlformats.org/drawingml/2006/main" noChangeAspect="1"/>
+            </wp:cNvGraphicFramePr>
+            <a:graphic xmlns:a="http://schemas.openxmlformats.org/drawingml/2006/main">
+              <a:graphicData uri="http://schemas.openxmlformats.org/drawingml/2006/picture">
+                <pic:pic xmlns:pic="http://schemas.openxmlformats.org/drawingml/2006/picture">
+                  <pic:nvPicPr>
+                    <pic:cNvPr id="0" name="Picture 5" descr="C:\Users\Karlis\AppData\Local\Microsoft\Windows\INetCache\Content.Word\png.png"/>
+                    <pic:cNvPicPr>
+                      <a:picLocks noChangeAspect="1" noChangeArrowheads="1"/>
+                    </pic:cNvPicPr>
+                  </pic:nvPicPr>
+                  <pic:blipFill>
+                    <a:blip r:embed="rId11" cstate="print">
+                      <a:extLst>
+                        <a:ext uri="{28A0092B-C50C-407E-A947-70E740481C1C}">
+                          <a14:useLocalDpi xmlns:a14="http://schemas.microsoft.com/office/drawing/2010/main" val="0"/>
+                        </a:ext>
+                      </a:extLst>
+                    </a:blip>
+                    <a:srcRect/>
+                    <a:stretch>
+                      <a:fillRect/>
+                    </a:stretch>
+                  </pic:blipFill>
+                  <pic:spPr bwMode="auto">
+                    <a:xfrm rot="5400000">
+                      <a:off x="0" y="0"/>
+                      <a:ext cx="8120122" cy="3898592"/>
+                    </a:xfrm>
+                    <a:prstGeom prst="rect">
+                      <a:avLst/>
+                    </a:prstGeom>
+                    <a:noFill/>
+                    <a:ln>
+                      <a:noFill/>
+                    </a:ln>
+                  </pic:spPr>
+                </pic:pic>
+              </a:graphicData>
+            </a:graphic>
+          </wp:inline>
+        </w:drawing>
+      </w:r>
+    </w:p>
+    <w:p>
+      <w:pPr>
+        <w:jc w:val="center"/>
+        <w:rPr>
+          <w:b/>
+        </w:rPr>
+      </w:pPr>
+      <w:r>
+        <w:rPr>
+          <w:b/>
+        </w:rPr>
+        <w:t>2.attels Sistēmas datubāzes ER diagramma</w:t>
+      </w:r>
+    </w:p>
+    <w:p>
+      <w:pPr>
+        <w:pStyle w:val="Heading2"/>
+        <w:numPr>
+          <w:ilvl w:val="1"/>
+          <w:numId w:val="32"/>
+        </w:numPr>
+        <w:spacing w:before="240" w:after="240"/>
+        <w:ind w:left="431" w:hanging="431"/>
+        <w:jc w:val="center"/>
+        <w:rPr>
+          <w:rFonts w:ascii="Times New Roman" w:hAnsi="Times New Roman" w:cs="Times New Roman"/>
+          <w:b/>
+          <w:bCs/>
+          <w:color w:val="auto"/>
+          <w:sz w:val="24"/>
+          <w:szCs w:val="24"/>
+        </w:rPr>
+      </w:pPr>
+      <w:bookmarkStart w:id="120" w:name="_Toc128404879"/>
+      <w:bookmarkStart w:id="121" w:name="_Toc130042934"/>
+      <w:bookmarkStart w:id="122" w:name="_Toc130043079"/>
+      <w:bookmarkStart w:id="123" w:name="_Toc130834909"/>
+      <w:bookmarkStart w:id="124" w:name="_Toc130835227"/>
+      <w:bookmarkStart w:id="125" w:name="_Toc136321083"/>
+      <w:bookmarkStart w:id="126" w:name="_Toc136321179"/>
+      <w:r>
+        <w:rPr>
+          <w:rFonts w:ascii="Times New Roman" w:hAnsi="Times New Roman" w:cs="Times New Roman"/>
+          <w:b/>
+          <w:bCs/>
+          <w:color w:val="auto"/>
+          <w:sz w:val="24"/>
+          <w:szCs w:val="24"/>
+        </w:rPr>
+        <w:lastRenderedPageBreak/>
+        <w:t>Funkcionālais un dinamiskais sistēmas modelis</w:t>
+      </w:r>
+      <w:bookmarkEnd w:id="120"/>
+      <w:bookmarkEnd w:id="121"/>
+      <w:bookmarkEnd w:id="122"/>
+      <w:bookmarkEnd w:id="123"/>
+      <w:bookmarkEnd w:id="124"/>
+      <w:bookmarkEnd w:id="125"/>
+      <w:bookmarkEnd w:id="126"/>
+    </w:p>
+    <w:p>
+      <w:pPr>
+        <w:pStyle w:val="Heading2"/>
+        <w:numPr>
+          <w:ilvl w:val="1"/>
+          <w:numId w:val="32"/>
+        </w:numPr>
+        <w:spacing w:before="240" w:after="240"/>
+        <w:ind w:left="431" w:hanging="431"/>
+        <w:jc w:val="center"/>
+        <w:rPr>
+          <w:rFonts w:ascii="Times New Roman" w:hAnsi="Times New Roman" w:cs="Times New Roman"/>
+          <w:b/>
+          <w:bCs/>
+          <w:color w:val="auto"/>
+          <w:sz w:val="24"/>
+          <w:szCs w:val="24"/>
+        </w:rPr>
+      </w:pPr>
+      <w:r>
+        <w:rPr>
+          <w:b/>
+          <w:bCs/>
+          <w:noProof/>
+          <w:szCs w:val="24"/>
+          <w:lang w:eastAsia="lv-LV"/>
+        </w:rPr>
+        <w:drawing>
+          <wp:inline distT="0" distB="0" distL="0" distR="0" wp14:anchorId="1AA0CFD9" wp14:editId="265269D0">
+            <wp:extent cx="5434330" cy="2484120"/>
+            <wp:effectExtent l="0" t="0" r="0" b="0"/>
+            <wp:docPr id="15" name="Picture 15" descr="C:\Users\Lacitisk\AppData\Local\Microsoft\Windows\INetCache\Content.Word\Datu plūsmas diagramma.drawio.png"/>
+            <wp:cNvGraphicFramePr>
+              <a:graphicFrameLocks xmlns:a="http://schemas.openxmlformats.org/drawingml/2006/main" noChangeAspect="1"/>
+            </wp:cNvGraphicFramePr>
+            <a:graphic xmlns:a="http://schemas.openxmlformats.org/drawingml/2006/main">
+              <a:graphicData uri="http://schemas.openxmlformats.org/drawingml/2006/picture">
+                <pic:pic xmlns:pic="http://schemas.openxmlformats.org/drawingml/2006/picture">
+                  <pic:nvPicPr>
+                    <pic:cNvPr id="0" name="Picture 39" descr="C:\Users\Lacitisk\AppData\Local\Microsoft\Windows\INetCache\Content.Word\Datu plūsmas diagramma.drawio.png"/>
+                    <pic:cNvPicPr>
+                      <a:picLocks noChangeAspect="1" noChangeArrowheads="1"/>
+                    </pic:cNvPicPr>
+                  </pic:nvPicPr>
+                  <pic:blipFill>
+                    <a:blip r:embed="rId12">
+                      <a:extLst>
+                        <a:ext uri="{28A0092B-C50C-407E-A947-70E740481C1C}">
+                          <a14:useLocalDpi xmlns:a14="http://schemas.microsoft.com/office/drawing/2010/main" val="0"/>
+                        </a:ext>
+                      </a:extLst>
+                    </a:blip>
+                    <a:srcRect/>
+                    <a:stretch>
+                      <a:fillRect/>
+                    </a:stretch>
+                  </pic:blipFill>
+                  <pic:spPr bwMode="auto">
                     <a:xfrm>
                       <a:off x="0" y="0"/>
-                      <a:ext cx="7548245" cy="3623945"/>
+                      <a:ext cx="5434330" cy="2484120"/>
+                    </a:xfrm>
+                    <a:prstGeom prst="rect">
+                      <a:avLst/>
+                    </a:prstGeom>
+                    <a:noFill/>
+                    <a:ln>
+                      <a:noFill/>
+                    </a:ln>
+                  </pic:spPr>
+                </pic:pic>
+              </a:graphicData>
+            </a:graphic>
+          </wp:inline>
+        </w:drawing>
+      </w:r>
+    </w:p>
+    <w:p>
+      <w:pPr>
+        <w:spacing w:line="240" w:lineRule="auto"/>
+        <w:jc w:val="center"/>
+        <w:rPr>
+          <w:b/>
+          <w:bCs/>
+          <w:szCs w:val="24"/>
+        </w:rPr>
+      </w:pPr>
+      <w:r>
+        <w:rPr>
+          <w:b/>
+          <w:bCs/>
+          <w:szCs w:val="24"/>
+        </w:rPr>
+        <w:t>3.attēls datu plūsmas diagramma</w:t>
+      </w:r>
+    </w:p>
+    <w:p>
+      <w:pPr>
+        <w:spacing w:line="240" w:lineRule="auto"/>
+        <w:jc w:val="center"/>
+        <w:rPr>
+          <w:b/>
+          <w:bCs/>
+          <w:szCs w:val="24"/>
+        </w:rPr>
+      </w:pPr>
+      <w:r>
+        <w:rPr>
+          <w:b/>
+          <w:bCs/>
+          <w:noProof/>
+          <w:szCs w:val="24"/>
+          <w:lang w:eastAsia="lv-LV"/>
+        </w:rPr>
+        <w:drawing>
+          <wp:inline distT="0" distB="0" distL="0" distR="0" wp14:anchorId="2B2BB7E4" wp14:editId="473A74F4">
+            <wp:extent cx="4201160" cy="1915160"/>
+            <wp:effectExtent l="0" t="0" r="8890" b="8890"/>
+            <wp:docPr id="16" name="Picture 16" descr="C:\Users\Lacitisk\AppData\Local\Microsoft\Windows\INetCache\Content.Word\Lietotāja stāvokļa diagramma.drawio.png"/>
+            <wp:cNvGraphicFramePr>
+              <a:graphicFrameLocks xmlns:a="http://schemas.openxmlformats.org/drawingml/2006/main" noChangeAspect="1"/>
+            </wp:cNvGraphicFramePr>
+            <a:graphic xmlns:a="http://schemas.openxmlformats.org/drawingml/2006/main">
+              <a:graphicData uri="http://schemas.openxmlformats.org/drawingml/2006/picture">
+                <pic:pic xmlns:pic="http://schemas.openxmlformats.org/drawingml/2006/picture">
+                  <pic:nvPicPr>
+                    <pic:cNvPr id="0" name="Picture 42" descr="C:\Users\Lacitisk\AppData\Local\Microsoft\Windows\INetCache\Content.Word\Lietotāja stāvokļa diagramma.drawio.png"/>
+                    <pic:cNvPicPr>
+                      <a:picLocks noChangeAspect="1" noChangeArrowheads="1"/>
+                    </pic:cNvPicPr>
+                  </pic:nvPicPr>
+                  <pic:blipFill>
+                    <a:blip r:embed="rId13">
+                      <a:extLst>
+                        <a:ext uri="{28A0092B-C50C-407E-A947-70E740481C1C}">
+                          <a14:useLocalDpi xmlns:a14="http://schemas.microsoft.com/office/drawing/2010/main" val="0"/>
+                        </a:ext>
+                      </a:extLst>
+                    </a:blip>
+                    <a:srcRect/>
+                    <a:stretch>
+                      <a:fillRect/>
+                    </a:stretch>
+                  </pic:blipFill>
+                  <pic:spPr bwMode="auto">
+                    <a:xfrm>
+                      <a:off x="0" y="0"/>
+                      <a:ext cx="4201160" cy="1915160"/>
+                    </a:xfrm>
+                    <a:prstGeom prst="rect">
+                      <a:avLst/>
+                    </a:prstGeom>
+                    <a:noFill/>
+                    <a:ln>
+                      <a:noFill/>
+                    </a:ln>
+                  </pic:spPr>
+                </pic:pic>
+              </a:graphicData>
+            </a:graphic>
+          </wp:inline>
+        </w:drawing>
+      </w:r>
+    </w:p>
+    <w:p>
+      <w:pPr>
+        <w:spacing w:line="240" w:lineRule="auto"/>
+        <w:jc w:val="center"/>
+        <w:rPr>
+          <w:b/>
+          <w:bCs/>
+          <w:szCs w:val="24"/>
+        </w:rPr>
+      </w:pPr>
+    </w:p>
+    <w:p>
+      <w:pPr>
+        <w:spacing w:line="240" w:lineRule="auto"/>
+        <w:jc w:val="center"/>
+        <w:rPr>
+          <w:rFonts w:eastAsiaTheme="majorEastAsia"/>
+          <w:b/>
+          <w:bCs/>
+          <w:szCs w:val="24"/>
+        </w:rPr>
+      </w:pPr>
+      <w:r>
+        <w:rPr>
+          <w:b/>
+          <w:bCs/>
+          <w:szCs w:val="24"/>
+        </w:rPr>
+        <w:t>4.attels lietotāja stāvokļa diagramma</w:t>
+      </w:r>
+    </w:p>
+    <w:p>
+      <w:pPr>
+        <w:pStyle w:val="Heading2"/>
+        <w:numPr>
+          <w:ilvl w:val="1"/>
+          <w:numId w:val="32"/>
+        </w:numPr>
+        <w:spacing w:before="240" w:after="240"/>
+        <w:ind w:left="431" w:hanging="431"/>
+        <w:jc w:val="center"/>
+        <w:rPr>
+          <w:rFonts w:ascii="Times New Roman" w:hAnsi="Times New Roman" w:cs="Times New Roman"/>
+          <w:b/>
+          <w:bCs/>
+          <w:color w:val="auto"/>
+          <w:sz w:val="24"/>
+          <w:szCs w:val="24"/>
+        </w:rPr>
+      </w:pPr>
+      <w:bookmarkStart w:id="127" w:name="_Toc128404880"/>
+      <w:bookmarkStart w:id="128" w:name="_Toc130042935"/>
+      <w:bookmarkStart w:id="129" w:name="_Toc130043080"/>
+      <w:bookmarkStart w:id="130" w:name="_Toc130834910"/>
+      <w:bookmarkStart w:id="131" w:name="_Toc130835228"/>
+      <w:bookmarkStart w:id="132" w:name="_Toc136321084"/>
+      <w:bookmarkStart w:id="133" w:name="_Toc136321180"/>
+      <w:r>
+        <w:rPr>
+          <w:b/>
+          <w:bCs/>
+          <w:noProof/>
+          <w:szCs w:val="24"/>
+          <w:lang w:eastAsia="lv-LV"/>
+        </w:rPr>
+        <w:lastRenderedPageBreak/>
+        <w:drawing>
+          <wp:anchor distT="0" distB="0" distL="114300" distR="114300" simplePos="0" relativeHeight="251688960" behindDoc="0" locked="0" layoutInCell="1" allowOverlap="1" wp14:anchorId="51C3AA3C" wp14:editId="4451D9D1">
+            <wp:simplePos x="0" y="0"/>
+            <wp:positionH relativeFrom="column">
+              <wp:posOffset>-1056640</wp:posOffset>
+            </wp:positionH>
+            <wp:positionV relativeFrom="paragraph">
+              <wp:posOffset>1346200</wp:posOffset>
+            </wp:positionV>
+            <wp:extent cx="8030210" cy="6186170"/>
+            <wp:effectExtent l="7620" t="0" r="0" b="0"/>
+            <wp:wrapTopAndBottom/>
+            <wp:docPr id="14" name="Picture 14" descr="C:\Users\Lacitisk\AppData\Local\Microsoft\Windows\INetCache\Content.Word\AktivitāšuDiagrammaEksamens.drawio.png"/>
+            <wp:cNvGraphicFramePr>
+              <a:graphicFrameLocks xmlns:a="http://schemas.openxmlformats.org/drawingml/2006/main" noChangeAspect="1"/>
+            </wp:cNvGraphicFramePr>
+            <a:graphic xmlns:a="http://schemas.openxmlformats.org/drawingml/2006/main">
+              <a:graphicData uri="http://schemas.openxmlformats.org/drawingml/2006/picture">
+                <pic:pic xmlns:pic="http://schemas.openxmlformats.org/drawingml/2006/picture">
+                  <pic:nvPicPr>
+                    <pic:cNvPr id="0" name="Picture 36" descr="C:\Users\Lacitisk\AppData\Local\Microsoft\Windows\INetCache\Content.Word\AktivitāšuDiagrammaEksamens.drawio.png"/>
+                    <pic:cNvPicPr>
+                      <a:picLocks noChangeAspect="1" noChangeArrowheads="1"/>
+                    </pic:cNvPicPr>
+                  </pic:nvPicPr>
+                  <pic:blipFill>
+                    <a:blip r:embed="rId14">
+                      <a:extLst>
+                        <a:ext uri="{28A0092B-C50C-407E-A947-70E740481C1C}">
+                          <a14:useLocalDpi xmlns:a14="http://schemas.microsoft.com/office/drawing/2010/main" val="0"/>
+                        </a:ext>
+                      </a:extLst>
+                    </a:blip>
+                    <a:srcRect/>
+                    <a:stretch>
+                      <a:fillRect/>
+                    </a:stretch>
+                  </pic:blipFill>
+                  <pic:spPr bwMode="auto">
+                    <a:xfrm rot="5400000">
+                      <a:off x="0" y="0"/>
+                      <a:ext cx="8030210" cy="6186170"/>
                     </a:xfrm>
                     <a:prstGeom prst="rect">
                       <a:avLst/>
@@ -11522,97 +12104,6 @@
           <w:sz w:val="24"/>
           <w:szCs w:val="24"/>
         </w:rPr>
-        <w:t>Klašu diagramma / ER diagramma</w:t>
-      </w:r>
-      <w:bookmarkEnd w:id="113"/>
-      <w:bookmarkEnd w:id="114"/>
-      <w:bookmarkEnd w:id="115"/>
-      <w:bookmarkEnd w:id="116"/>
-      <w:bookmarkEnd w:id="117"/>
-      <w:bookmarkEnd w:id="118"/>
-      <w:bookmarkEnd w:id="119"/>
-    </w:p>
-    <w:p/>
-    <w:p>
-      <w:pPr>
-        <w:pStyle w:val="Heading2"/>
-        <w:numPr>
-          <w:ilvl w:val="1"/>
-          <w:numId w:val="32"/>
-        </w:numPr>
-        <w:spacing w:before="240" w:after="240"/>
-        <w:ind w:left="431" w:hanging="431"/>
-        <w:jc w:val="center"/>
-        <w:rPr>
-          <w:rFonts w:ascii="Times New Roman" w:hAnsi="Times New Roman" w:cs="Times New Roman"/>
-          <w:b/>
-          <w:bCs/>
-          <w:color w:val="auto"/>
-          <w:sz w:val="24"/>
-          <w:szCs w:val="24"/>
-        </w:rPr>
-      </w:pPr>
-      <w:bookmarkStart w:id="120" w:name="_Toc128404879"/>
-      <w:bookmarkStart w:id="121" w:name="_Toc130042934"/>
-      <w:bookmarkStart w:id="122" w:name="_Toc130043079"/>
-      <w:bookmarkStart w:id="123" w:name="_Toc130834909"/>
-      <w:bookmarkStart w:id="124" w:name="_Toc130835227"/>
-      <w:bookmarkStart w:id="125" w:name="_Toc136321083"/>
-      <w:bookmarkStart w:id="126" w:name="_Toc136321179"/>
-      <w:r>
-        <w:rPr>
-          <w:rFonts w:ascii="Times New Roman" w:hAnsi="Times New Roman" w:cs="Times New Roman"/>
-          <w:b/>
-          <w:bCs/>
-          <w:color w:val="auto"/>
-          <w:sz w:val="24"/>
-          <w:szCs w:val="24"/>
-        </w:rPr>
-        <w:t>Funkcionālais un dinamiskais sistēmas modelis</w:t>
-      </w:r>
-      <w:bookmarkEnd w:id="120"/>
-      <w:bookmarkEnd w:id="121"/>
-      <w:bookmarkEnd w:id="122"/>
-      <w:bookmarkEnd w:id="123"/>
-      <w:bookmarkEnd w:id="124"/>
-      <w:bookmarkEnd w:id="125"/>
-      <w:bookmarkEnd w:id="126"/>
-    </w:p>
-    <w:p>
-      <w:pPr>
-        <w:pStyle w:val="Heading2"/>
-        <w:numPr>
-          <w:ilvl w:val="1"/>
-          <w:numId w:val="32"/>
-        </w:numPr>
-        <w:spacing w:before="240" w:after="240"/>
-        <w:ind w:left="431" w:hanging="431"/>
-        <w:jc w:val="center"/>
-        <w:rPr>
-          <w:rFonts w:ascii="Times New Roman" w:hAnsi="Times New Roman" w:cs="Times New Roman"/>
-          <w:b/>
-          <w:bCs/>
-          <w:color w:val="auto"/>
-          <w:sz w:val="24"/>
-          <w:szCs w:val="24"/>
-        </w:rPr>
-      </w:pPr>
-      <w:bookmarkStart w:id="127" w:name="_Toc128404880"/>
-      <w:bookmarkStart w:id="128" w:name="_Toc130042935"/>
-      <w:bookmarkStart w:id="129" w:name="_Toc130043080"/>
-      <w:bookmarkStart w:id="130" w:name="_Toc130834910"/>
-      <w:bookmarkStart w:id="131" w:name="_Toc130835228"/>
-      <w:bookmarkStart w:id="132" w:name="_Toc136321084"/>
-      <w:bookmarkStart w:id="133" w:name="_Toc136321180"/>
-      <w:r>
-        <w:rPr>
-          <w:rFonts w:ascii="Times New Roman" w:hAnsi="Times New Roman" w:cs="Times New Roman"/>
-          <w:b/>
-          <w:bCs/>
-          <w:color w:val="auto"/>
-          <w:sz w:val="24"/>
-          <w:szCs w:val="24"/>
-        </w:rPr>
         <w:t>Aktivitāšu diagramma (Activity)</w:t>
       </w:r>
       <w:bookmarkEnd w:id="127"/>
@@ -11622,6 +12113,31 @@
       <w:bookmarkEnd w:id="131"/>
       <w:bookmarkEnd w:id="132"/>
       <w:bookmarkEnd w:id="133"/>
+      <w:r>
+        <w:rPr>
+          <w:b/>
+          <w:bCs/>
+          <w:noProof/>
+          <w:szCs w:val="24"/>
+          <w:lang w:eastAsia="lv-LV"/>
+        </w:rPr>
+        <w:t xml:space="preserve"> </w:t>
+      </w:r>
+    </w:p>
+    <w:p>
+      <w:pPr>
+        <w:pStyle w:val="Heading2"/>
+        <w:spacing w:before="240" w:after="240"/>
+        <w:ind w:left="431"/>
+        <w:rPr>
+          <w:rFonts w:ascii="Times New Roman" w:hAnsi="Times New Roman" w:cs="Times New Roman"/>
+          <w:b/>
+          <w:bCs/>
+          <w:color w:val="auto"/>
+          <w:sz w:val="24"/>
+          <w:szCs w:val="24"/>
+        </w:rPr>
+      </w:pPr>
     </w:p>
     <w:p>
       <w:pPr>
@@ -11638,6 +12154,32 @@
       <w:r>
         <w:rPr>
           <w:b/>
+        </w:rPr>
+        <w:t xml:space="preserve"> </w:t>
+      </w:r>
+      <w:r>
+        <w:rPr>
+          <w:b/>
+        </w:rPr>
+        <w:t>5</w:t>
+      </w:r>
+      <w:r>
+        <w:rPr>
+          <w:b/>
+        </w:rPr>
+        <w:t>.attēls Klienta Aktivitāšu diagramma</w:t>
+      </w:r>
+    </w:p>
+    <w:p>
+      <w:pPr>
+        <w:jc w:val="center"/>
+        <w:rPr>
+          <w:b/>
+        </w:rPr>
+      </w:pPr>
+      <w:r>
+        <w:rPr>
+          <w:b/>
           <w:bCs/>
           <w:noProof/>
           <w:szCs w:val="24"/>
@@ -11645,18 +12187,18 @@
         </w:rPr>
         <w:lastRenderedPageBreak/>
         <w:drawing>
-          <wp:anchor distT="0" distB="0" distL="114300" distR="114300" simplePos="0" relativeHeight="251657216" behindDoc="0" locked="0" layoutInCell="1" allowOverlap="1" wp14:anchorId="73763196" wp14:editId="0C477ECD">
+          <wp:anchor distT="0" distB="0" distL="114300" distR="114300" simplePos="0" relativeHeight="251668480" behindDoc="0" locked="0" layoutInCell="1" allowOverlap="1" wp14:anchorId="6D9D8169" wp14:editId="1D7F62FD">
             <wp:simplePos x="0" y="0"/>
             <wp:positionH relativeFrom="column">
-              <wp:posOffset>-968375</wp:posOffset>
+              <wp:posOffset>-1785620</wp:posOffset>
             </wp:positionH>
             <wp:positionV relativeFrom="paragraph">
-              <wp:posOffset>-509270</wp:posOffset>
+              <wp:posOffset>872490</wp:posOffset>
             </wp:positionV>
-            <wp:extent cx="7559040" cy="4830445"/>
-            <wp:effectExtent l="0" t="0" r="3810" b="8255"/>
+            <wp:extent cx="9463405" cy="6438265"/>
+            <wp:effectExtent l="0" t="0" r="0" b="0"/>
             <wp:wrapTopAndBottom/>
-            <wp:docPr id="2" name="Picture 2"/>
+            <wp:docPr id="13" name="Picture 13" descr="C:\Users\Lacitisk\AppData\Local\Microsoft\Windows\INetCache\Content.Word\AktivitāšuDiagrammaAdmin.drawio.png"/>
             <wp:cNvGraphicFramePr>
               <a:graphicFrameLocks xmlns:a="http://schemas.openxmlformats.org/drawingml/2006/main" noChangeAspect="1"/>
             </wp:cNvGraphicFramePr>
@@ -11664,13 +12206,13 @@
               <a:graphicData uri="http://schemas.openxmlformats.org/drawingml/2006/picture">
                 <pic:pic xmlns:pic="http://schemas.openxmlformats.org/drawingml/2006/picture">
                   <pic:nvPicPr>
-                    <pic:cNvPr id="0" name="Picture 2"/>
+                    <pic:cNvPr id="0" name="Picture 33" descr="C:\Users\Lacitisk\AppData\Local\Microsoft\Windows\INetCache\Content.Word\AktivitāšuDiagrammaAdmin.drawio.png"/>
                     <pic:cNvPicPr>
                       <a:picLocks noChangeAspect="1" noChangeArrowheads="1"/>
                     </pic:cNvPicPr>
                   </pic:nvPicPr>
                   <pic:blipFill>
-                    <a:blip r:embed="rId11" cstate="print">
+                    <a:blip r:embed="rId15">
                       <a:extLst>
                         <a:ext uri="{28A0092B-C50C-407E-A947-70E740481C1C}">
                           <a14:useLocalDpi xmlns:a14="http://schemas.microsoft.com/office/drawing/2010/main" val="0"/>
@@ -11683,9 +12225,9 @@
                     </a:stretch>
                   </pic:blipFill>
                   <pic:spPr bwMode="auto">
-                    <a:xfrm>
+                    <a:xfrm rot="5400000">
                       <a:off x="0" y="0"/>
-                      <a:ext cx="7559040" cy="4830445"/>
+                      <a:ext cx="9463405" cy="6438265"/>
                     </a:xfrm>
                     <a:prstGeom prst="rect">
                       <a:avLst/>
@@ -11707,39 +12249,14 @@
           </wp:anchor>
         </w:drawing>
       </w:r>
-      <w:r>
+    </w:p>
+    <w:p>
+      <w:pPr>
+        <w:spacing w:line="240" w:lineRule="auto"/>
+        <w:jc w:val="center"/>
         <w:rPr>
           <w:b/>
-        </w:rPr>
-        <w:t xml:space="preserve"> </w:t>
-      </w:r>
-      <w:r>
-        <w:rPr>
-          <w:b/>
-        </w:rPr>
-        <w:t>.</w:t>
-      </w:r>
-      <w:r>
-        <w:rPr>
-          <w:b/>
-        </w:rPr>
-        <w:t>attēls Klienta Aktivitāšu diagramma</w:t>
-      </w:r>
-    </w:p>
-    <w:p>
-      <w:pPr>
-        <w:rPr>
-          <w:rFonts w:eastAsiaTheme="majorEastAsia"/>
-          <w:b/>
-          <w:bCs/>
-          <w:szCs w:val="24"/>
-        </w:rPr>
-      </w:pPr>
-    </w:p>
-    <w:p>
-      <w:pPr>
-        <w:rPr>
-          <w:b/>
+          <w:bCs/>
           <w:szCs w:val="24"/>
         </w:rPr>
       </w:pPr>
@@ -11748,24 +12265,94 @@
       <w:r>
         <w:rPr>
           <w:b/>
+        </w:rPr>
+        <w:t>6</w:t>
+      </w:r>
+      <w:r>
+        <w:rPr>
+          <w:b/>
+        </w:rPr>
+        <w:t xml:space="preserve">.attēls </w:t>
+      </w:r>
+      <w:r>
+        <w:rPr>
+          <w:b/>
+        </w:rPr>
+        <w:t>Administrācijas</w:t>
+      </w:r>
+      <w:r>
+        <w:rPr>
+          <w:b/>
+        </w:rPr>
+        <w:t xml:space="preserve"> Aktivitāšu diagramma</w:t>
+      </w:r>
+    </w:p>
+    <w:p>
+      <w:pPr>
+        <w:pStyle w:val="Heading2"/>
+        <w:numPr>
+          <w:ilvl w:val="1"/>
+          <w:numId w:val="32"/>
+        </w:numPr>
+        <w:spacing w:before="240" w:after="240"/>
+        <w:ind w:left="431" w:hanging="431"/>
+        <w:jc w:val="center"/>
+        <w:rPr>
+          <w:rFonts w:ascii="Times New Roman" w:hAnsi="Times New Roman" w:cs="Times New Roman"/>
+          <w:b/>
+          <w:bCs/>
+          <w:color w:val="auto"/>
+          <w:sz w:val="24"/>
+          <w:szCs w:val="24"/>
+        </w:rPr>
+      </w:pPr>
+      <w:r>
+        <w:rPr>
+          <w:rFonts w:ascii="Times New Roman" w:hAnsi="Times New Roman" w:cs="Times New Roman"/>
+          <w:b/>
+          <w:bCs/>
+          <w:color w:val="auto"/>
+          <w:sz w:val="24"/>
+          <w:szCs w:val="24"/>
+        </w:rPr>
+        <w:lastRenderedPageBreak/>
+        <w:t>Lietojumgadījumu diagramma (Use Case)</w:t>
+      </w:r>
+      <w:r>
+        <w:rPr>
+          <w:rFonts w:ascii="Times New Roman" w:hAnsi="Times New Roman" w:cs="Times New Roman"/>
+          <w:b/>
           <w:bCs/>
           <w:noProof/>
+          <w:color w:val="auto"/>
+          <w:sz w:val="24"/>
           <w:szCs w:val="24"/>
           <w:lang w:eastAsia="lv-LV"/>
         </w:rPr>
+        <w:t xml:space="preserve"> </w:t>
+      </w:r>
+      <w:r>
+        <w:rPr>
+          <w:rFonts w:ascii="Times New Roman" w:hAnsi="Times New Roman" w:cs="Times New Roman"/>
+          <w:bCs/>
+          <w:noProof/>
+          <w:color w:val="auto"/>
+          <w:sz w:val="24"/>
+          <w:lang w:eastAsia="lv-LV"/>
+        </w:rPr>
         <w:drawing>
-          <wp:anchor distT="0" distB="0" distL="114300" distR="114300" simplePos="0" relativeHeight="251680768" behindDoc="0" locked="0" layoutInCell="1" allowOverlap="1" wp14:anchorId="616D4B93" wp14:editId="3CE46854">
+          <wp:anchor distT="0" distB="0" distL="114300" distR="114300" simplePos="0" relativeHeight="251643904" behindDoc="0" locked="0" layoutInCell="1" allowOverlap="1" wp14:anchorId="0C411793" wp14:editId="00915024">
             <wp:simplePos x="0" y="0"/>
             <wp:positionH relativeFrom="column">
-              <wp:posOffset>-177800</wp:posOffset>
+              <wp:posOffset>-1235710</wp:posOffset>
             </wp:positionH>
             <wp:positionV relativeFrom="paragraph">
-              <wp:posOffset>455930</wp:posOffset>
+              <wp:posOffset>2548255</wp:posOffset>
             </wp:positionV>
-            <wp:extent cx="5876925" cy="4000500"/>
-            <wp:effectExtent l="0" t="0" r="9525" b="0"/>
+            <wp:extent cx="8148955" cy="3918585"/>
+            <wp:effectExtent l="635" t="0" r="5080" b="5080"/>
             <wp:wrapTopAndBottom/>
-            <wp:docPr id="4" name="Picture 4" descr="C:\Users\Lacitisk\AppData\Local\Microsoft\Windows\INetCache\Content.Word\AktivitāšuDiagrammaAdmin.drawio.png"/>
+            <wp:docPr id="6" name="Picture 6" descr="C:\Users\Lacitisk\AppData\Local\Microsoft\Windows\INetCache\Content.Word\UseCaseEksamens.drawio.png"/>
             <wp:cNvGraphicFramePr>
               <a:graphicFrameLocks xmlns:a="http://schemas.openxmlformats.org/drawingml/2006/main" noChangeAspect="1"/>
             </wp:cNvGraphicFramePr>
@@ -11773,13 +12360,13 @@
               <a:graphicData uri="http://schemas.openxmlformats.org/drawingml/2006/picture">
                 <pic:pic xmlns:pic="http://schemas.openxmlformats.org/drawingml/2006/picture">
                   <pic:nvPicPr>
-                    <pic:cNvPr id="0" name="Picture 3" descr="C:\Users\Lacitisk\AppData\Local\Microsoft\Windows\INetCache\Content.Word\AktivitāšuDiagrammaAdmin.drawio.png"/>
+                    <pic:cNvPr id="0" name="Picture 5" descr="C:\Users\Lacitisk\AppData\Local\Microsoft\Windows\INetCache\Content.Word\UseCaseEksamens.drawio.png"/>
                     <pic:cNvPicPr>
                       <a:picLocks noChangeAspect="1" noChangeArrowheads="1"/>
                     </pic:cNvPicPr>
                   </pic:nvPicPr>
                   <pic:blipFill>
-                    <a:blip r:embed="rId12" cstate="print">
+                    <a:blip r:embed="rId16">
                       <a:extLst>
                         <a:ext uri="{28A0092B-C50C-407E-A947-70E740481C1C}">
                           <a14:useLocalDpi xmlns:a14="http://schemas.microsoft.com/office/drawing/2010/main" val="0"/>
@@ -11792,93 +12379,9 @@
                     </a:stretch>
                   </pic:blipFill>
                   <pic:spPr bwMode="auto">
-                    <a:xfrm>
+                    <a:xfrm rot="5400000">
                       <a:off x="0" y="0"/>
-                      <a:ext cx="5876925" cy="4000500"/>
-                    </a:xfrm>
-                    <a:prstGeom prst="rect">
-                      <a:avLst/>
-                    </a:prstGeom>
-                    <a:noFill/>
-                    <a:ln>
-                      <a:noFill/>
-                    </a:ln>
-                  </pic:spPr>
-                </pic:pic>
-              </a:graphicData>
-            </a:graphic>
-          </wp:anchor>
-        </w:drawing>
-      </w:r>
-    </w:p>
-    <w:p>
-      <w:pPr>
-        <w:pStyle w:val="Heading2"/>
-        <w:spacing w:before="240" w:after="240"/>
-        <w:jc w:val="center"/>
-        <w:rPr>
-          <w:rFonts w:ascii="Times New Roman" w:hAnsi="Times New Roman" w:cs="Times New Roman"/>
-          <w:b/>
-          <w:bCs/>
-          <w:color w:val="auto"/>
-          <w:sz w:val="24"/>
-          <w:szCs w:val="24"/>
-        </w:rPr>
-      </w:pPr>
-      <w:r>
-        <w:rPr>
-          <w:rFonts w:ascii="Times New Roman" w:hAnsi="Times New Roman" w:cs="Times New Roman"/>
-          <w:b/>
-          <w:bCs/>
-          <w:noProof/>
-          <w:color w:val="auto"/>
-          <w:sz w:val="24"/>
-          <w:szCs w:val="24"/>
-          <w:lang w:eastAsia="lv-LV"/>
-        </w:rPr>
-        <w:lastRenderedPageBreak/>
-        <w:drawing>
-          <wp:anchor distT="0" distB="0" distL="114300" distR="114300" simplePos="0" relativeHeight="251683840" behindDoc="0" locked="0" layoutInCell="1" allowOverlap="1" wp14:anchorId="3F14901C" wp14:editId="725ED520">
-            <wp:simplePos x="0" y="0"/>
-            <wp:positionH relativeFrom="column">
-              <wp:posOffset>-1017108</wp:posOffset>
-            </wp:positionH>
-            <wp:positionV relativeFrom="paragraph">
-              <wp:posOffset>904639</wp:posOffset>
-            </wp:positionV>
-            <wp:extent cx="7553325" cy="3477129"/>
-            <wp:effectExtent l="0" t="0" r="0" b="9525"/>
-            <wp:wrapTopAndBottom/>
-            <wp:docPr id="1" name="Picture 1"/>
-            <wp:cNvGraphicFramePr>
-              <a:graphicFrameLocks xmlns:a="http://schemas.openxmlformats.org/drawingml/2006/main" noChangeAspect="1"/>
-            </wp:cNvGraphicFramePr>
-            <a:graphic xmlns:a="http://schemas.openxmlformats.org/drawingml/2006/main">
-              <a:graphicData uri="http://schemas.openxmlformats.org/drawingml/2006/picture">
-                <pic:pic xmlns:pic="http://schemas.openxmlformats.org/drawingml/2006/picture">
-                  <pic:nvPicPr>
-                    <pic:cNvPr id="0" name="Picture 1"/>
-                    <pic:cNvPicPr>
-                      <a:picLocks noChangeAspect="1" noChangeArrowheads="1"/>
-                    </pic:cNvPicPr>
-                  </pic:nvPicPr>
-                  <pic:blipFill>
-                    <a:blip r:embed="rId13">
-                      <a:extLst>
-                        <a:ext uri="{28A0092B-C50C-407E-A947-70E740481C1C}">
-                          <a14:useLocalDpi xmlns:a14="http://schemas.microsoft.com/office/drawing/2010/main" val="0"/>
-                        </a:ext>
-                      </a:extLst>
-                    </a:blip>
-                    <a:srcRect/>
-                    <a:stretch>
-                      <a:fillRect/>
-                    </a:stretch>
-                  </pic:blipFill>
-                  <pic:spPr bwMode="auto">
-                    <a:xfrm>
-                      <a:off x="0" y="0"/>
-                      <a:ext cx="7553325" cy="3477129"/>
+                      <a:ext cx="8148955" cy="3918585"/>
                     </a:xfrm>
                     <a:prstGeom prst="rect">
                       <a:avLst/>
@@ -11900,16 +12403,198 @@
           </wp:anchor>
         </w:drawing>
       </w:r>
-      <w:r>
-        <w:rPr>
-          <w:rFonts w:ascii="Times New Roman" w:hAnsi="Times New Roman" w:cs="Times New Roman"/>
+    </w:p>
+    <w:p>
+      <w:pPr>
+        <w:spacing w:line="240" w:lineRule="auto"/>
+        <w:jc w:val="left"/>
+        <w:rPr>
           <w:b/>
-          <w:bCs/>
-          <w:color w:val="auto"/>
-          <w:sz w:val="24"/>
-          <w:szCs w:val="24"/>
-        </w:rPr>
-        <w:t>.attēls Administrācijas Aktivitāšu diagramma</w:t>
+          <w:szCs w:val="24"/>
+        </w:rPr>
+      </w:pPr>
+    </w:p>
+    <w:bookmarkEnd w:id="134"/>
+    <w:bookmarkEnd w:id="135"/>
+    <w:bookmarkEnd w:id="136"/>
+    <w:bookmarkEnd w:id="137"/>
+    <w:bookmarkEnd w:id="138"/>
+    <w:bookmarkEnd w:id="139"/>
+    <w:bookmarkEnd w:id="140"/>
+    <w:p>
+      <w:pPr>
+        <w:jc w:val="center"/>
+        <w:rPr>
+          <w:b/>
+        </w:rPr>
+      </w:pPr>
+      <w:r>
+        <w:rPr>
+          <w:b/>
+        </w:rPr>
+        <w:t>7</w:t>
+      </w:r>
+      <w:r>
+        <w:rPr>
+          <w:b/>
+        </w:rPr>
+        <w:t xml:space="preserve">.attēls </w:t>
+      </w:r>
+      <w:r>
+        <w:rPr>
+          <w:b/>
+        </w:rPr>
+        <w:t xml:space="preserve">klienta </w:t>
+      </w:r>
+      <w:r>
+        <w:rPr>
+          <w:b/>
+          <w:bCs/>
+          <w:szCs w:val="24"/>
+        </w:rPr>
+        <w:t>l</w:t>
+      </w:r>
+      <w:r>
+        <w:rPr>
+          <w:b/>
+          <w:bCs/>
+          <w:szCs w:val="24"/>
+        </w:rPr>
+        <w:t>ietojumgadī</w:t>
+      </w:r>
+      <w:r>
+        <w:rPr>
+          <w:b/>
+          <w:bCs/>
+          <w:szCs w:val="24"/>
+        </w:rPr>
+        <w:t xml:space="preserve">jumu </w:t>
+      </w:r>
+      <w:r>
+        <w:rPr>
+          <w:b/>
+        </w:rPr>
+        <w:t>diagramma</w:t>
+      </w:r>
+    </w:p>
+    <w:p>
+      <w:pPr>
+        <w:jc w:val="center"/>
+        <w:rPr>
+          <w:b/>
+        </w:rPr>
+      </w:pPr>
+      <w:r>
+        <w:rPr>
+          <w:b/>
+          <w:noProof/>
+          <w:lang w:eastAsia="lv-LV"/>
+        </w:rPr>
+        <w:lastRenderedPageBreak/>
+        <w:drawing>
+          <wp:anchor distT="0" distB="0" distL="114300" distR="114300" simplePos="0" relativeHeight="251649024" behindDoc="0" locked="0" layoutInCell="1" allowOverlap="1" wp14:anchorId="32E5FD88" wp14:editId="5D6C6C6E">
+            <wp:simplePos x="0" y="0"/>
+            <wp:positionH relativeFrom="column">
+              <wp:posOffset>-1906270</wp:posOffset>
+            </wp:positionH>
+            <wp:positionV relativeFrom="paragraph">
+              <wp:posOffset>1291590</wp:posOffset>
+            </wp:positionV>
+            <wp:extent cx="9335135" cy="5661660"/>
+            <wp:effectExtent l="7938" t="0" r="7302" b="7303"/>
+            <wp:wrapTopAndBottom/>
+            <wp:docPr id="7" name="Picture 7" descr="C:\Users\Lacitisk\AppData\Local\Microsoft\Windows\INetCache\Content.Word\UseCaseAdmin.drawio.png"/>
+            <wp:cNvGraphicFramePr>
+              <a:graphicFrameLocks xmlns:a="http://schemas.openxmlformats.org/drawingml/2006/main" noChangeAspect="1"/>
+            </wp:cNvGraphicFramePr>
+            <a:graphic xmlns:a="http://schemas.openxmlformats.org/drawingml/2006/main">
+              <a:graphicData uri="http://schemas.openxmlformats.org/drawingml/2006/picture">
+                <pic:pic xmlns:pic="http://schemas.openxmlformats.org/drawingml/2006/picture">
+                  <pic:nvPicPr>
+                    <pic:cNvPr id="0" name="Picture 12" descr="C:\Users\Lacitisk\AppData\Local\Microsoft\Windows\INetCache\Content.Word\UseCaseAdmin.drawio.png"/>
+                    <pic:cNvPicPr>
+                      <a:picLocks noChangeAspect="1" noChangeArrowheads="1"/>
+                    </pic:cNvPicPr>
+                  </pic:nvPicPr>
+                  <pic:blipFill>
+                    <a:blip r:embed="rId17">
+                      <a:extLst>
+                        <a:ext uri="{28A0092B-C50C-407E-A947-70E740481C1C}">
+                          <a14:useLocalDpi xmlns:a14="http://schemas.microsoft.com/office/drawing/2010/main" val="0"/>
+                        </a:ext>
+                      </a:extLst>
+                    </a:blip>
+                    <a:srcRect/>
+                    <a:stretch>
+                      <a:fillRect/>
+                    </a:stretch>
+                  </pic:blipFill>
+                  <pic:spPr bwMode="auto">
+                    <a:xfrm rot="5400000">
+                      <a:off x="0" y="0"/>
+                      <a:ext cx="9335135" cy="5661660"/>
+                    </a:xfrm>
+                    <a:prstGeom prst="rect">
+                      <a:avLst/>
+                    </a:prstGeom>
+                    <a:noFill/>
+                    <a:ln>
+                      <a:noFill/>
+                    </a:ln>
+                  </pic:spPr>
+                </pic:pic>
+              </a:graphicData>
+            </a:graphic>
+            <wp14:sizeRelH relativeFrom="margin">
+              <wp14:pctWidth>0</wp14:pctWidth>
+            </wp14:sizeRelH>
+            <wp14:sizeRelV relativeFrom="margin">
+              <wp14:pctHeight>0</wp14:pctHeight>
+            </wp14:sizeRelV>
+          </wp:anchor>
+        </w:drawing>
+      </w:r>
+      <w:r>
+        <w:rPr>
+          <w:b/>
+        </w:rPr>
+        <w:t>8</w:t>
+      </w:r>
+      <w:r>
+        <w:rPr>
+          <w:b/>
+        </w:rPr>
+        <w:t xml:space="preserve">.attēls Administrācijas </w:t>
+      </w:r>
+      <w:r>
+        <w:rPr>
+          <w:b/>
+          <w:bCs/>
+          <w:szCs w:val="24"/>
+        </w:rPr>
+        <w:t>l</w:t>
+      </w:r>
+      <w:r>
+        <w:rPr>
+          <w:b/>
+          <w:bCs/>
+          <w:szCs w:val="24"/>
+        </w:rPr>
+        <w:t>ietojumgadī</w:t>
+      </w:r>
+      <w:r>
+        <w:rPr>
+          <w:b/>
+          <w:bCs/>
+          <w:szCs w:val="24"/>
+        </w:rPr>
+        <w:t xml:space="preserve">jumu </w:t>
+      </w:r>
+      <w:r>
+        <w:rPr>
+          <w:b/>
+        </w:rPr>
+        <w:t>diagramma</w:t>
       </w:r>
     </w:p>
     <w:p>
@@ -11931,94 +12616,6 @@
           <w:szCs w:val="24"/>
         </w:rPr>
       </w:pPr>
-      <w:r>
-        <w:rPr>
-          <w:rFonts w:ascii="Times New Roman" w:hAnsi="Times New Roman" w:cs="Times New Roman"/>
-          <w:b/>
-          <w:bCs/>
-          <w:color w:val="auto"/>
-          <w:sz w:val="24"/>
-          <w:szCs w:val="24"/>
-        </w:rPr>
-        <w:t>Lietojumgadījumu diagramma (Use Case)</w:t>
-      </w:r>
-      <w:bookmarkEnd w:id="134"/>
-      <w:bookmarkEnd w:id="135"/>
-      <w:bookmarkEnd w:id="136"/>
-      <w:bookmarkEnd w:id="137"/>
-      <w:bookmarkEnd w:id="138"/>
-      <w:bookmarkEnd w:id="139"/>
-      <w:bookmarkEnd w:id="140"/>
-    </w:p>
-    <w:p>
-      <w:pPr>
-        <w:jc w:val="center"/>
-        <w:rPr>
-          <w:b/>
-        </w:rPr>
-      </w:pPr>
-      <w:r>
-        <w:rPr>
-          <w:b/>
-        </w:rPr>
-        <w:t xml:space="preserve">.attēls </w:t>
-      </w:r>
-      <w:r>
-        <w:rPr>
-          <w:b/>
-        </w:rPr>
-        <w:t xml:space="preserve">klienta </w:t>
-      </w:r>
-      <w:r>
-        <w:rPr>
-          <w:b/>
-          <w:bCs/>
-          <w:szCs w:val="24"/>
-        </w:rPr>
-        <w:t>l</w:t>
-      </w:r>
-      <w:r>
-        <w:rPr>
-          <w:b/>
-          <w:bCs/>
-          <w:szCs w:val="24"/>
-        </w:rPr>
-        <w:t xml:space="preserve">ietojumgadījumu </w:t>
-      </w:r>
-      <w:r>
-        <w:rPr>
-          <w:b/>
-        </w:rPr>
-        <w:t>diagramma</w:t>
-      </w:r>
-    </w:p>
-    <w:p>
-      <w:pPr>
-        <w:jc w:val="center"/>
-        <w:rPr>
-          <w:b/>
-        </w:rPr>
-      </w:pPr>
-    </w:p>
-    <w:p>
-      <w:pPr>
-        <w:pStyle w:val="Heading2"/>
-        <w:numPr>
-          <w:ilvl w:val="1"/>
-          <w:numId w:val="32"/>
-        </w:numPr>
-        <w:spacing w:before="240" w:after="240"/>
-        <w:ind w:left="431" w:hanging="431"/>
-        <w:jc w:val="center"/>
-        <w:rPr>
-          <w:rFonts w:ascii="Times New Roman" w:hAnsi="Times New Roman" w:cs="Times New Roman"/>
-          <w:b/>
-          <w:bCs/>
-          <w:color w:val="auto"/>
-          <w:sz w:val="24"/>
-          <w:szCs w:val="24"/>
-        </w:rPr>
-      </w:pPr>
       <w:bookmarkStart w:id="141" w:name="_Toc128404882"/>
       <w:bookmarkStart w:id="142" w:name="_Toc130042937"/>
       <w:bookmarkStart w:id="143" w:name="_Toc130043082"/>
@@ -12028,6 +12625,70 @@
       <w:bookmarkStart w:id="147" w:name="_Toc136321182"/>
       <w:r>
         <w:rPr>
+          <w:noProof/>
+          <w:szCs w:val="24"/>
+          <w:lang w:eastAsia="lv-LV"/>
+        </w:rPr>
+        <w:lastRenderedPageBreak/>
+        <w:drawing>
+          <wp:anchor distT="0" distB="0" distL="114300" distR="114300" simplePos="0" relativeHeight="251652096" behindDoc="0" locked="0" layoutInCell="1" allowOverlap="1" wp14:anchorId="4F567766" wp14:editId="66E878BF">
+            <wp:simplePos x="0" y="0"/>
+            <wp:positionH relativeFrom="column">
+              <wp:posOffset>-197574</wp:posOffset>
+            </wp:positionH>
+            <wp:positionV relativeFrom="paragraph">
+              <wp:posOffset>587656</wp:posOffset>
+            </wp:positionV>
+            <wp:extent cx="5899150" cy="2529658"/>
+            <wp:effectExtent l="0" t="0" r="6350" b="4445"/>
+            <wp:wrapTopAndBottom/>
+            <wp:docPr id="8" name="Picture 8" descr="C:\Users\Lacitisk\AppData\Local\Microsoft\Windows\INetCache\Content.Word\Sistēmas modulu diagramma.drawio.png"/>
+            <wp:cNvGraphicFramePr>
+              <a:graphicFrameLocks xmlns:a="http://schemas.openxmlformats.org/drawingml/2006/main" noChangeAspect="1"/>
+            </wp:cNvGraphicFramePr>
+            <a:graphic xmlns:a="http://schemas.openxmlformats.org/drawingml/2006/main">
+              <a:graphicData uri="http://schemas.openxmlformats.org/drawingml/2006/picture">
+                <pic:pic xmlns:pic="http://schemas.openxmlformats.org/drawingml/2006/picture">
+                  <pic:nvPicPr>
+                    <pic:cNvPr id="0" name="Picture 15" descr="C:\Users\Lacitisk\AppData\Local\Microsoft\Windows\INetCache\Content.Word\Sistēmas modulu diagramma.drawio.png"/>
+                    <pic:cNvPicPr>
+                      <a:picLocks noChangeAspect="1" noChangeArrowheads="1"/>
+                    </pic:cNvPicPr>
+                  </pic:nvPicPr>
+                  <pic:blipFill>
+                    <a:blip r:embed="rId18">
+                      <a:extLst>
+                        <a:ext uri="{28A0092B-C50C-407E-A947-70E740481C1C}">
+                          <a14:useLocalDpi xmlns:a14="http://schemas.microsoft.com/office/drawing/2010/main" val="0"/>
+                        </a:ext>
+                      </a:extLst>
+                    </a:blip>
+                    <a:srcRect/>
+                    <a:stretch>
+                      <a:fillRect/>
+                    </a:stretch>
+                  </pic:blipFill>
+                  <pic:spPr bwMode="auto">
+                    <a:xfrm>
+                      <a:off x="0" y="0"/>
+                      <a:ext cx="5899150" cy="2529658"/>
+                    </a:xfrm>
+                    <a:prstGeom prst="rect">
+                      <a:avLst/>
+                    </a:prstGeom>
+                    <a:noFill/>
+                    <a:ln>
+                      <a:noFill/>
+                    </a:ln>
+                  </pic:spPr>
+                </pic:pic>
+              </a:graphicData>
+            </a:graphic>
+          </wp:anchor>
+        </w:drawing>
+      </w:r>
+      <w:r>
+        <w:rPr>
           <w:rFonts w:ascii="Times New Roman" w:hAnsi="Times New Roman" w:cs="Times New Roman"/>
           <w:b/>
           <w:bCs/>
@@ -12054,8 +12715,20 @@
           <w:szCs w:val="24"/>
         </w:rPr>
       </w:pPr>
-      <w:bookmarkStart w:id="148" w:name="_GoBack"/>
-      <w:bookmarkEnd w:id="148"/>
+      <w:r>
+        <w:rPr>
+          <w:b/>
+          <w:szCs w:val="24"/>
+        </w:rPr>
+        <w:t>9</w:t>
+      </w:r>
+      <w:r>
+        <w:rPr>
+          <w:b/>
+          <w:szCs w:val="24"/>
+        </w:rPr>
+        <w:t>.attēls Sistēmas moduļu diagramma</w:t>
+      </w:r>
       <w:r>
         <w:rPr>
           <w:szCs w:val="24"/>
@@ -12073,24 +12746,24 @@
         <w:spacing w:before="0" w:after="240"/>
         <w:ind w:left="357" w:right="0" w:hanging="357"/>
       </w:pPr>
-      <w:bookmarkStart w:id="149" w:name="_Toc128404883"/>
-      <w:bookmarkStart w:id="150" w:name="_Toc130042938"/>
-      <w:bookmarkStart w:id="151" w:name="_Toc130043083"/>
-      <w:bookmarkStart w:id="152" w:name="_Toc130834913"/>
-      <w:bookmarkStart w:id="153" w:name="_Toc130835231"/>
-      <w:bookmarkStart w:id="154" w:name="_Toc136321087"/>
-      <w:bookmarkStart w:id="155" w:name="_Toc136321183"/>
+      <w:bookmarkStart w:id="148" w:name="_Toc128404883"/>
+      <w:bookmarkStart w:id="149" w:name="_Toc130042938"/>
+      <w:bookmarkStart w:id="150" w:name="_Toc130043083"/>
+      <w:bookmarkStart w:id="151" w:name="_Toc130834913"/>
+      <w:bookmarkStart w:id="152" w:name="_Toc130835231"/>
+      <w:bookmarkStart w:id="153" w:name="_Toc136321087"/>
+      <w:bookmarkStart w:id="154" w:name="_Toc136321183"/>
       <w:r>
         <w:lastRenderedPageBreak/>
         <w:t>Lietotāju ceļvedis</w:t>
       </w:r>
+      <w:bookmarkEnd w:id="148"/>
       <w:bookmarkEnd w:id="149"/>
       <w:bookmarkEnd w:id="150"/>
       <w:bookmarkEnd w:id="151"/>
       <w:bookmarkEnd w:id="152"/>
       <w:bookmarkEnd w:id="153"/>
       <w:bookmarkEnd w:id="154"/>
-      <w:bookmarkEnd w:id="155"/>
     </w:p>
     <w:p>
       <w:pPr>
@@ -12115,24 +12788,24 @@
         <w:spacing w:before="0" w:after="240"/>
         <w:ind w:left="357" w:right="0" w:hanging="357"/>
       </w:pPr>
-      <w:bookmarkStart w:id="156" w:name="_Toc128404884"/>
-      <w:bookmarkStart w:id="157" w:name="_Toc130042939"/>
-      <w:bookmarkStart w:id="158" w:name="_Toc130043084"/>
-      <w:bookmarkStart w:id="159" w:name="_Toc130834914"/>
-      <w:bookmarkStart w:id="160" w:name="_Toc130835232"/>
-      <w:bookmarkStart w:id="161" w:name="_Toc136321088"/>
-      <w:bookmarkStart w:id="162" w:name="_Toc136321184"/>
+      <w:bookmarkStart w:id="155" w:name="_Toc128404884"/>
+      <w:bookmarkStart w:id="156" w:name="_Toc130042939"/>
+      <w:bookmarkStart w:id="157" w:name="_Toc130043084"/>
+      <w:bookmarkStart w:id="158" w:name="_Toc130834914"/>
+      <w:bookmarkStart w:id="159" w:name="_Toc130835232"/>
+      <w:bookmarkStart w:id="160" w:name="_Toc136321088"/>
+      <w:bookmarkStart w:id="161" w:name="_Toc136321184"/>
       <w:r>
         <w:lastRenderedPageBreak/>
         <w:t>Testēšanas dokumentācija</w:t>
       </w:r>
+      <w:bookmarkEnd w:id="155"/>
       <w:bookmarkEnd w:id="156"/>
       <w:bookmarkEnd w:id="157"/>
       <w:bookmarkEnd w:id="158"/>
       <w:bookmarkEnd w:id="159"/>
       <w:bookmarkEnd w:id="160"/>
       <w:bookmarkEnd w:id="161"/>
-      <w:bookmarkEnd w:id="162"/>
     </w:p>
     <w:p>
       <w:pPr>
@@ -12153,13 +12826,13 @@
           <w:szCs w:val="24"/>
         </w:rPr>
       </w:pPr>
-      <w:bookmarkStart w:id="163" w:name="_Toc128404885"/>
-      <w:bookmarkStart w:id="164" w:name="_Toc130042940"/>
-      <w:bookmarkStart w:id="165" w:name="_Toc130043085"/>
-      <w:bookmarkStart w:id="166" w:name="_Toc130834915"/>
-      <w:bookmarkStart w:id="167" w:name="_Toc130835233"/>
-      <w:bookmarkStart w:id="168" w:name="_Toc136321089"/>
-      <w:bookmarkStart w:id="169" w:name="_Toc136321185"/>
+      <w:bookmarkStart w:id="162" w:name="_Toc128404885"/>
+      <w:bookmarkStart w:id="163" w:name="_Toc130042940"/>
+      <w:bookmarkStart w:id="164" w:name="_Toc130043085"/>
+      <w:bookmarkStart w:id="165" w:name="_Toc130834915"/>
+      <w:bookmarkStart w:id="166" w:name="_Toc130835233"/>
+      <w:bookmarkStart w:id="167" w:name="_Toc136321089"/>
+      <w:bookmarkStart w:id="168" w:name="_Toc136321185"/>
       <w:r>
         <w:rPr>
           <w:rFonts w:ascii="Times New Roman" w:hAnsi="Times New Roman" w:cs="Times New Roman"/>
@@ -12171,13 +12844,13 @@
         </w:rPr>
         <w:t>Izvēlētās testēšanas metodes, rīku apraksts un pamatojums</w:t>
       </w:r>
+      <w:bookmarkEnd w:id="162"/>
       <w:bookmarkEnd w:id="163"/>
       <w:bookmarkEnd w:id="164"/>
       <w:bookmarkEnd w:id="165"/>
       <w:bookmarkEnd w:id="166"/>
       <w:bookmarkEnd w:id="167"/>
       <w:bookmarkEnd w:id="168"/>
-      <w:bookmarkEnd w:id="169"/>
     </w:p>
     <w:p>
       <w:pPr>
@@ -12198,13 +12871,13 @@
           <w:szCs w:val="24"/>
         </w:rPr>
       </w:pPr>
-      <w:bookmarkStart w:id="170" w:name="_Toc128404886"/>
-      <w:bookmarkStart w:id="171" w:name="_Toc130042941"/>
-      <w:bookmarkStart w:id="172" w:name="_Toc130043086"/>
-      <w:bookmarkStart w:id="173" w:name="_Toc130834916"/>
-      <w:bookmarkStart w:id="174" w:name="_Toc130835234"/>
-      <w:bookmarkStart w:id="175" w:name="_Toc136321090"/>
-      <w:bookmarkStart w:id="176" w:name="_Toc136321186"/>
+      <w:bookmarkStart w:id="169" w:name="_Toc128404886"/>
+      <w:bookmarkStart w:id="170" w:name="_Toc130042941"/>
+      <w:bookmarkStart w:id="171" w:name="_Toc130043086"/>
+      <w:bookmarkStart w:id="172" w:name="_Toc130834916"/>
+      <w:bookmarkStart w:id="173" w:name="_Toc130835234"/>
+      <w:bookmarkStart w:id="174" w:name="_Toc136321090"/>
+      <w:bookmarkStart w:id="175" w:name="_Toc136321186"/>
       <w:r>
         <w:rPr>
           <w:rFonts w:ascii="Times New Roman" w:hAnsi="Times New Roman" w:cs="Times New Roman"/>
@@ -12216,13 +12889,13 @@
         </w:rPr>
         <w:t>Testpiemēru kopa</w:t>
       </w:r>
+      <w:bookmarkEnd w:id="169"/>
       <w:bookmarkEnd w:id="170"/>
       <w:bookmarkEnd w:id="171"/>
       <w:bookmarkEnd w:id="172"/>
       <w:bookmarkEnd w:id="173"/>
       <w:bookmarkEnd w:id="174"/>
       <w:bookmarkEnd w:id="175"/>
-      <w:bookmarkEnd w:id="176"/>
     </w:p>
     <w:p>
       <w:pPr>
@@ -12243,13 +12916,13 @@
           <w:szCs w:val="24"/>
         </w:rPr>
       </w:pPr>
-      <w:bookmarkStart w:id="177" w:name="_Toc128404887"/>
-      <w:bookmarkStart w:id="178" w:name="_Toc130042942"/>
-      <w:bookmarkStart w:id="179" w:name="_Toc130043087"/>
-      <w:bookmarkStart w:id="180" w:name="_Toc130834917"/>
-      <w:bookmarkStart w:id="181" w:name="_Toc130835235"/>
-      <w:bookmarkStart w:id="182" w:name="_Toc136321091"/>
-      <w:bookmarkStart w:id="183" w:name="_Toc136321187"/>
+      <w:bookmarkStart w:id="176" w:name="_Toc128404887"/>
+      <w:bookmarkStart w:id="177" w:name="_Toc130042942"/>
+      <w:bookmarkStart w:id="178" w:name="_Toc130043087"/>
+      <w:bookmarkStart w:id="179" w:name="_Toc130834917"/>
+      <w:bookmarkStart w:id="180" w:name="_Toc130835235"/>
+      <w:bookmarkStart w:id="181" w:name="_Toc136321091"/>
+      <w:bookmarkStart w:id="182" w:name="_Toc136321187"/>
       <w:r>
         <w:rPr>
           <w:rFonts w:ascii="Times New Roman" w:hAnsi="Times New Roman" w:cs="Times New Roman"/>
@@ -12261,13 +12934,13 @@
         </w:rPr>
         <w:t>Testēšanas žurnāls</w:t>
       </w:r>
+      <w:bookmarkEnd w:id="176"/>
       <w:bookmarkEnd w:id="177"/>
       <w:bookmarkEnd w:id="178"/>
       <w:bookmarkEnd w:id="179"/>
       <w:bookmarkEnd w:id="180"/>
       <w:bookmarkEnd w:id="181"/>
       <w:bookmarkEnd w:id="182"/>
-      <w:bookmarkEnd w:id="183"/>
     </w:p>
     <w:p>
       <w:pPr>
@@ -12293,24 +12966,24 @@
         <w:spacing w:before="0" w:after="240"/>
         <w:ind w:left="357" w:right="0" w:hanging="357"/>
       </w:pPr>
-      <w:bookmarkStart w:id="184" w:name="_Toc128404888"/>
-      <w:bookmarkStart w:id="185" w:name="_Toc130042943"/>
-      <w:bookmarkStart w:id="186" w:name="_Toc130043088"/>
-      <w:bookmarkStart w:id="187" w:name="_Toc130834918"/>
-      <w:bookmarkStart w:id="188" w:name="_Toc130835236"/>
-      <w:bookmarkStart w:id="189" w:name="_Toc136321092"/>
-      <w:bookmarkStart w:id="190" w:name="_Toc136321188"/>
+      <w:bookmarkStart w:id="183" w:name="_Toc128404888"/>
+      <w:bookmarkStart w:id="184" w:name="_Toc130042943"/>
+      <w:bookmarkStart w:id="185" w:name="_Toc130043088"/>
+      <w:bookmarkStart w:id="186" w:name="_Toc130834918"/>
+      <w:bookmarkStart w:id="187" w:name="_Toc130835236"/>
+      <w:bookmarkStart w:id="188" w:name="_Toc136321092"/>
+      <w:bookmarkStart w:id="189" w:name="_Toc136321188"/>
       <w:r>
         <w:lastRenderedPageBreak/>
         <w:t>Secinājumi</w:t>
       </w:r>
+      <w:bookmarkEnd w:id="183"/>
       <w:bookmarkEnd w:id="184"/>
       <w:bookmarkEnd w:id="185"/>
       <w:bookmarkEnd w:id="186"/>
       <w:bookmarkEnd w:id="187"/>
       <w:bookmarkEnd w:id="188"/>
       <w:bookmarkEnd w:id="189"/>
-      <w:bookmarkEnd w:id="190"/>
     </w:p>
     <w:p>
       <w:pPr>
@@ -12335,26 +13008,56 @@
         <w:spacing w:before="0" w:after="240"/>
         <w:ind w:left="357" w:right="0" w:hanging="357"/>
       </w:pPr>
-      <w:bookmarkStart w:id="191" w:name="_Toc128404889"/>
-      <w:bookmarkStart w:id="192" w:name="_Toc130042944"/>
-      <w:bookmarkStart w:id="193" w:name="_Toc130043089"/>
-      <w:bookmarkStart w:id="194" w:name="_Toc130834919"/>
-      <w:bookmarkStart w:id="195" w:name="_Toc130835237"/>
-      <w:bookmarkStart w:id="196" w:name="_Toc136321093"/>
-      <w:bookmarkStart w:id="197" w:name="_Toc136321189"/>
+      <w:bookmarkStart w:id="190" w:name="_Toc128404889"/>
+      <w:bookmarkStart w:id="191" w:name="_Toc130042944"/>
+      <w:bookmarkStart w:id="192" w:name="_Toc130043089"/>
+      <w:bookmarkStart w:id="193" w:name="_Toc130834919"/>
+      <w:bookmarkStart w:id="194" w:name="_Toc130835237"/>
+      <w:bookmarkStart w:id="195" w:name="_Toc136321093"/>
+      <w:bookmarkStart w:id="196" w:name="_Toc136321189"/>
       <w:r>
         <w:lastRenderedPageBreak/>
         <w:t>Lietoto saīsinājumu saraksts</w:t>
       </w:r>
+      <w:bookmarkEnd w:id="190"/>
       <w:bookmarkEnd w:id="191"/>
       <w:bookmarkEnd w:id="192"/>
       <w:bookmarkEnd w:id="193"/>
       <w:bookmarkEnd w:id="194"/>
       <w:bookmarkEnd w:id="195"/>
       <w:bookmarkEnd w:id="196"/>
+    </w:p>
+    <w:p>
+      <w:r>
+        <w:t>BE – “Backend”, sistēmas mugurpuse,</w:t>
+      </w:r>
+    </w:p>
+    <w:p>
+      <w:r>
+        <w:t>FE – “Frontend”, sistēmas priekšpuse,</w:t>
+      </w:r>
+    </w:p>
+    <w:p>
+      <w:r>
+        <w:t>GUI – “Graphical user interface”, lietotnes saskarsne,</w:t>
+      </w:r>
+    </w:p>
+    <w:p>
+      <w:r>
+        <w:t>HTTP, “HyperText Transfer Protocol”, Interneta protokols</w:t>
+      </w:r>
+      <w:r>
+        <w:t>,</w:t>
+      </w:r>
+    </w:p>
+    <w:p>
+      <w:r>
+        <w:t>ER</w:t>
+      </w:r>
+      <w:bookmarkStart w:id="197" w:name="_GoBack"/>
       <w:bookmarkEnd w:id="197"/>
       <w:r>
-        <w:cr/>
+        <w:t xml:space="preserve">, Entītiju relācijas </w:t>
       </w:r>
       <w:r>
         <w:br w:type="page"/>
@@ -12457,7 +13160,7 @@
           <w:rPr>
             <w:noProof/>
           </w:rPr>
-          <w:t>22</w:t>
+          <w:t>30</w:t>
         </w:r>
         <w:r>
           <w:rPr>
@@ -17365,7 +18068,7 @@
 </file>
 
 <file path=customXml/itemProps1.xml><?xml version="1.0" encoding="utf-8"?>
-<ds:datastoreItem xmlns:ds="http://schemas.openxmlformats.org/officeDocument/2006/customXml" ds:itemID="{45A7A088-7B18-42E9-B6EA-524F2593AB42}">
+<ds:datastoreItem xmlns:ds="http://schemas.openxmlformats.org/officeDocument/2006/customXml" ds:itemID="{EE88C87A-1D39-4701-B182-9E1703270D79}">
   <ds:schemaRefs>
     <ds:schemaRef ds:uri="http://schemas.openxmlformats.org/officeDocument/2006/bibliography"/>
   </ds:schemaRefs>

</xml_diff>